<commit_message>
small adjustements to the help and documentation
</commit_message>
<xml_diff>
--- a/processing code project/PIs Codes/Protocols.docx
+++ b/processing code project/PIs Codes/Protocols.docx
@@ -1191,100 +1191,100 @@
         <w:rPr>
           <w:lang w:val="en-US"/>
         </w:rPr>
-        <w:t>: none</w:t>
-      </w:r>
-    </w:p>
-    <w:p>
-      <w:pPr>
-        <w:rPr>
-          <w:lang w:val="en-US"/>
-        </w:rPr>
-      </w:pPr>
-      <w:r>
-        <w:rPr>
-          <w:lang w:val="en-US"/>
-        </w:rPr>
-        <w:t>---------------------------------------------------------------------------------------------------------------------------------------------</w:t>
-      </w:r>
-    </w:p>
-    <w:p>
-      <w:pPr>
-        <w:rPr>
-          <w:lang w:val="en-US"/>
-        </w:rPr>
-      </w:pPr>
-      <w:r>
-        <w:rPr>
-          <w:lang w:val="en-US"/>
-        </w:rPr>
-        <w:t>PI</w:t>
-      </w:r>
-      <w:r>
-        <w:rPr>
-          <w:vertAlign w:val="subscript"/>
-          <w:lang w:val="en-US"/>
-        </w:rPr>
-        <w:t>3</w:t>
-      </w:r>
-      <w:r>
-        <w:rPr>
-          <w:lang w:val="en-US"/>
-        </w:rPr>
-        <w:t xml:space="preserve">: STS CoP stability – this PI consists of a 2 elements array of scalars indicating </w:t>
-      </w:r>
-      <w:r>
-        <w:rPr>
-          <w:lang w:val="en-US"/>
-        </w:rPr>
-        <w:t xml:space="preserve">the average distance travelled by the CoP both in AP and ML directions. </w:t>
-      </w:r>
-      <w:r>
-        <w:rPr>
-          <w:lang w:val="en-US"/>
-        </w:rPr>
-        <w:t xml:space="preserve">Distance data are averaged across </w:t>
-      </w:r>
-      <w:r>
-        <w:rPr>
-          <w:lang w:val="en-US"/>
-        </w:rPr>
-        <w:t xml:space="preserve">the 5 STS cycles. </w:t>
-      </w:r>
-      <w:r>
-        <w:rPr>
-          <w:lang w:val="en-US"/>
-        </w:rPr>
-        <w:t xml:space="preserve">Data from both the Chair and lower limb kinematics are needed for calculating this PI. </w:t>
-      </w:r>
-    </w:p>
-    <w:p>
-      <w:pPr>
-        <w:rPr>
-          <w:lang w:val="en-US"/>
-        </w:rPr>
-      </w:pPr>
-      <w:r>
-        <w:rPr>
-          <w:lang w:val="en-US"/>
-        </w:rPr>
-        <w:t xml:space="preserve">Corresponding function: </w:t>
-      </w:r>
-      <w:proofErr w:type="spellStart"/>
+        <w:t xml:space="preserve">: </w:t>
+      </w:r>
       <w:r>
         <w:rPr>
           <w:i/>
           <w:iCs/>
           <w:lang w:val="en-US"/>
         </w:rPr>
-        <w:t>sts_CoP_stability</w:t>
-      </w:r>
+        <w:t>none</w:t>
+      </w:r>
+    </w:p>
+    <w:p>
+      <w:pPr>
+        <w:rPr>
+          <w:lang w:val="en-US"/>
+        </w:rPr>
+      </w:pPr>
+      <w:r>
+        <w:rPr>
+          <w:lang w:val="en-US"/>
+        </w:rPr>
+        <w:t>---------------------------------------------------------------------------------------------------------------------------------------------</w:t>
+      </w:r>
+    </w:p>
+    <w:p>
+      <w:pPr>
+        <w:rPr>
+          <w:lang w:val="en-US"/>
+        </w:rPr>
+      </w:pPr>
+      <w:r>
+        <w:rPr>
+          <w:lang w:val="en-US"/>
+        </w:rPr>
+        <w:t>PI</w:t>
+      </w:r>
+      <w:r>
+        <w:rPr>
+          <w:vertAlign w:val="subscript"/>
+          <w:lang w:val="en-US"/>
+        </w:rPr>
+        <w:t>3</w:t>
+      </w:r>
+      <w:r>
+        <w:rPr>
+          <w:lang w:val="en-US"/>
+        </w:rPr>
+        <w:t xml:space="preserve">: STS CoP stability – this PI consists of a 2 elements array of scalars indicating </w:t>
+      </w:r>
+      <w:r>
+        <w:rPr>
+          <w:lang w:val="en-US"/>
+        </w:rPr>
+        <w:t xml:space="preserve">the average distance travelled by the CoP both in AP and ML directions. </w:t>
+      </w:r>
+      <w:r>
+        <w:rPr>
+          <w:lang w:val="en-US"/>
+        </w:rPr>
+        <w:t xml:space="preserve">Distance data are averaged across </w:t>
+      </w:r>
+      <w:r>
+        <w:rPr>
+          <w:lang w:val="en-US"/>
+        </w:rPr>
+        <w:t xml:space="preserve">the 5 STS cycles. </w:t>
+      </w:r>
+      <w:r>
+        <w:rPr>
+          <w:lang w:val="en-US"/>
+        </w:rPr>
+        <w:t xml:space="preserve">Data from both the Chair and lower limb kinematics are needed for calculating this PI. </w:t>
+      </w:r>
+    </w:p>
+    <w:p>
+      <w:pPr>
+        <w:rPr>
+          <w:lang w:val="en-US"/>
+        </w:rPr>
+      </w:pPr>
+      <w:r>
+        <w:rPr>
+          <w:lang w:val="en-US"/>
+        </w:rPr>
+        <w:t xml:space="preserve">Corresponding function: </w:t>
+      </w:r>
+      <w:proofErr w:type="spellStart"/>
       <w:r>
         <w:rPr>
           <w:i/>
           <w:iCs/>
           <w:lang w:val="en-US"/>
         </w:rPr>
-        <w:t>.m</w:t>
+        <w:t>sts_CoP_stability.m</w:t>
       </w:r>
       <w:proofErr w:type="spellEnd"/>
     </w:p>
@@ -1634,7 +1634,27 @@
           <w:iCs/>
           <w:lang w:val="en-US"/>
         </w:rPr>
-        <w:t>time_needed_ult</w:t>
+        <w:t>time_needed_ult.m</w:t>
+      </w:r>
+      <w:proofErr w:type="spellEnd"/>
+    </w:p>
+    <w:p>
+      <w:pPr>
+        <w:rPr>
+          <w:lang w:val="en-US"/>
+        </w:rPr>
+      </w:pPr>
+      <w:r>
+        <w:rPr>
+          <w:lang w:val="en-US"/>
+        </w:rPr>
+        <w:t>Recalled functions:</w:t>
+      </w:r>
+      <w:r>
+        <w:rPr>
+          <w:lang w:val="en-US"/>
+        </w:rPr>
+        <w:t xml:space="preserve"> </w:t>
       </w:r>
       <w:r>
         <w:rPr>
@@ -1642,412 +1662,362 @@
           <w:iCs/>
           <w:lang w:val="en-US"/>
         </w:rPr>
-        <w:t>.m</w:t>
+        <w:t>none</w:t>
+      </w:r>
+    </w:p>
+    <w:p>
+      <w:pPr>
+        <w:rPr>
+          <w:lang w:val="en-US"/>
+        </w:rPr>
+      </w:pPr>
+      <w:r>
+        <w:rPr>
+          <w:lang w:val="en-US"/>
+        </w:rPr>
+        <w:lastRenderedPageBreak/>
+        <w:t>---------------------------------------------------------------------------------------------------------------------------------------------</w:t>
+      </w:r>
+    </w:p>
+    <w:p>
+      <w:pPr>
+        <w:rPr>
+          <w:lang w:val="en-US"/>
+        </w:rPr>
+      </w:pPr>
+      <w:r>
+        <w:rPr>
+          <w:lang w:val="en-US"/>
+        </w:rPr>
+        <w:t>PI</w:t>
+      </w:r>
+      <w:r>
+        <w:rPr>
+          <w:vertAlign w:val="subscript"/>
+          <w:lang w:val="en-US"/>
+        </w:rPr>
+        <w:t>5</w:t>
+      </w:r>
+      <w:r>
+        <w:rPr>
+          <w:lang w:val="en-US"/>
+        </w:rPr>
+        <w:t xml:space="preserve">: Unidirectional load transfer overshoot – </w:t>
+      </w:r>
+      <w:r>
+        <w:rPr>
+          <w:lang w:val="en-US"/>
+        </w:rPr>
+        <w:t xml:space="preserve">this PI </w:t>
+      </w:r>
+      <w:r>
+        <w:rPr>
+          <w:lang w:val="en-US"/>
+        </w:rPr>
+        <w:t xml:space="preserve">is an two elements array of scalars indicating the </w:t>
+      </w:r>
+      <w:r>
+        <w:rPr>
+          <w:lang w:val="en-US"/>
+        </w:rPr>
+        <w:t xml:space="preserve">AP and ML </w:t>
+      </w:r>
+      <w:r>
+        <w:rPr>
+          <w:lang w:val="en-US"/>
+        </w:rPr>
+        <w:t>unidirectional load transfer overshoot</w:t>
+      </w:r>
+      <w:r>
+        <w:rPr>
+          <w:lang w:val="en-US"/>
+        </w:rPr>
+        <w:t xml:space="preserve"> as the d</w:t>
+      </w:r>
+      <w:r>
+        <w:rPr>
+          <w:lang w:val="en-US"/>
+        </w:rPr>
+        <w:t xml:space="preserve">istance between the quiet standing CoP position and the local maxima of anteroposterior and </w:t>
+      </w:r>
+      <w:r>
+        <w:rPr>
+          <w:lang w:val="en-US"/>
+        </w:rPr>
+        <w:t>medio</w:t>
+      </w:r>
+      <w:r>
+        <w:rPr>
+          <w:lang w:val="en-US"/>
+        </w:rPr>
+        <w:t xml:space="preserve">-lateral CoP during </w:t>
+      </w:r>
+      <w:proofErr w:type="spellStart"/>
+      <w:r>
+        <w:rPr>
+          <w:lang w:val="en-US"/>
+        </w:rPr>
+        <w:t>sts</w:t>
       </w:r>
       <w:proofErr w:type="spellEnd"/>
-    </w:p>
-    <w:p>
-      <w:pPr>
-        <w:rPr>
-          <w:lang w:val="en-US"/>
-        </w:rPr>
-      </w:pPr>
-      <w:r>
-        <w:rPr>
-          <w:lang w:val="en-US"/>
-        </w:rPr>
-        <w:t>Recalled functions:</w:t>
-      </w:r>
       <w:r>
         <w:rPr>
           <w:lang w:val="en-US"/>
         </w:rPr>
         <w:t xml:space="preserve"> </w:t>
       </w:r>
+      <w:r>
+        <w:rPr>
+          <w:lang w:val="en-US"/>
+        </w:rPr>
+        <w:t xml:space="preserve">transition. </w:t>
+      </w:r>
+      <w:r>
+        <w:rPr>
+          <w:lang w:val="en-US"/>
+        </w:rPr>
+        <w:t xml:space="preserve">The data is </w:t>
+      </w:r>
+      <w:r>
+        <w:rPr>
+          <w:lang w:val="en-US"/>
+        </w:rPr>
+        <w:t>average</w:t>
+      </w:r>
+      <w:r>
+        <w:rPr>
+          <w:lang w:val="en-US"/>
+        </w:rPr>
+        <w:t>d</w:t>
+      </w:r>
+      <w:r>
+        <w:rPr>
+          <w:lang w:val="en-US"/>
+        </w:rPr>
+        <w:t xml:space="preserve"> across </w:t>
+      </w:r>
+      <w:r>
+        <w:rPr>
+          <w:lang w:val="en-US"/>
+        </w:rPr>
+        <w:t xml:space="preserve">5 </w:t>
+      </w:r>
+      <w:r>
+        <w:rPr>
+          <w:lang w:val="en-US"/>
+        </w:rPr>
+        <w:t>STS cycles</w:t>
+      </w:r>
+      <w:r>
+        <w:rPr>
+          <w:lang w:val="en-US"/>
+        </w:rPr>
+        <w:t xml:space="preserve">. </w:t>
+      </w:r>
+      <w:r>
+        <w:rPr>
+          <w:lang w:val="en-US"/>
+        </w:rPr>
+        <w:t>Data from both the Chair and lower limb kinematics are needed for calculating this PI.</w:t>
+      </w:r>
+    </w:p>
+    <w:p>
+      <w:pPr>
+        <w:rPr>
+          <w:lang w:val="en-US"/>
+        </w:rPr>
+      </w:pPr>
+      <w:r>
+        <w:rPr>
+          <w:lang w:val="en-US"/>
+        </w:rPr>
+        <w:t>Corresponding function:</w:t>
+      </w:r>
+      <w:r>
+        <w:rPr>
+          <w:lang w:val="en-US"/>
+        </w:rPr>
+        <w:t xml:space="preserve"> </w:t>
+      </w:r>
+      <w:proofErr w:type="spellStart"/>
       <w:r>
         <w:rPr>
           <w:i/>
           <w:iCs/>
           <w:lang w:val="en-US"/>
         </w:rPr>
-        <w:t>none</w:t>
-      </w:r>
-    </w:p>
-    <w:p>
-      <w:pPr>
-        <w:rPr>
-          <w:lang w:val="en-US"/>
-        </w:rPr>
-      </w:pPr>
-      <w:r>
-        <w:rPr>
-          <w:lang w:val="en-US"/>
-        </w:rPr>
-        <w:lastRenderedPageBreak/>
-        <w:t>---------------------------------------------------------------------------------------------------------------------------------------------</w:t>
-      </w:r>
-    </w:p>
-    <w:p>
-      <w:pPr>
-        <w:rPr>
-          <w:lang w:val="en-US"/>
-        </w:rPr>
-      </w:pPr>
-      <w:r>
-        <w:rPr>
-          <w:lang w:val="en-US"/>
-        </w:rPr>
-        <w:t>PI</w:t>
-      </w:r>
-      <w:r>
-        <w:rPr>
-          <w:vertAlign w:val="subscript"/>
-          <w:lang w:val="en-US"/>
-        </w:rPr>
-        <w:t>5</w:t>
-      </w:r>
-      <w:r>
-        <w:rPr>
-          <w:lang w:val="en-US"/>
-        </w:rPr>
-        <w:t xml:space="preserve">: Unidirectional load transfer overshoot – </w:t>
-      </w:r>
-      <w:r>
-        <w:rPr>
-          <w:lang w:val="en-US"/>
-        </w:rPr>
-        <w:t xml:space="preserve">this PI </w:t>
-      </w:r>
-      <w:r>
-        <w:rPr>
-          <w:lang w:val="en-US"/>
-        </w:rPr>
-        <w:t xml:space="preserve">is an two elements array of scalars indicating the </w:t>
-      </w:r>
-      <w:r>
-        <w:rPr>
-          <w:lang w:val="en-US"/>
-        </w:rPr>
-        <w:t xml:space="preserve">AP and ML </w:t>
-      </w:r>
-      <w:r>
-        <w:rPr>
-          <w:lang w:val="en-US"/>
-        </w:rPr>
-        <w:t>unidirectional load transfer overshoot</w:t>
-      </w:r>
-      <w:r>
-        <w:rPr>
-          <w:lang w:val="en-US"/>
-        </w:rPr>
-        <w:t xml:space="preserve"> as the d</w:t>
-      </w:r>
-      <w:r>
-        <w:rPr>
-          <w:lang w:val="en-US"/>
-        </w:rPr>
-        <w:t xml:space="preserve">istance between the quiet standing CoP position and the local maxima of anteroposterior and </w:t>
-      </w:r>
-      <w:r>
-        <w:rPr>
-          <w:lang w:val="en-US"/>
-        </w:rPr>
-        <w:t>medio</w:t>
-      </w:r>
-      <w:r>
-        <w:rPr>
-          <w:lang w:val="en-US"/>
-        </w:rPr>
-        <w:t xml:space="preserve">-lateral CoP during </w:t>
-      </w:r>
-      <w:proofErr w:type="spellStart"/>
-      <w:r>
-        <w:rPr>
-          <w:lang w:val="en-US"/>
-        </w:rPr>
-        <w:t>sts</w:t>
+        <w:t>ult_overshoot.m</w:t>
       </w:r>
       <w:proofErr w:type="spellEnd"/>
+    </w:p>
+    <w:p>
+      <w:pPr>
+        <w:rPr>
+          <w:lang w:val="en-US"/>
+        </w:rPr>
+      </w:pPr>
+      <w:r>
+        <w:rPr>
+          <w:lang w:val="en-US"/>
+        </w:rPr>
+        <w:t>Recalled functions:</w:t>
+      </w:r>
       <w:r>
         <w:rPr>
           <w:lang w:val="en-US"/>
         </w:rPr>
         <w:t xml:space="preserve"> </w:t>
       </w:r>
-      <w:r>
-        <w:rPr>
-          <w:lang w:val="en-US"/>
-        </w:rPr>
-        <w:t xml:space="preserve">transition. </w:t>
-      </w:r>
-      <w:r>
-        <w:rPr>
-          <w:lang w:val="en-US"/>
-        </w:rPr>
-        <w:t xml:space="preserve">The data is </w:t>
-      </w:r>
-      <w:r>
-        <w:rPr>
-          <w:lang w:val="en-US"/>
-        </w:rPr>
-        <w:t>average</w:t>
-      </w:r>
-      <w:r>
-        <w:rPr>
-          <w:lang w:val="en-US"/>
-        </w:rPr>
-        <w:t>d</w:t>
-      </w:r>
-      <w:r>
-        <w:rPr>
-          <w:lang w:val="en-US"/>
-        </w:rPr>
-        <w:t xml:space="preserve"> across </w:t>
-      </w:r>
-      <w:r>
-        <w:rPr>
-          <w:lang w:val="en-US"/>
-        </w:rPr>
-        <w:t xml:space="preserve">5 </w:t>
-      </w:r>
-      <w:r>
-        <w:rPr>
-          <w:lang w:val="en-US"/>
-        </w:rPr>
-        <w:t>STS cycles</w:t>
-      </w:r>
-      <w:r>
-        <w:rPr>
-          <w:lang w:val="en-US"/>
-        </w:rPr>
-        <w:t xml:space="preserve">. </w:t>
-      </w:r>
-      <w:r>
-        <w:rPr>
-          <w:lang w:val="en-US"/>
-        </w:rPr>
-        <w:t>Data from both the Chair and lower limb kinematics are needed for calculating this PI.</w:t>
-      </w:r>
-    </w:p>
-    <w:p>
-      <w:pPr>
-        <w:rPr>
-          <w:lang w:val="en-US"/>
-        </w:rPr>
-      </w:pPr>
-      <w:r>
-        <w:rPr>
-          <w:lang w:val="en-US"/>
-        </w:rPr>
-        <w:t>Corresponding function:</w:t>
-      </w:r>
-      <w:r>
-        <w:rPr>
-          <w:lang w:val="en-US"/>
-        </w:rPr>
-        <w:t xml:space="preserve"> </w:t>
-      </w:r>
-      <w:proofErr w:type="spellStart"/>
       <w:r>
         <w:rPr>
           <w:i/>
           <w:iCs/>
           <w:lang w:val="en-US"/>
         </w:rPr>
-        <w:t>ult_overshoot</w:t>
-      </w:r>
+        <w:t>none</w:t>
+      </w:r>
+    </w:p>
+    <w:p>
+      <w:pPr>
+        <w:rPr>
+          <w:lang w:val="en-US"/>
+        </w:rPr>
+      </w:pPr>
+      <w:r>
+        <w:rPr>
+          <w:lang w:val="en-US"/>
+        </w:rPr>
+        <w:t>---------------------------------------------------------------------------------------------------------------------------------------------</w:t>
+      </w:r>
+    </w:p>
+    <w:p>
+      <w:pPr>
+        <w:rPr>
+          <w:lang w:val="en-US"/>
+        </w:rPr>
+      </w:pPr>
+      <w:r>
+        <w:rPr>
+          <w:lang w:val="en-US"/>
+        </w:rPr>
+        <w:t>PI</w:t>
+      </w:r>
+      <w:r>
+        <w:rPr>
+          <w:vertAlign w:val="subscript"/>
+          <w:lang w:val="en-US"/>
+        </w:rPr>
+        <w:t>6</w:t>
+      </w:r>
+      <w:r>
+        <w:rPr>
+          <w:lang w:val="en-US"/>
+        </w:rPr>
+        <w:t xml:space="preserve">: kinematic repeatability </w:t>
+      </w:r>
+      <w:r>
+        <w:rPr>
+          <w:lang w:val="en-US"/>
+        </w:rPr>
+        <w:t>–</w:t>
+      </w:r>
+      <w:r>
+        <w:rPr>
+          <w:lang w:val="en-US"/>
+        </w:rPr>
+        <w:t xml:space="preserve"> </w:t>
+      </w:r>
+      <w:r>
+        <w:rPr>
+          <w:lang w:val="en-US"/>
+        </w:rPr>
+        <w:t xml:space="preserve">this PI is a </w:t>
+      </w:r>
+      <w:r>
+        <w:rPr>
+          <w:lang w:val="en-US"/>
+        </w:rPr>
+        <w:t xml:space="preserve">four elements array of scalars indicating the coefficient of variation of the ankle, knee, </w:t>
+      </w:r>
+      <w:proofErr w:type="gramStart"/>
+      <w:r>
+        <w:rPr>
+          <w:lang w:val="en-US"/>
+        </w:rPr>
+        <w:t>hip</w:t>
+      </w:r>
+      <w:proofErr w:type="gramEnd"/>
+      <w:r>
+        <w:rPr>
+          <w:lang w:val="en-US"/>
+        </w:rPr>
+        <w:t xml:space="preserve"> and trunk kinematics, respectively. CV are calculated </w:t>
+      </w:r>
+      <w:r>
+        <w:rPr>
+          <w:lang w:val="en-US"/>
+        </w:rPr>
+        <w:t>point-by-point</w:t>
+      </w:r>
+      <w:r>
+        <w:rPr>
+          <w:lang w:val="en-US"/>
+        </w:rPr>
+        <w:t xml:space="preserve"> starting from a fixed </w:t>
+      </w:r>
+      <w:r>
+        <w:rPr>
+          <w:lang w:val="en-US"/>
+        </w:rPr>
+        <w:t xml:space="preserve">number of points resampling of the kinematics data in each </w:t>
+      </w:r>
+      <w:proofErr w:type="spellStart"/>
+      <w:r>
+        <w:rPr>
+          <w:lang w:val="en-US"/>
+        </w:rPr>
+        <w:t>sts</w:t>
+      </w:r>
+      <w:proofErr w:type="spellEnd"/>
+      <w:r>
+        <w:rPr>
+          <w:lang w:val="en-US"/>
+        </w:rPr>
+        <w:t xml:space="preserve"> cycle. The output is the average of the CV</w:t>
+      </w:r>
+      <w:r>
+        <w:rPr>
+          <w:lang w:val="en-US"/>
+        </w:rPr>
+        <w:t xml:space="preserve"> across time points for each joint.</w:t>
+      </w:r>
+      <w:r>
+        <w:rPr>
+          <w:lang w:val="en-US"/>
+        </w:rPr>
+        <w:t xml:space="preserve"> Data from both the Chair and lower limb kinematics are needed for calculating this PI.</w:t>
+      </w:r>
+    </w:p>
+    <w:p>
+      <w:pPr>
+        <w:rPr>
+          <w:lang w:val="en-US"/>
+        </w:rPr>
+      </w:pPr>
+      <w:r>
+        <w:rPr>
+          <w:lang w:val="en-US"/>
+        </w:rPr>
+        <w:t xml:space="preserve">Corresponding function: </w:t>
+      </w:r>
+      <w:proofErr w:type="spellStart"/>
       <w:r>
         <w:rPr>
           <w:i/>
           <w:iCs/>
           <w:lang w:val="en-US"/>
         </w:rPr>
-        <w:t>.m</w:t>
-      </w:r>
-      <w:proofErr w:type="spellEnd"/>
-    </w:p>
-    <w:p>
-      <w:pPr>
-        <w:rPr>
-          <w:lang w:val="en-US"/>
-        </w:rPr>
-      </w:pPr>
-      <w:r>
-        <w:rPr>
-          <w:lang w:val="en-US"/>
-        </w:rPr>
-        <w:t>Recalled functions:</w:t>
-      </w:r>
-      <w:r>
-        <w:rPr>
-          <w:lang w:val="en-US"/>
-        </w:rPr>
-        <w:t xml:space="preserve"> </w:t>
-      </w:r>
-      <w:r>
-        <w:rPr>
-          <w:i/>
-          <w:iCs/>
-          <w:lang w:val="en-US"/>
-        </w:rPr>
-        <w:t>none</w:t>
-      </w:r>
-    </w:p>
-    <w:p>
-      <w:pPr>
-        <w:rPr>
-          <w:lang w:val="en-US"/>
-        </w:rPr>
-      </w:pPr>
-      <w:r>
-        <w:rPr>
-          <w:lang w:val="en-US"/>
-        </w:rPr>
-        <w:t>---------------------------------------------------------------------------------------------------------------------------------------------</w:t>
-      </w:r>
-    </w:p>
-    <w:p>
-      <w:pPr>
-        <w:rPr>
-          <w:lang w:val="en-US"/>
-        </w:rPr>
-      </w:pPr>
-      <w:r>
-        <w:rPr>
-          <w:lang w:val="en-US"/>
-        </w:rPr>
-        <w:t>PI</w:t>
-      </w:r>
-      <w:r>
-        <w:rPr>
-          <w:vertAlign w:val="subscript"/>
-          <w:lang w:val="en-US"/>
-        </w:rPr>
-        <w:t>6</w:t>
-      </w:r>
-      <w:r>
-        <w:rPr>
-          <w:lang w:val="en-US"/>
-        </w:rPr>
-        <w:t xml:space="preserve">: kinematic repeatability </w:t>
-      </w:r>
-      <w:r>
-        <w:rPr>
-          <w:lang w:val="en-US"/>
-        </w:rPr>
-        <w:t>–</w:t>
-      </w:r>
-      <w:r>
-        <w:rPr>
-          <w:lang w:val="en-US"/>
-        </w:rPr>
-        <w:t xml:space="preserve"> </w:t>
-      </w:r>
-      <w:r>
-        <w:rPr>
-          <w:lang w:val="en-US"/>
-        </w:rPr>
-        <w:t xml:space="preserve">this PI is a </w:t>
-      </w:r>
-      <w:r>
-        <w:rPr>
-          <w:lang w:val="en-US"/>
-        </w:rPr>
-        <w:t xml:space="preserve">four elements array of scalars indicating the coefficient of variation of the ankle, knee, </w:t>
-      </w:r>
-      <w:proofErr w:type="gramStart"/>
-      <w:r>
-        <w:rPr>
-          <w:lang w:val="en-US"/>
-        </w:rPr>
-        <w:t>hip</w:t>
-      </w:r>
-      <w:proofErr w:type="gramEnd"/>
-      <w:r>
-        <w:rPr>
-          <w:lang w:val="en-US"/>
-        </w:rPr>
-        <w:t xml:space="preserve"> and trunk kinematics, respectively. CV are calculated </w:t>
-      </w:r>
-      <w:r>
-        <w:rPr>
-          <w:lang w:val="en-US"/>
-        </w:rPr>
-        <w:t>point-by-point</w:t>
-      </w:r>
-      <w:r>
-        <w:rPr>
-          <w:lang w:val="en-US"/>
-        </w:rPr>
-        <w:t xml:space="preserve"> starting from a fixed </w:t>
-      </w:r>
-      <w:r>
-        <w:rPr>
-          <w:lang w:val="en-US"/>
-        </w:rPr>
-        <w:t xml:space="preserve">number of points resampling of the kinematics data in each </w:t>
-      </w:r>
-      <w:proofErr w:type="spellStart"/>
-      <w:r>
-        <w:rPr>
-          <w:lang w:val="en-US"/>
-        </w:rPr>
-        <w:t>sts</w:t>
-      </w:r>
-      <w:proofErr w:type="spellEnd"/>
-      <w:r>
-        <w:rPr>
-          <w:lang w:val="en-US"/>
-        </w:rPr>
-        <w:t xml:space="preserve"> cycle. The output is the average of the CV</w:t>
-      </w:r>
-      <w:r>
-        <w:rPr>
-          <w:lang w:val="en-US"/>
-        </w:rPr>
-        <w:t xml:space="preserve"> across time points for each joint.</w:t>
-      </w:r>
-      <w:r>
-        <w:rPr>
-          <w:lang w:val="en-US"/>
-        </w:rPr>
-        <w:t xml:space="preserve"> </w:t>
-      </w:r>
-      <w:r>
-        <w:rPr>
-          <w:lang w:val="en-US"/>
-        </w:rPr>
-        <w:t>Data from both the Chair and lower limb kinematics are needed for calculating this PI.</w:t>
-      </w:r>
-    </w:p>
-    <w:p>
-      <w:pPr>
-        <w:rPr>
-          <w:lang w:val="en-US"/>
-        </w:rPr>
-      </w:pPr>
-      <w:r>
-        <w:rPr>
-          <w:lang w:val="en-US"/>
-        </w:rPr>
-        <w:t xml:space="preserve">Corresponding function: </w:t>
-      </w:r>
-      <w:proofErr w:type="spellStart"/>
-      <w:r>
-        <w:rPr>
-          <w:i/>
-          <w:iCs/>
-          <w:lang w:val="en-US"/>
-        </w:rPr>
-        <w:t>kinematics_repeatability</w:t>
-      </w:r>
-      <w:r>
-        <w:rPr>
-          <w:i/>
-          <w:iCs/>
-          <w:lang w:val="en-US"/>
-        </w:rPr>
-        <w:t>.m</w:t>
+        <w:t>kinematics_repeatability.m</w:t>
       </w:r>
       <w:proofErr w:type="spellEnd"/>
     </w:p>
@@ -2660,6 +2630,28 @@
         </w:rPr>
         <w:t>Corresponding function:</w:t>
       </w:r>
+      <w:r>
+        <w:rPr>
+          <w:lang w:val="en-US"/>
+        </w:rPr>
+        <w:t xml:space="preserve"> </w:t>
+      </w:r>
+      <w:r>
+        <w:rPr>
+          <w:i/>
+          <w:iCs/>
+          <w:lang w:val="en-US"/>
+        </w:rPr>
+        <w:t>repetitions_30sSTS</w:t>
+      </w:r>
+      <w:r>
+        <w:rPr>
+          <w:i/>
+          <w:iCs/>
+          <w:lang w:val="en-US"/>
+        </w:rPr>
+        <w:t>.m</w:t>
+      </w:r>
     </w:p>
     <w:p>
       <w:pPr>
@@ -2673,6 +2665,20 @@
         </w:rPr>
         <w:t>Recalled functions:</w:t>
       </w:r>
+      <w:r>
+        <w:rPr>
+          <w:lang w:val="en-US"/>
+        </w:rPr>
+        <w:t xml:space="preserve"> </w:t>
+      </w:r>
+      <w:r>
+        <w:rPr>
+          <w:i/>
+          <w:iCs/>
+          <w:lang w:val="en-US"/>
+        </w:rPr>
+        <w:t>none</w:t>
+      </w:r>
     </w:p>
     <w:p>
       <w:pPr>
@@ -2710,19 +2716,7 @@
         <w:rPr>
           <w:lang w:val="en-US"/>
         </w:rPr>
-        <w:t xml:space="preserve">: STS subphases duration - this PI consists of a 3 elements array of scalars indicating the average duration of each STS subphase. Each subphase duration is the average across the </w:t>
-      </w:r>
-      <w:r>
-        <w:rPr>
-          <w:lang w:val="en-US"/>
-        </w:rPr>
-        <w:t>N</w:t>
-      </w:r>
-      <w:r>
-        <w:rPr>
-          <w:lang w:val="en-US"/>
-        </w:rPr>
-        <w:t xml:space="preserve"> sit-to-stand cycles characterizing the protocol. The 3 phases are defined according to Caruthers et al. 2016, and based on the 4 time points:</w:t>
+        <w:t>: STS subphases duration - this PI consists of a 3 elements array of scalars indicating the average duration of each STS subphase. Each subphase duration is the average across the N sit-to-stand cycles characterizing the protocol. The 3 phases are defined according to Caruthers et al. 2016, and based on the 4 time points:</w:t>
       </w:r>
     </w:p>
     <w:p>
@@ -2953,7 +2947,15 @@
         <w:rPr>
           <w:lang w:val="en-US"/>
         </w:rPr>
-        <w:t>Recalled functions: none</w:t>
+        <w:t xml:space="preserve">Recalled functions: </w:t>
+      </w:r>
+      <w:r>
+        <w:rPr>
+          <w:i/>
+          <w:iCs/>
+          <w:lang w:val="en-US"/>
+        </w:rPr>
+        <w:t>none</w:t>
       </w:r>
     </w:p>
     <w:p>
@@ -2992,25 +2994,7 @@
         <w:rPr>
           <w:lang w:val="en-US"/>
         </w:rPr>
-        <w:t xml:space="preserve">: STS CoP stability – this PI consists of a 2 elements array of scalars indicating the average distance travelled by the CoP both in AP and ML directions. Distance data are averaged across the </w:t>
-      </w:r>
-      <w:r>
-        <w:rPr>
-          <w:lang w:val="en-US"/>
-        </w:rPr>
-        <w:t>N</w:t>
-      </w:r>
-      <w:r>
-        <w:rPr>
-          <w:lang w:val="en-US"/>
-        </w:rPr>
-        <w:t xml:space="preserve"> STS cycles</w:t>
-      </w:r>
-      <w:r>
-        <w:rPr>
-          <w:lang w:val="en-US"/>
-        </w:rPr>
-        <w:t xml:space="preserve"> coming from PI</w:t>
+        <w:t>: STS CoP stability – this PI consists of a 2 elements array of scalars indicating the average distance travelled by the CoP both in AP and ML directions. Distance data are averaged across the N STS cycles coming from PI</w:t>
       </w:r>
       <w:r>
         <w:rPr>

</xml_diff>

<commit_message>
30s sts cycles metric implemented
</commit_message>
<xml_diff>
--- a/processing code project/PIs Codes/Protocols.docx
+++ b/processing code project/PIs Codes/Protocols.docx
@@ -122,33 +122,19 @@
         <w:rPr>
           <w:lang w:val="en-US"/>
         </w:rPr>
+        <w:t xml:space="preserve"> and </w:t>
+      </w:r>
+      <w:r>
+        <w:rPr>
+          <w:lang w:val="en-US"/>
+        </w:rPr>
         <w:t xml:space="preserve"> </w:t>
       </w:r>
-      <w:proofErr w:type="gramStart"/>
-      <w:r>
-        <w:rPr>
-          <w:lang w:val="en-US"/>
-        </w:rPr>
-        <w:t xml:space="preserve">and </w:t>
-      </w:r>
-      <w:r>
-        <w:rPr>
-          <w:lang w:val="en-US"/>
-        </w:rPr>
-        <w:t xml:space="preserve"> </w:t>
-      </w:r>
-      <w:r>
-        <w:rPr>
-          <w:lang w:val="en-US"/>
-        </w:rPr>
-        <w:t>have</w:t>
-      </w:r>
-      <w:proofErr w:type="gramEnd"/>
-      <w:r>
-        <w:rPr>
-          <w:lang w:val="en-US"/>
-        </w:rPr>
-        <w:t xml:space="preserve"> been shown to be correlated to the </w:t>
+      <w:r>
+        <w:rPr>
+          <w:lang w:val="en-US"/>
+        </w:rPr>
+        <w:t xml:space="preserve">have been shown to be correlated to the </w:t>
       </w:r>
       <w:r>
         <w:rPr>
@@ -346,7 +332,49 @@
         <w:rPr>
           <w:lang w:val="en-US"/>
         </w:rPr>
-        <w:t xml:space="preserve"> and the arms must be forded cross chest.</w:t>
+        <w:t xml:space="preserve"> and the arms must be fo</w:t>
+      </w:r>
+      <w:r>
+        <w:rPr>
+          <w:lang w:val="en-US"/>
+        </w:rPr>
+        <w:t>l</w:t>
+      </w:r>
+      <w:r>
+        <w:rPr>
+          <w:lang w:val="en-US"/>
+        </w:rPr>
+        <w:t xml:space="preserve">ded </w:t>
+      </w:r>
+      <w:r>
+        <w:rPr>
+          <w:lang w:val="en-US"/>
+        </w:rPr>
+        <w:t>a</w:t>
+      </w:r>
+      <w:r>
+        <w:rPr>
+          <w:lang w:val="en-US"/>
+        </w:rPr>
+        <w:t>cross chest</w:t>
+      </w:r>
+      <w:r>
+        <w:rPr>
+          <w:lang w:val="en-US"/>
+        </w:rPr>
+        <w:t xml:space="preserve"> </w:t>
+      </w:r>
+      <w:r>
+        <w:rPr>
+          <w:lang w:val="en-US"/>
+        </w:rPr>
+        <w:t>(with crossed wrists)</w:t>
+      </w:r>
+      <w:r>
+        <w:rPr>
+          <w:lang w:val="en-US"/>
+        </w:rPr>
+        <w:t>.</w:t>
       </w:r>
       <w:r>
         <w:rPr>
@@ -772,7 +800,6 @@
         <w:rPr>
           <w:lang w:val="en-US"/>
         </w:rPr>
-        <w:lastRenderedPageBreak/>
         <w:t>---------------------------------------------------------------------------------------------------------------------------------------------</w:t>
       </w:r>
     </w:p>
@@ -1164,7 +1191,6 @@
         </w:rPr>
         <w:t xml:space="preserve">Corresponding function: </w:t>
       </w:r>
-      <w:proofErr w:type="spellStart"/>
       <w:r>
         <w:rPr>
           <w:i/>
@@ -1173,7 +1199,6 @@
         </w:rPr>
         <w:t>segment_sts.m</w:t>
       </w:r>
-      <w:proofErr w:type="spellEnd"/>
     </w:p>
     <w:p>
       <w:pPr>
@@ -1277,7 +1302,6 @@
         </w:rPr>
         <w:t xml:space="preserve">Corresponding function: </w:t>
       </w:r>
-      <w:proofErr w:type="spellStart"/>
       <w:r>
         <w:rPr>
           <w:i/>
@@ -1286,7 +1310,6 @@
         </w:rPr>
         <w:t>sts_CoP_stability.m</w:t>
       </w:r>
-      <w:proofErr w:type="spellEnd"/>
     </w:p>
     <w:p>
       <w:pPr>
@@ -1351,27 +1374,13 @@
         <w:rPr>
           <w:lang w:val="en-US"/>
         </w:rPr>
-        <w:t xml:space="preserve"> </w:t>
-      </w:r>
-      <w:proofErr w:type="gramStart"/>
-      <w:r>
-        <w:rPr>
-          <w:lang w:val="en-US"/>
-        </w:rPr>
-        <w:t xml:space="preserve">- </w:t>
-      </w:r>
-      <w:r>
-        <w:rPr>
-          <w:lang w:val="en-US"/>
-        </w:rPr>
-        <w:t xml:space="preserve"> STS</w:t>
-      </w:r>
-      <w:proofErr w:type="gramEnd"/>
-      <w:r>
-        <w:rPr>
-          <w:lang w:val="en-US"/>
-        </w:rPr>
-        <w:t xml:space="preserve"> CoP stability </w:t>
+        <w:t xml:space="preserve"> - </w:t>
+      </w:r>
+      <w:r>
+        <w:rPr>
+          <w:lang w:val="en-US"/>
+        </w:rPr>
+        <w:t xml:space="preserve"> STS CoP stability </w:t>
       </w:r>
       <w:r>
         <w:rPr>
@@ -1391,39 +1400,17 @@
         </w:rPr>
         <w:t xml:space="preserve">dynamic margin of stability during the execution of STS. </w:t>
       </w:r>
-      <w:proofErr w:type="spellStart"/>
-      <w:r>
-        <w:rPr>
-          <w:lang w:val="en-US"/>
-        </w:rPr>
-        <w:t>MoS</w:t>
-      </w:r>
-      <w:proofErr w:type="spellEnd"/>
-      <w:r>
-        <w:rPr>
-          <w:lang w:val="en-US"/>
-        </w:rPr>
-        <w:t xml:space="preserve"> is calculated as the distance between the </w:t>
-      </w:r>
-      <w:r>
-        <w:rPr>
-          <w:lang w:val="en-US"/>
-        </w:rPr>
-        <w:t xml:space="preserve">extrapolated center of mass </w:t>
-      </w:r>
-      <w:proofErr w:type="spellStart"/>
-      <w:r>
-        <w:rPr>
-          <w:lang w:val="en-US"/>
-        </w:rPr>
-        <w:t>xCoM</w:t>
-      </w:r>
-      <w:proofErr w:type="spellEnd"/>
-      <w:r>
-        <w:rPr>
-          <w:lang w:val="en-US"/>
-        </w:rPr>
-        <w:t xml:space="preserve"> and the center of pressure CoP</w:t>
+      <w:r>
+        <w:rPr>
+          <w:lang w:val="en-US"/>
+        </w:rPr>
+        <w:t xml:space="preserve">MoS is calculated as the distance between the </w:t>
+      </w:r>
+      <w:r>
+        <w:rPr>
+          <w:lang w:val="en-US"/>
+        </w:rPr>
+        <w:t>extrapolated center of mass xCoM and the center of pressure CoP</w:t>
       </w:r>
       <w:r>
         <w:rPr>
@@ -1473,7 +1460,6 @@
         </w:rPr>
         <w:t xml:space="preserve">Recalled functions: </w:t>
       </w:r>
-      <w:proofErr w:type="spellStart"/>
       <w:r>
         <w:rPr>
           <w:i/>
@@ -1482,7 +1468,6 @@
         </w:rPr>
         <w:t>sts_CoM.m</w:t>
       </w:r>
-      <w:proofErr w:type="spellEnd"/>
     </w:p>
     <w:p>
       <w:pPr>
@@ -1544,21 +1529,7 @@
         <w:rPr>
           <w:lang w:val="en-US"/>
         </w:rPr>
-        <w:t xml:space="preserve"> (across </w:t>
-      </w:r>
-      <w:proofErr w:type="spellStart"/>
-      <w:r>
-        <w:rPr>
-          <w:lang w:val="en-US"/>
-        </w:rPr>
-        <w:t>sts</w:t>
-      </w:r>
-      <w:proofErr w:type="spellEnd"/>
-      <w:r>
-        <w:rPr>
-          <w:lang w:val="en-US"/>
-        </w:rPr>
-        <w:t xml:space="preserve"> cycles)</w:t>
+        <w:t xml:space="preserve"> (across sts cycles)</w:t>
       </w:r>
       <w:r>
         <w:rPr>
@@ -1627,7 +1598,6 @@
         </w:rPr>
         <w:t xml:space="preserve"> </w:t>
       </w:r>
-      <w:proofErr w:type="spellStart"/>
       <w:r>
         <w:rPr>
           <w:i/>
@@ -1636,18 +1606,18 @@
         </w:rPr>
         <w:t>time_needed_ult.m</w:t>
       </w:r>
-      <w:proofErr w:type="spellEnd"/>
-    </w:p>
-    <w:p>
-      <w:pPr>
-        <w:rPr>
-          <w:lang w:val="en-US"/>
-        </w:rPr>
-      </w:pPr>
-      <w:r>
-        <w:rPr>
-          <w:lang w:val="en-US"/>
-        </w:rPr>
+    </w:p>
+    <w:p>
+      <w:pPr>
+        <w:rPr>
+          <w:lang w:val="en-US"/>
+        </w:rPr>
+      </w:pPr>
+      <w:r>
+        <w:rPr>
+          <w:lang w:val="en-US"/>
+        </w:rPr>
+        <w:lastRenderedPageBreak/>
         <w:t>Recalled functions:</w:t>
       </w:r>
       <w:r>
@@ -1675,7 +1645,6 @@
         <w:rPr>
           <w:lang w:val="en-US"/>
         </w:rPr>
-        <w:lastRenderedPageBreak/>
         <w:t>---------------------------------------------------------------------------------------------------------------------------------------------</w:t>
       </w:r>
     </w:p>
@@ -1752,94 +1721,85 @@
         </w:rPr>
         <w:t xml:space="preserve">-lateral CoP during </w:t>
       </w:r>
-      <w:proofErr w:type="spellStart"/>
-      <w:r>
-        <w:rPr>
-          <w:lang w:val="en-US"/>
-        </w:rPr>
-        <w:t>sts</w:t>
-      </w:r>
-      <w:proofErr w:type="spellEnd"/>
+      <w:r>
+        <w:rPr>
+          <w:lang w:val="en-US"/>
+        </w:rPr>
+        <w:t xml:space="preserve">sts </w:t>
+      </w:r>
+      <w:r>
+        <w:rPr>
+          <w:lang w:val="en-US"/>
+        </w:rPr>
+        <w:t xml:space="preserve">transition. </w:t>
+      </w:r>
+      <w:r>
+        <w:rPr>
+          <w:lang w:val="en-US"/>
+        </w:rPr>
+        <w:t xml:space="preserve">The data is </w:t>
+      </w:r>
+      <w:r>
+        <w:rPr>
+          <w:lang w:val="en-US"/>
+        </w:rPr>
+        <w:t>average</w:t>
+      </w:r>
+      <w:r>
+        <w:rPr>
+          <w:lang w:val="en-US"/>
+        </w:rPr>
+        <w:t>d</w:t>
+      </w:r>
+      <w:r>
+        <w:rPr>
+          <w:lang w:val="en-US"/>
+        </w:rPr>
+        <w:t xml:space="preserve"> across </w:t>
+      </w:r>
+      <w:r>
+        <w:rPr>
+          <w:lang w:val="en-US"/>
+        </w:rPr>
+        <w:t xml:space="preserve">5 </w:t>
+      </w:r>
+      <w:r>
+        <w:rPr>
+          <w:lang w:val="en-US"/>
+        </w:rPr>
+        <w:t>STS cycles</w:t>
+      </w:r>
+      <w:r>
+        <w:rPr>
+          <w:lang w:val="en-US"/>
+        </w:rPr>
+        <w:t xml:space="preserve">. </w:t>
+      </w:r>
+      <w:r>
+        <w:rPr>
+          <w:lang w:val="en-US"/>
+        </w:rPr>
+        <w:t>Data from both the Chair and lower limb kinematics are needed for calculating this PI.</w:t>
+      </w:r>
+    </w:p>
+    <w:p>
+      <w:pPr>
+        <w:rPr>
+          <w:lang w:val="en-US"/>
+        </w:rPr>
+      </w:pPr>
+      <w:r>
+        <w:rPr>
+          <w:lang w:val="en-US"/>
+        </w:rPr>
+        <w:t>Corresponding function:</w:t>
+      </w:r>
       <w:r>
         <w:rPr>
           <w:lang w:val="en-US"/>
         </w:rPr>
         <w:t xml:space="preserve"> </w:t>
       </w:r>
-      <w:r>
-        <w:rPr>
-          <w:lang w:val="en-US"/>
-        </w:rPr>
-        <w:t xml:space="preserve">transition. </w:t>
-      </w:r>
-      <w:r>
-        <w:rPr>
-          <w:lang w:val="en-US"/>
-        </w:rPr>
-        <w:t xml:space="preserve">The data is </w:t>
-      </w:r>
-      <w:r>
-        <w:rPr>
-          <w:lang w:val="en-US"/>
-        </w:rPr>
-        <w:t>average</w:t>
-      </w:r>
-      <w:r>
-        <w:rPr>
-          <w:lang w:val="en-US"/>
-        </w:rPr>
-        <w:t>d</w:t>
-      </w:r>
-      <w:r>
-        <w:rPr>
-          <w:lang w:val="en-US"/>
-        </w:rPr>
-        <w:t xml:space="preserve"> across </w:t>
-      </w:r>
-      <w:r>
-        <w:rPr>
-          <w:lang w:val="en-US"/>
-        </w:rPr>
-        <w:t xml:space="preserve">5 </w:t>
-      </w:r>
-      <w:r>
-        <w:rPr>
-          <w:lang w:val="en-US"/>
-        </w:rPr>
-        <w:t>STS cycles</w:t>
-      </w:r>
-      <w:r>
-        <w:rPr>
-          <w:lang w:val="en-US"/>
-        </w:rPr>
-        <w:t xml:space="preserve">. </w:t>
-      </w:r>
-      <w:r>
-        <w:rPr>
-          <w:lang w:val="en-US"/>
-        </w:rPr>
-        <w:t>Data from both the Chair and lower limb kinematics are needed for calculating this PI.</w:t>
-      </w:r>
-    </w:p>
-    <w:p>
-      <w:pPr>
-        <w:rPr>
-          <w:lang w:val="en-US"/>
-        </w:rPr>
-      </w:pPr>
-      <w:r>
-        <w:rPr>
-          <w:lang w:val="en-US"/>
-        </w:rPr>
-        <w:t>Corresponding function:</w:t>
-      </w:r>
-      <w:r>
-        <w:rPr>
-          <w:lang w:val="en-US"/>
-        </w:rPr>
-        <w:t xml:space="preserve"> </w:t>
-      </w:r>
-      <w:proofErr w:type="spellStart"/>
       <w:r>
         <w:rPr>
           <w:i/>
@@ -1848,7 +1808,6 @@
         </w:rPr>
         <w:t>ult_overshoot.m</w:t>
       </w:r>
-      <w:proofErr w:type="spellEnd"/>
     </w:p>
     <w:p>
       <w:pPr>
@@ -1937,21 +1896,7 @@
         <w:rPr>
           <w:lang w:val="en-US"/>
         </w:rPr>
-        <w:t xml:space="preserve">four elements array of scalars indicating the coefficient of variation of the ankle, knee, </w:t>
-      </w:r>
-      <w:proofErr w:type="gramStart"/>
-      <w:r>
-        <w:rPr>
-          <w:lang w:val="en-US"/>
-        </w:rPr>
-        <w:t>hip</w:t>
-      </w:r>
-      <w:proofErr w:type="gramEnd"/>
-      <w:r>
-        <w:rPr>
-          <w:lang w:val="en-US"/>
-        </w:rPr>
-        <w:t xml:space="preserve"> and trunk kinematics, respectively. CV are calculated </w:t>
+        <w:t xml:space="preserve">four elements array of scalars indicating the coefficient of variation of the ankle, knee, hip and trunk kinematics, respectively. CV are calculated </w:t>
       </w:r>
       <w:r>
         <w:rPr>
@@ -1969,21 +1914,7 @@
         <w:rPr>
           <w:lang w:val="en-US"/>
         </w:rPr>
-        <w:t xml:space="preserve">number of points resampling of the kinematics data in each </w:t>
-      </w:r>
-      <w:proofErr w:type="spellStart"/>
-      <w:r>
-        <w:rPr>
-          <w:lang w:val="en-US"/>
-        </w:rPr>
-        <w:t>sts</w:t>
-      </w:r>
-      <w:proofErr w:type="spellEnd"/>
-      <w:r>
-        <w:rPr>
-          <w:lang w:val="en-US"/>
-        </w:rPr>
-        <w:t xml:space="preserve"> cycle. The output is the average of the CV</w:t>
+        <w:t>number of points resampling of the kinematics data in each sts cycle. The output is the average of the CV</w:t>
       </w:r>
       <w:r>
         <w:rPr>
@@ -2010,7 +1941,6 @@
         </w:rPr>
         <w:t xml:space="preserve">Corresponding function: </w:t>
       </w:r>
-      <w:proofErr w:type="spellStart"/>
       <w:r>
         <w:rPr>
           <w:i/>
@@ -2019,7 +1949,6 @@
         </w:rPr>
         <w:t>kinematics_repeatability.m</w:t>
       </w:r>
-      <w:proofErr w:type="spellEnd"/>
     </w:p>
     <w:p>
       <w:pPr>
@@ -2078,35 +2007,7 @@
         <w:rPr>
           <w:lang w:val="en-US"/>
         </w:rPr>
-        <w:t xml:space="preserve">: total mechanical power – this PI consists of a scalar indicating the total mechanical work done by the Center of mass. The </w:t>
-      </w:r>
-      <w:proofErr w:type="spellStart"/>
-      <w:r>
-        <w:rPr>
-          <w:lang w:val="en-US"/>
-        </w:rPr>
-        <w:t>CoM</w:t>
-      </w:r>
-      <w:proofErr w:type="spellEnd"/>
-      <w:r>
-        <w:rPr>
-          <w:lang w:val="en-US"/>
-        </w:rPr>
-        <w:t xml:space="preserve"> work is calculated as the scalar product between the </w:t>
-      </w:r>
-      <w:proofErr w:type="spellStart"/>
-      <w:r>
-        <w:rPr>
-          <w:lang w:val="en-US"/>
-        </w:rPr>
-        <w:t>CoM</w:t>
-      </w:r>
-      <w:proofErr w:type="spellEnd"/>
-      <w:r>
-        <w:rPr>
-          <w:lang w:val="en-US"/>
-        </w:rPr>
-        <w:t xml:space="preserve"> velocity and the force plates resultant force</w:t>
+        <w:t>: total mechanical power – this PI consists of a scalar indicating the total mechanical work done by the Center of mass. The CoM work is calculated as the scalar product between the CoM velocity and the force plates resultant force</w:t>
       </w:r>
     </w:p>
     <w:p>
@@ -2121,7 +2022,6 @@
         </w:rPr>
         <w:t xml:space="preserve">Corresponding function: </w:t>
       </w:r>
-      <w:proofErr w:type="spellStart"/>
       <w:r>
         <w:rPr>
           <w:i/>
@@ -2130,7 +2030,6 @@
         </w:rPr>
         <w:t>tot_mech_pwr.m</w:t>
       </w:r>
-      <w:proofErr w:type="spellEnd"/>
     </w:p>
     <w:p>
       <w:pPr>
@@ -2144,7 +2043,6 @@
         </w:rPr>
         <w:t xml:space="preserve">Recalled functions: </w:t>
       </w:r>
-      <w:proofErr w:type="spellStart"/>
       <w:r>
         <w:rPr>
           <w:i/>
@@ -2153,7 +2051,6 @@
         </w:rPr>
         <w:t>sts_CoM.m</w:t>
       </w:r>
-      <w:proofErr w:type="spellEnd"/>
     </w:p>
     <w:p>
       <w:pPr>
@@ -2271,7 +2168,6 @@
           <w:szCs w:val="32"/>
           <w:lang w:val="en-US"/>
         </w:rPr>
-        <w:lastRenderedPageBreak/>
         <w:t>30s</w:t>
       </w:r>
       <w:r>
@@ -2420,7 +2316,43 @@
         <w:rPr>
           <w:lang w:val="en-US"/>
         </w:rPr>
-        <w:t>The protocol is completely administered on the BENCH testbed. It is generally recommended that the protocol starts with the subject leaning on the backrest of the chair, but depending on the subject height and on the testbed configuration (i.e. seat height), this recommended initial position is not mandatory and can be simply replaced with a sat comfortable position of the subject. The buttocks must in contact with the seat, the feet must be in contact with the ground and the arms must be forded cross chest. It is recommended that the feet are kept symmetrical on the ground, and that the position of the feet does not change along the execution of the test. From literature, the recommended height of the seat is 43-45 cm from the ground, but the height of the seat is a controllable parameter for the execution of the test.</w:t>
+        <w:t>The protocol is completely administered on the BENCH testbed. It is generally recommended that the protocol starts with the subject leaning on the backrest of the chair, but depending on the subject height and on the testbed configuration (i.e. seat height), this recommended initial position is not mandatory and can be simply replaced with a sat comfortable position of the subject. The buttocks must in contact with the seat, the feet must be in contact with the ground and the arms must be fo</w:t>
+      </w:r>
+      <w:r>
+        <w:rPr>
+          <w:lang w:val="en-US"/>
+        </w:rPr>
+        <w:t>l</w:t>
+      </w:r>
+      <w:r>
+        <w:rPr>
+          <w:lang w:val="en-US"/>
+        </w:rPr>
+        <w:t xml:space="preserve">ded </w:t>
+      </w:r>
+      <w:r>
+        <w:rPr>
+          <w:lang w:val="en-US"/>
+        </w:rPr>
+        <w:t>a</w:t>
+      </w:r>
+      <w:r>
+        <w:rPr>
+          <w:lang w:val="en-US"/>
+        </w:rPr>
+        <w:t>cross chest</w:t>
+      </w:r>
+      <w:r>
+        <w:rPr>
+          <w:lang w:val="en-US"/>
+        </w:rPr>
+        <w:t xml:space="preserve"> (with crossed wrists)</w:t>
+      </w:r>
+      <w:r>
+        <w:rPr>
+          <w:lang w:val="en-US"/>
+        </w:rPr>
+        <w:t>. It is recommended that the feet are kept symmetrical on the ground, and that the position of the feet does not change along the execution of the test. From literature, the recommended height of the seat is 43-45 cm from the ground, but the height of the seat is a controllable parameter for the execution of the test.</w:t>
       </w:r>
     </w:p>
     <w:p>
@@ -2603,7 +2535,19 @@
         <w:rPr>
           <w:lang w:val="en-US"/>
         </w:rPr>
-        <w:t xml:space="preserve">: 30sSTS duration - it is calculated as the number of full sit-to-stand cycles </w:t>
+        <w:t xml:space="preserve">: 30sSTS </w:t>
+      </w:r>
+      <w:r>
+        <w:rPr>
+          <w:lang w:val="en-US"/>
+        </w:rPr>
+        <w:t>repetitions</w:t>
+      </w:r>
+      <w:r>
+        <w:rPr>
+          <w:lang w:val="en-US"/>
+        </w:rPr>
+        <w:t xml:space="preserve"> - it is calculated as the number of full sit-to-stand cycles </w:t>
       </w:r>
       <w:r>
         <w:rPr>
@@ -2703,6 +2647,7 @@
         <w:rPr>
           <w:lang w:val="en-US"/>
         </w:rPr>
+        <w:lastRenderedPageBreak/>
         <w:t>PI</w:t>
       </w:r>
       <w:r>
@@ -2734,7 +2679,6 @@
         <w:rPr>
           <w:lang w:val="en-US"/>
         </w:rPr>
-        <w:lastRenderedPageBreak/>
         <w:t xml:space="preserve">1: t0: in each </w:t>
       </w:r>
       <w:r>
@@ -2926,7 +2870,6 @@
         </w:rPr>
         <w:t xml:space="preserve">Corresponding function: </w:t>
       </w:r>
-      <w:proofErr w:type="spellStart"/>
       <w:r>
         <w:rPr>
           <w:i/>
@@ -2935,7 +2878,6 @@
         </w:rPr>
         <w:t>segment_sts.m</w:t>
       </w:r>
-      <w:proofErr w:type="spellEnd"/>
     </w:p>
     <w:p>
       <w:pPr>
@@ -3022,7 +2964,6 @@
         </w:rPr>
         <w:t xml:space="preserve">Corresponding function: </w:t>
       </w:r>
-      <w:proofErr w:type="spellStart"/>
       <w:r>
         <w:rPr>
           <w:i/>
@@ -3031,7 +2972,6 @@
         </w:rPr>
         <w:t>sts_CoP_stability.m</w:t>
       </w:r>
-      <w:proofErr w:type="spellEnd"/>
     </w:p>
     <w:p>
       <w:pPr>
@@ -3090,49 +3030,7 @@
         <w:rPr>
           <w:lang w:val="en-US"/>
         </w:rPr>
-        <w:t xml:space="preserve">_alternative </w:t>
-      </w:r>
-      <w:proofErr w:type="gramStart"/>
-      <w:r>
-        <w:rPr>
-          <w:lang w:val="en-US"/>
-        </w:rPr>
-        <w:t>-  STS</w:t>
-      </w:r>
-      <w:proofErr w:type="gramEnd"/>
-      <w:r>
-        <w:rPr>
-          <w:lang w:val="en-US"/>
-        </w:rPr>
-        <w:t xml:space="preserve"> CoP stability – this PI consists of a 2 elements array of scalars indicating the dynamic margin of stability during the execution of STS. </w:t>
-      </w:r>
-      <w:proofErr w:type="spellStart"/>
-      <w:r>
-        <w:rPr>
-          <w:lang w:val="en-US"/>
-        </w:rPr>
-        <w:t>MoS</w:t>
-      </w:r>
-      <w:proofErr w:type="spellEnd"/>
-      <w:r>
-        <w:rPr>
-          <w:lang w:val="en-US"/>
-        </w:rPr>
-        <w:t xml:space="preserve"> is calculated as the distance between the extrapolated center of mass </w:t>
-      </w:r>
-      <w:proofErr w:type="spellStart"/>
-      <w:r>
-        <w:rPr>
-          <w:lang w:val="en-US"/>
-        </w:rPr>
-        <w:t>xCoM</w:t>
-      </w:r>
-      <w:proofErr w:type="spellEnd"/>
-      <w:r>
-        <w:rPr>
-          <w:lang w:val="en-US"/>
-        </w:rPr>
-        <w:t xml:space="preserve"> and the center of pressure CoP both in the AP and ML directions.</w:t>
+        <w:t>_alternative -  STS CoP stability – this PI consists of a 2 elements array of scalars indicating the dynamic margin of stability during the execution of STS. MoS is calculated as the distance between the extrapolated center of mass xCoM and the center of pressure CoP both in the AP and ML directions.</w:t>
       </w:r>
     </w:p>
     <w:p>
@@ -3168,7 +3066,6 @@
         </w:rPr>
         <w:t xml:space="preserve">Recalled functions: </w:t>
       </w:r>
-      <w:proofErr w:type="spellStart"/>
       <w:r>
         <w:rPr>
           <w:i/>
@@ -3177,7 +3074,6 @@
         </w:rPr>
         <w:t>sts_CoM.m</w:t>
       </w:r>
-      <w:proofErr w:type="spellEnd"/>
     </w:p>
     <w:p>
       <w:pPr>
@@ -3215,21 +3111,7 @@
         <w:rPr>
           <w:lang w:val="en-US"/>
         </w:rPr>
-        <w:t xml:space="preserve">: Time needed for unidirectional load transfer – this PI is a scalar indicating the average time (across </w:t>
-      </w:r>
-      <w:proofErr w:type="spellStart"/>
-      <w:r>
-        <w:rPr>
-          <w:lang w:val="en-US"/>
-        </w:rPr>
-        <w:t>sts</w:t>
-      </w:r>
-      <w:proofErr w:type="spellEnd"/>
-      <w:r>
-        <w:rPr>
-          <w:lang w:val="en-US"/>
-        </w:rPr>
-        <w:t xml:space="preserve"> cycles) elapsed between the beginning of a sit to stand (or stand to sit) movement and the full transfer of the weight on a single platform. During sit-to-stand this time corresponds to the time needed to move the CoP purely on the ground platform. Data from both the Chair and lower limb kinematics are needed for calculating this PI. </w:t>
+        <w:t xml:space="preserve">: Time needed for unidirectional load transfer – this PI is a scalar indicating the average time (across sts cycles) elapsed between the beginning of a sit to stand (or stand to sit) movement and the full transfer of the weight on a single platform. During sit-to-stand this time corresponds to the time needed to move the CoP purely on the ground platform. Data from both the Chair and lower limb kinematics are needed for calculating this PI. </w:t>
       </w:r>
     </w:p>
     <w:p>
@@ -3244,7 +3126,6 @@
         </w:rPr>
         <w:t xml:space="preserve">Corresponding function: </w:t>
       </w:r>
-      <w:proofErr w:type="spellStart"/>
       <w:r>
         <w:rPr>
           <w:i/>
@@ -3253,7 +3134,6 @@
         </w:rPr>
         <w:t>time_needed_ult.m</w:t>
       </w:r>
-      <w:proofErr w:type="spellEnd"/>
     </w:p>
     <w:p>
       <w:pPr>
@@ -3299,6 +3179,7 @@
         <w:rPr>
           <w:lang w:val="en-US"/>
         </w:rPr>
+        <w:lastRenderedPageBreak/>
         <w:t>PI</w:t>
       </w:r>
       <w:r>
@@ -3318,14 +3199,7 @@
         <w:rPr>
           <w:lang w:val="en-US"/>
         </w:rPr>
-        <w:t xml:space="preserve">istance between the quiet standing CoP position and the </w:t>
-      </w:r>
-      <w:r>
-        <w:rPr>
-          <w:lang w:val="en-US"/>
-        </w:rPr>
-        <w:lastRenderedPageBreak/>
-        <w:t xml:space="preserve">local maxima of anteroposterior and </w:t>
+        <w:t xml:space="preserve">istance between the quiet standing CoP position and the local maxima of anteroposterior and </w:t>
       </w:r>
       <w:r>
         <w:rPr>
@@ -3339,19 +3213,11 @@
         </w:rPr>
         <w:t xml:space="preserve">-lateral CoP during </w:t>
       </w:r>
-      <w:proofErr w:type="spellStart"/>
-      <w:r>
-        <w:rPr>
-          <w:lang w:val="en-US"/>
-        </w:rPr>
-        <w:t>sts</w:t>
-      </w:r>
-      <w:proofErr w:type="spellEnd"/>
-      <w:r>
-        <w:rPr>
-          <w:lang w:val="en-US"/>
-        </w:rPr>
-        <w:t xml:space="preserve"> </w:t>
+      <w:r>
+        <w:rPr>
+          <w:lang w:val="en-US"/>
+        </w:rPr>
+        <w:t xml:space="preserve">sts </w:t>
       </w:r>
       <w:r>
         <w:rPr>
@@ -3414,7 +3280,6 @@
         </w:rPr>
         <w:t xml:space="preserve">Corresponding function: </w:t>
       </w:r>
-      <w:proofErr w:type="spellStart"/>
       <w:r>
         <w:rPr>
           <w:i/>
@@ -3423,7 +3288,6 @@
         </w:rPr>
         <w:t>ult_overshoot.m</w:t>
       </w:r>
-      <w:proofErr w:type="spellEnd"/>
     </w:p>
     <w:p>
       <w:pPr>
@@ -3482,35 +3346,7 @@
         <w:rPr>
           <w:lang w:val="en-US"/>
         </w:rPr>
-        <w:t xml:space="preserve">: kinematic repeatability – this PI is a four elements array of scalars indicating the coefficient of variation of the ankle, knee, </w:t>
-      </w:r>
-      <w:proofErr w:type="gramStart"/>
-      <w:r>
-        <w:rPr>
-          <w:lang w:val="en-US"/>
-        </w:rPr>
-        <w:t>hip</w:t>
-      </w:r>
-      <w:proofErr w:type="gramEnd"/>
-      <w:r>
-        <w:rPr>
-          <w:lang w:val="en-US"/>
-        </w:rPr>
-        <w:t xml:space="preserve"> and trunk kinematics, respectively. CV are calculated point-by-point starting from a fixed number of points resampling of the kinematics data in each </w:t>
-      </w:r>
-      <w:proofErr w:type="spellStart"/>
-      <w:r>
-        <w:rPr>
-          <w:lang w:val="en-US"/>
-        </w:rPr>
-        <w:t>sts</w:t>
-      </w:r>
-      <w:proofErr w:type="spellEnd"/>
-      <w:r>
-        <w:rPr>
-          <w:lang w:val="en-US"/>
-        </w:rPr>
-        <w:t xml:space="preserve"> cycle. The output is the average of the CV across time points for each joint. Data from both the Chair and lower limb kinematics are needed for calculating this PI.</w:t>
+        <w:t>: kinematic repeatability – this PI is a four elements array of scalars indicating the coefficient of variation of the ankle, knee, hip and trunk kinematics, respectively. CV are calculated point-by-point starting from a fixed number of points resampling of the kinematics data in each sts cycle. The output is the average of the CV across time points for each joint. Data from both the Chair and lower limb kinematics are needed for calculating this PI.</w:t>
       </w:r>
     </w:p>
     <w:p>
@@ -3525,7 +3361,6 @@
         </w:rPr>
         <w:t xml:space="preserve">Corresponding function: </w:t>
       </w:r>
-      <w:proofErr w:type="spellStart"/>
       <w:r>
         <w:rPr>
           <w:i/>
@@ -3534,7 +3369,6 @@
         </w:rPr>
         <w:t>kinematics_repeatability.m</w:t>
       </w:r>
-      <w:proofErr w:type="spellEnd"/>
     </w:p>
     <w:p>
       <w:pPr>
@@ -3623,35 +3457,7 @@
         <w:rPr>
           <w:lang w:val="en-US"/>
         </w:rPr>
-        <w:t xml:space="preserve">. The </w:t>
-      </w:r>
-      <w:proofErr w:type="spellStart"/>
-      <w:r>
-        <w:rPr>
-          <w:lang w:val="en-US"/>
-        </w:rPr>
-        <w:t>CoM</w:t>
-      </w:r>
-      <w:proofErr w:type="spellEnd"/>
-      <w:r>
-        <w:rPr>
-          <w:lang w:val="en-US"/>
-        </w:rPr>
-        <w:t xml:space="preserve"> work is calculated as the scalar product between the </w:t>
-      </w:r>
-      <w:proofErr w:type="spellStart"/>
-      <w:r>
-        <w:rPr>
-          <w:lang w:val="en-US"/>
-        </w:rPr>
-        <w:t>CoM</w:t>
-      </w:r>
-      <w:proofErr w:type="spellEnd"/>
-      <w:r>
-        <w:rPr>
-          <w:lang w:val="en-US"/>
-        </w:rPr>
-        <w:t xml:space="preserve"> velocity and the force plates resultant force</w:t>
+        <w:t>. The CoM work is calculated as the scalar product between the CoM velocity and the force plates resultant force</w:t>
       </w:r>
     </w:p>
     <w:p>
@@ -3666,7 +3472,6 @@
         </w:rPr>
         <w:t xml:space="preserve">Corresponding function: </w:t>
       </w:r>
-      <w:proofErr w:type="spellStart"/>
       <w:r>
         <w:rPr>
           <w:i/>
@@ -3675,7 +3480,6 @@
         </w:rPr>
         <w:t>tot_mech_pwr.m</w:t>
       </w:r>
-      <w:proofErr w:type="spellEnd"/>
     </w:p>
     <w:p>
       <w:pPr>
@@ -3689,7 +3493,6 @@
         </w:rPr>
         <w:t xml:space="preserve">Recalled functions: </w:t>
       </w:r>
-      <w:proofErr w:type="spellStart"/>
       <w:r>
         <w:rPr>
           <w:i/>
@@ -3698,7 +3501,6 @@
         </w:rPr>
         <w:t>sts_CoM.m</w:t>
       </w:r>
-      <w:proofErr w:type="spellEnd"/>
     </w:p>
     <w:p>
       <w:pPr>

</xml_diff>

<commit_message>
sts_CoP_stability, version 1, implemented
</commit_message>
<xml_diff>
--- a/processing code project/PIs Codes/Protocols.docx
+++ b/processing code project/PIs Codes/Protocols.docx
@@ -362,13 +362,7 @@
         <w:rPr>
           <w:lang w:val="en-US"/>
         </w:rPr>
-        <w:t xml:space="preserve"> </w:t>
-      </w:r>
-      <w:r>
-        <w:rPr>
-          <w:lang w:val="en-US"/>
-        </w:rPr>
-        <w:t>(with crossed wrists)</w:t>
+        <w:t xml:space="preserve"> (with crossed wrists)</w:t>
       </w:r>
       <w:r>
         <w:rPr>
@@ -2559,7 +2553,19 @@
         <w:rPr>
           <w:lang w:val="en-US"/>
         </w:rPr>
-        <w:t>GO signal. Only the data coming from the force plates are used for calculating this PI.</w:t>
+        <w:t xml:space="preserve">GO signal. Only the data coming from the </w:t>
+      </w:r>
+      <w:r>
+        <w:rPr>
+          <w:lang w:val="en-US"/>
+        </w:rPr>
+        <w:t>kinematics</w:t>
+      </w:r>
+      <w:r>
+        <w:rPr>
+          <w:lang w:val="en-US"/>
+        </w:rPr>
+        <w:t xml:space="preserve"> are used for calculating this PI.</w:t>
       </w:r>
     </w:p>
     <w:p>
@@ -2949,7 +2955,25 @@
         <w:rPr>
           <w:lang w:val="en-US"/>
         </w:rPr>
-        <w:t xml:space="preserve">. Data from both the Chair and lower limb kinematics are needed for calculating this PI. </w:t>
+        <w:t xml:space="preserve">. </w:t>
+      </w:r>
+      <w:r>
+        <w:rPr>
+          <w:lang w:val="en-US"/>
+        </w:rPr>
+        <w:t>D</w:t>
+      </w:r>
+      <w:r>
+        <w:rPr>
+          <w:lang w:val="en-US"/>
+        </w:rPr>
+        <w:t>ata from</w:t>
+      </w:r>
+      <w:r>
+        <w:rPr>
+          <w:lang w:val="en-US"/>
+        </w:rPr>
+        <w:t xml:space="preserve"> lower limb kinematics are needed for calculating this PI. </w:t>
       </w:r>
     </w:p>
     <w:p>

</xml_diff>

<commit_message>
redefinition of the unidirectional load transfer function for calculating PI4 and PI5
</commit_message>
<xml_diff>
--- a/processing code project/PIs Codes/Protocols.docx
+++ b/processing code project/PIs Codes/Protocols.docx
@@ -1505,73 +1505,91 @@
         <w:rPr>
           <w:lang w:val="en-US"/>
         </w:rPr>
-        <w:t xml:space="preserve">Time needed for unidirectional load transfer – </w:t>
-      </w:r>
-      <w:r>
-        <w:rPr>
-          <w:lang w:val="en-US"/>
-        </w:rPr>
-        <w:t>this PI is a scalar</w:t>
-      </w:r>
-      <w:r>
-        <w:rPr>
-          <w:lang w:val="en-US"/>
-        </w:rPr>
-        <w:t xml:space="preserve"> indicating the average time</w:t>
-      </w:r>
-      <w:r>
-        <w:rPr>
-          <w:lang w:val="en-US"/>
-        </w:rPr>
-        <w:t xml:space="preserve"> (across sts cycles)</w:t>
-      </w:r>
-      <w:r>
-        <w:rPr>
-          <w:lang w:val="en-US"/>
-        </w:rPr>
-        <w:t xml:space="preserve"> elapsed</w:t>
-      </w:r>
-      <w:r>
-        <w:rPr>
-          <w:lang w:val="en-US"/>
-        </w:rPr>
-        <w:t xml:space="preserve"> between the beginning of a sit to stand</w:t>
-      </w:r>
-      <w:r>
-        <w:rPr>
-          <w:lang w:val="en-US"/>
-        </w:rPr>
-        <w:t xml:space="preserve"> (or stand to sit)</w:t>
-      </w:r>
-      <w:r>
-        <w:rPr>
-          <w:lang w:val="en-US"/>
-        </w:rPr>
-        <w:t xml:space="preserve"> movement and the full transfer of the weight on a single platform. </w:t>
-      </w:r>
-      <w:r>
-        <w:rPr>
-          <w:lang w:val="en-US"/>
-        </w:rPr>
-        <w:t xml:space="preserve">During sit-to-stand this time corresponds to the time </w:t>
-      </w:r>
-      <w:r>
-        <w:rPr>
-          <w:lang w:val="en-US"/>
-        </w:rPr>
-        <w:t xml:space="preserve">needed to move the CoP purely on the ground platform. </w:t>
-      </w:r>
-      <w:r>
-        <w:rPr>
-          <w:lang w:val="en-US"/>
-        </w:rPr>
-        <w:t>Data from both the Chair and lower limb kinematics are needed for calculating this PI.</w:t>
-      </w:r>
-      <w:r>
-        <w:rPr>
-          <w:lang w:val="en-US"/>
-        </w:rPr>
-        <w:t xml:space="preserve"> </w:t>
+        <w:t>Time needed for unidirectional load transfer – this PI is an two elements array of scalars indicating the AP and ML unidirectional load transfer overshoot times, corresponding to the time at which the d</w:t>
+      </w:r>
+      <w:r>
+        <w:rPr>
+          <w:lang w:val="en-US"/>
+        </w:rPr>
+        <w:t xml:space="preserve">istance between the quiet standing CoP position and the local maxima of anteroposterior and </w:t>
+      </w:r>
+      <w:r>
+        <w:rPr>
+          <w:lang w:val="en-US"/>
+        </w:rPr>
+        <w:t>medio</w:t>
+      </w:r>
+      <w:r>
+        <w:rPr>
+          <w:lang w:val="en-US"/>
+        </w:rPr>
+        <w:t xml:space="preserve">-lateral CoP during </w:t>
+      </w:r>
+      <w:r>
+        <w:rPr>
+          <w:lang w:val="en-US"/>
+        </w:rPr>
+        <w:t xml:space="preserve">sts </w:t>
+      </w:r>
+      <w:r>
+        <w:rPr>
+          <w:lang w:val="en-US"/>
+        </w:rPr>
+        <w:t>transition</w:t>
+      </w:r>
+      <w:r>
+        <w:rPr>
+          <w:lang w:val="en-US"/>
+        </w:rPr>
+        <w:t xml:space="preserve"> are reached</w:t>
+      </w:r>
+      <w:r>
+        <w:rPr>
+          <w:lang w:val="en-US"/>
+        </w:rPr>
+        <w:t xml:space="preserve">. </w:t>
+      </w:r>
+      <w:r>
+        <w:rPr>
+          <w:lang w:val="en-US"/>
+        </w:rPr>
+        <w:t xml:space="preserve">The data is </w:t>
+      </w:r>
+      <w:r>
+        <w:rPr>
+          <w:lang w:val="en-US"/>
+        </w:rPr>
+        <w:t>average</w:t>
+      </w:r>
+      <w:r>
+        <w:rPr>
+          <w:lang w:val="en-US"/>
+        </w:rPr>
+        <w:t>d</w:t>
+      </w:r>
+      <w:r>
+        <w:rPr>
+          <w:lang w:val="en-US"/>
+        </w:rPr>
+        <w:t xml:space="preserve"> across </w:t>
+      </w:r>
+      <w:r>
+        <w:rPr>
+          <w:lang w:val="en-US"/>
+        </w:rPr>
+        <w:t xml:space="preserve">5 </w:t>
+      </w:r>
+      <w:r>
+        <w:rPr>
+          <w:lang w:val="en-US"/>
+        </w:rPr>
+        <w:t>STS cycles</w:t>
+      </w:r>
+      <w:r>
+        <w:rPr>
+          <w:lang w:val="en-US"/>
+        </w:rPr>
+        <w:t>. Data from both the Chair and lower limb kinematics are needed for calculating this PI.</w:t>
       </w:r>
     </w:p>
     <w:p>
@@ -1598,7 +1616,15 @@
           <w:iCs/>
           <w:lang w:val="en-US"/>
         </w:rPr>
-        <w:t>time_needed_ult.m</w:t>
+        <w:t>unidirectional_load_transfer</w:t>
+      </w:r>
+      <w:r>
+        <w:rPr>
+          <w:i/>
+          <w:iCs/>
+          <w:lang w:val="en-US"/>
+        </w:rPr>
+        <w:t>.m</w:t>
       </w:r>
     </w:p>
     <w:p>
@@ -1800,7 +1826,15 @@
           <w:iCs/>
           <w:lang w:val="en-US"/>
         </w:rPr>
-        <w:t>ult_overshoot.m</w:t>
+        <w:t>unidirectional_load_transfer</w:t>
+      </w:r>
+      <w:r>
+        <w:rPr>
+          <w:i/>
+          <w:iCs/>
+          <w:lang w:val="en-US"/>
+        </w:rPr>
+        <w:t>.m</w:t>
       </w:r>
     </w:p>
     <w:p>
@@ -3135,7 +3169,121 @@
         <w:rPr>
           <w:lang w:val="en-US"/>
         </w:rPr>
-        <w:t xml:space="preserve">: Time needed for unidirectional load transfer – this PI is a scalar indicating the average time (across sts cycles) elapsed between the beginning of a sit to stand (or stand to sit) movement and the full transfer of the weight on a single platform. During sit-to-stand this time corresponds to the time needed to move the CoP purely on the ground platform. Data from both the Chair and lower limb kinematics are needed for calculating this PI. </w:t>
+        <w:t xml:space="preserve">: Time needed for unidirectional load transfer – </w:t>
+      </w:r>
+      <w:r>
+        <w:rPr>
+          <w:lang w:val="en-US"/>
+        </w:rPr>
+        <w:t>this PI is an two elements array of scalars indicating the AP and ML unidirectional load transfer overshoot</w:t>
+      </w:r>
+      <w:r>
+        <w:rPr>
+          <w:lang w:val="en-US"/>
+        </w:rPr>
+        <w:t xml:space="preserve"> times, corresponding to</w:t>
+      </w:r>
+      <w:r>
+        <w:rPr>
+          <w:lang w:val="en-US"/>
+        </w:rPr>
+        <w:t xml:space="preserve"> the</w:t>
+      </w:r>
+      <w:r>
+        <w:rPr>
+          <w:lang w:val="en-US"/>
+        </w:rPr>
+        <w:t xml:space="preserve"> time at which the</w:t>
+      </w:r>
+      <w:r>
+        <w:rPr>
+          <w:lang w:val="en-US"/>
+        </w:rPr>
+        <w:t xml:space="preserve"> d</w:t>
+      </w:r>
+      <w:r>
+        <w:rPr>
+          <w:lang w:val="en-US"/>
+        </w:rPr>
+        <w:t xml:space="preserve">istance between the quiet standing CoP position and the local maxima of anteroposterior and </w:t>
+      </w:r>
+      <w:r>
+        <w:rPr>
+          <w:lang w:val="en-US"/>
+        </w:rPr>
+        <w:t>medio</w:t>
+      </w:r>
+      <w:r>
+        <w:rPr>
+          <w:lang w:val="en-US"/>
+        </w:rPr>
+        <w:t xml:space="preserve">-lateral CoP during </w:t>
+      </w:r>
+      <w:r>
+        <w:rPr>
+          <w:lang w:val="en-US"/>
+        </w:rPr>
+        <w:t xml:space="preserve">sts </w:t>
+      </w:r>
+      <w:r>
+        <w:rPr>
+          <w:lang w:val="en-US"/>
+        </w:rPr>
+        <w:t>transition</w:t>
+      </w:r>
+      <w:r>
+        <w:rPr>
+          <w:lang w:val="en-US"/>
+        </w:rPr>
+        <w:t xml:space="preserve"> are reached</w:t>
+      </w:r>
+      <w:r>
+        <w:rPr>
+          <w:lang w:val="en-US"/>
+        </w:rPr>
+        <w:t xml:space="preserve">. </w:t>
+      </w:r>
+      <w:r>
+        <w:rPr>
+          <w:lang w:val="en-US"/>
+        </w:rPr>
+        <w:t xml:space="preserve">The data is </w:t>
+      </w:r>
+      <w:r>
+        <w:rPr>
+          <w:lang w:val="en-US"/>
+        </w:rPr>
+        <w:t>average</w:t>
+      </w:r>
+      <w:r>
+        <w:rPr>
+          <w:lang w:val="en-US"/>
+        </w:rPr>
+        <w:t>d</w:t>
+      </w:r>
+      <w:r>
+        <w:rPr>
+          <w:lang w:val="en-US"/>
+        </w:rPr>
+        <w:t xml:space="preserve"> across </w:t>
+      </w:r>
+      <w:r>
+        <w:rPr>
+          <w:lang w:val="en-US"/>
+        </w:rPr>
+        <w:t xml:space="preserve">5 </w:t>
+      </w:r>
+      <w:r>
+        <w:rPr>
+          <w:lang w:val="en-US"/>
+        </w:rPr>
+        <w:t>STS cycles</w:t>
+      </w:r>
+      <w:r>
+        <w:rPr>
+          <w:lang w:val="en-US"/>
+        </w:rPr>
+        <w:t>. Data from both the Chair and lower limb kinematics are needed for calculating this PI.</w:t>
       </w:r>
     </w:p>
     <w:p>
@@ -3156,20 +3304,7 @@
           <w:iCs/>
           <w:lang w:val="en-US"/>
         </w:rPr>
-        <w:t>time_needed_ult.m</w:t>
-      </w:r>
-    </w:p>
-    <w:p>
-      <w:pPr>
-        <w:rPr>
-          <w:lang w:val="en-US"/>
-        </w:rPr>
-      </w:pPr>
-      <w:r>
-        <w:rPr>
-          <w:lang w:val="en-US"/>
-        </w:rPr>
-        <w:t xml:space="preserve">Recalled functions: </w:t>
+        <w:t>unidirectional_load_transfer</w:t>
       </w:r>
       <w:r>
         <w:rPr>
@@ -3177,6 +3312,27 @@
           <w:iCs/>
           <w:lang w:val="en-US"/>
         </w:rPr>
+        <w:t>.m</w:t>
+      </w:r>
+    </w:p>
+    <w:p>
+      <w:pPr>
+        <w:rPr>
+          <w:lang w:val="en-US"/>
+        </w:rPr>
+      </w:pPr>
+      <w:r>
+        <w:rPr>
+          <w:lang w:val="en-US"/>
+        </w:rPr>
+        <w:t xml:space="preserve">Recalled functions: </w:t>
+      </w:r>
+      <w:r>
+        <w:rPr>
+          <w:i/>
+          <w:iCs/>
+          <w:lang w:val="en-US"/>
+        </w:rPr>
         <w:t>none</w:t>
       </w:r>
     </w:p>
@@ -3310,7 +3466,15 @@
           <w:iCs/>
           <w:lang w:val="en-US"/>
         </w:rPr>
-        <w:t>ult_overshoot.m</w:t>
+        <w:t>unidirectional_load_transfer</w:t>
+      </w:r>
+      <w:r>
+        <w:rPr>
+          <w:i/>
+          <w:iCs/>
+          <w:lang w:val="en-US"/>
+        </w:rPr>
+        <w:t>.m</w:t>
       </w:r>
     </w:p>
     <w:p>

</xml_diff>

<commit_message>
PI6 kinematics repeatability implemented.
</commit_message>
<xml_diff>
--- a/processing code project/PIs Codes/Protocols.docx
+++ b/processing code project/PIs Codes/Protocols.docx
@@ -122,19 +122,33 @@
         <w:rPr>
           <w:lang w:val="en-US"/>
         </w:rPr>
-        <w:t xml:space="preserve"> and </w:t>
-      </w:r>
-      <w:r>
-        <w:rPr>
-          <w:lang w:val="en-US"/>
-        </w:rPr>
         <w:t xml:space="preserve"> </w:t>
       </w:r>
-      <w:r>
-        <w:rPr>
-          <w:lang w:val="en-US"/>
-        </w:rPr>
-        <w:t xml:space="preserve">have been shown to be correlated to the </w:t>
+      <w:proofErr w:type="gramStart"/>
+      <w:r>
+        <w:rPr>
+          <w:lang w:val="en-US"/>
+        </w:rPr>
+        <w:t xml:space="preserve">and </w:t>
+      </w:r>
+      <w:r>
+        <w:rPr>
+          <w:lang w:val="en-US"/>
+        </w:rPr>
+        <w:t xml:space="preserve"> </w:t>
+      </w:r>
+      <w:r>
+        <w:rPr>
+          <w:lang w:val="en-US"/>
+        </w:rPr>
+        <w:t>have</w:t>
+      </w:r>
+      <w:proofErr w:type="gramEnd"/>
+      <w:r>
+        <w:rPr>
+          <w:lang w:val="en-US"/>
+        </w:rPr>
+        <w:t xml:space="preserve"> been shown to be correlated to the </w:t>
       </w:r>
       <w:r>
         <w:rPr>
@@ -1185,6 +1199,7 @@
         </w:rPr>
         <w:t xml:space="preserve">Corresponding function: </w:t>
       </w:r>
+      <w:proofErr w:type="spellStart"/>
       <w:r>
         <w:rPr>
           <w:i/>
@@ -1193,6 +1208,7 @@
         </w:rPr>
         <w:t>segment_sts.m</w:t>
       </w:r>
+      <w:proofErr w:type="spellEnd"/>
     </w:p>
     <w:p>
       <w:pPr>
@@ -1296,6 +1312,7 @@
         </w:rPr>
         <w:t xml:space="preserve">Corresponding function: </w:t>
       </w:r>
+      <w:proofErr w:type="spellStart"/>
       <w:r>
         <w:rPr>
           <w:i/>
@@ -1304,6 +1321,7 @@
         </w:rPr>
         <w:t>sts_CoP_stability.m</w:t>
       </w:r>
+      <w:proofErr w:type="spellEnd"/>
     </w:p>
     <w:p>
       <w:pPr>
@@ -1368,13 +1386,27 @@
         <w:rPr>
           <w:lang w:val="en-US"/>
         </w:rPr>
-        <w:t xml:space="preserve"> - </w:t>
-      </w:r>
-      <w:r>
-        <w:rPr>
-          <w:lang w:val="en-US"/>
-        </w:rPr>
-        <w:t xml:space="preserve"> STS CoP stability </w:t>
+        <w:t xml:space="preserve"> </w:t>
+      </w:r>
+      <w:proofErr w:type="gramStart"/>
+      <w:r>
+        <w:rPr>
+          <w:lang w:val="en-US"/>
+        </w:rPr>
+        <w:t xml:space="preserve">- </w:t>
+      </w:r>
+      <w:r>
+        <w:rPr>
+          <w:lang w:val="en-US"/>
+        </w:rPr>
+        <w:t xml:space="preserve"> STS</w:t>
+      </w:r>
+      <w:proofErr w:type="gramEnd"/>
+      <w:r>
+        <w:rPr>
+          <w:lang w:val="en-US"/>
+        </w:rPr>
+        <w:t xml:space="preserve"> CoP stability </w:t>
       </w:r>
       <w:r>
         <w:rPr>
@@ -1394,17 +1426,39 @@
         </w:rPr>
         <w:t xml:space="preserve">dynamic margin of stability during the execution of STS. </w:t>
       </w:r>
-      <w:r>
-        <w:rPr>
-          <w:lang w:val="en-US"/>
-        </w:rPr>
-        <w:t xml:space="preserve">MoS is calculated as the distance between the </w:t>
-      </w:r>
-      <w:r>
-        <w:rPr>
-          <w:lang w:val="en-US"/>
-        </w:rPr>
-        <w:t>extrapolated center of mass xCoM and the center of pressure CoP</w:t>
+      <w:proofErr w:type="spellStart"/>
+      <w:r>
+        <w:rPr>
+          <w:lang w:val="en-US"/>
+        </w:rPr>
+        <w:t>MoS</w:t>
+      </w:r>
+      <w:proofErr w:type="spellEnd"/>
+      <w:r>
+        <w:rPr>
+          <w:lang w:val="en-US"/>
+        </w:rPr>
+        <w:t xml:space="preserve"> is calculated as the distance between the </w:t>
+      </w:r>
+      <w:r>
+        <w:rPr>
+          <w:lang w:val="en-US"/>
+        </w:rPr>
+        <w:t xml:space="preserve">extrapolated center of mass </w:t>
+      </w:r>
+      <w:proofErr w:type="spellStart"/>
+      <w:r>
+        <w:rPr>
+          <w:lang w:val="en-US"/>
+        </w:rPr>
+        <w:t>xCoM</w:t>
+      </w:r>
+      <w:proofErr w:type="spellEnd"/>
+      <w:r>
+        <w:rPr>
+          <w:lang w:val="en-US"/>
+        </w:rPr>
+        <w:t xml:space="preserve"> and the center of pressure CoP</w:t>
       </w:r>
       <w:r>
         <w:rPr>
@@ -1454,6 +1508,7 @@
         </w:rPr>
         <w:t xml:space="preserve">Recalled functions: </w:t>
       </w:r>
+      <w:proofErr w:type="spellStart"/>
       <w:r>
         <w:rPr>
           <w:i/>
@@ -1462,6 +1517,7 @@
         </w:rPr>
         <w:t>sts_CoM.m</w:t>
       </w:r>
+      <w:proofErr w:type="spellEnd"/>
     </w:p>
     <w:p>
       <w:pPr>
@@ -1525,11 +1581,19 @@
         </w:rPr>
         <w:t xml:space="preserve">-lateral CoP during </w:t>
       </w:r>
-      <w:r>
-        <w:rPr>
-          <w:lang w:val="en-US"/>
-        </w:rPr>
-        <w:t xml:space="preserve">sts </w:t>
+      <w:proofErr w:type="spellStart"/>
+      <w:r>
+        <w:rPr>
+          <w:lang w:val="en-US"/>
+        </w:rPr>
+        <w:t>sts</w:t>
+      </w:r>
+      <w:proofErr w:type="spellEnd"/>
+      <w:r>
+        <w:rPr>
+          <w:lang w:val="en-US"/>
+        </w:rPr>
+        <w:t xml:space="preserve"> </w:t>
       </w:r>
       <w:r>
         <w:rPr>
@@ -1610,6 +1674,7 @@
         </w:rPr>
         <w:t xml:space="preserve"> </w:t>
       </w:r>
+      <w:proofErr w:type="spellStart"/>
       <w:r>
         <w:rPr>
           <w:i/>
@@ -1626,6 +1691,7 @@
         </w:rPr>
         <w:t>.m</w:t>
       </w:r>
+      <w:proofErr w:type="spellEnd"/>
     </w:p>
     <w:p>
       <w:pPr>
@@ -1741,11 +1807,19 @@
         </w:rPr>
         <w:t xml:space="preserve">-lateral CoP during </w:t>
       </w:r>
-      <w:r>
-        <w:rPr>
-          <w:lang w:val="en-US"/>
-        </w:rPr>
-        <w:t xml:space="preserve">sts </w:t>
+      <w:proofErr w:type="spellStart"/>
+      <w:r>
+        <w:rPr>
+          <w:lang w:val="en-US"/>
+        </w:rPr>
+        <w:t>sts</w:t>
+      </w:r>
+      <w:proofErr w:type="spellEnd"/>
+      <w:r>
+        <w:rPr>
+          <w:lang w:val="en-US"/>
+        </w:rPr>
+        <w:t xml:space="preserve"> </w:t>
       </w:r>
       <w:r>
         <w:rPr>
@@ -1820,6 +1894,7 @@
         </w:rPr>
         <w:t xml:space="preserve"> </w:t>
       </w:r>
+      <w:proofErr w:type="spellStart"/>
       <w:r>
         <w:rPr>
           <w:i/>
@@ -1836,6 +1911,7 @@
         </w:rPr>
         <w:t>.m</w:t>
       </w:r>
+      <w:proofErr w:type="spellEnd"/>
     </w:p>
     <w:p>
       <w:pPr>
@@ -1906,7 +1982,21 @@
         <w:rPr>
           <w:lang w:val="en-US"/>
         </w:rPr>
-        <w:t>–</w:t>
+        <w:t xml:space="preserve">– this PI is a four elements array of scalars indicating the regularity of the ankle, knee, </w:t>
+      </w:r>
+      <w:proofErr w:type="gramStart"/>
+      <w:r>
+        <w:rPr>
+          <w:lang w:val="en-US"/>
+        </w:rPr>
+        <w:t>hip</w:t>
+      </w:r>
+      <w:proofErr w:type="gramEnd"/>
+      <w:r>
+        <w:rPr>
+          <w:lang w:val="en-US"/>
+        </w:rPr>
+        <w:t xml:space="preserve"> and trunk kinematics, respectively. Regularity is calculated through the normalized</w:t>
       </w:r>
       <w:r>
         <w:rPr>
@@ -1918,43 +2008,75 @@
         <w:rPr>
           <w:lang w:val="en-US"/>
         </w:rPr>
-        <w:t xml:space="preserve">this PI is a </w:t>
-      </w:r>
-      <w:r>
-        <w:rPr>
-          <w:lang w:val="en-US"/>
-        </w:rPr>
-        <w:t xml:space="preserve">four elements array of scalars indicating the coefficient of variation of the ankle, knee, hip and trunk kinematics, respectively. CV are calculated </w:t>
-      </w:r>
-      <w:r>
-        <w:rPr>
-          <w:lang w:val="en-US"/>
-        </w:rPr>
-        <w:t>point-by-point</w:t>
-      </w:r>
-      <w:r>
-        <w:rPr>
-          <w:lang w:val="en-US"/>
-        </w:rPr>
-        <w:t xml:space="preserve"> starting from a fixed </w:t>
-      </w:r>
-      <w:r>
-        <w:rPr>
-          <w:lang w:val="en-US"/>
-        </w:rPr>
-        <w:t>number of points resampling of the kinematics data in each sts cycle. The output is the average of the CV</w:t>
-      </w:r>
-      <w:r>
-        <w:rPr>
-          <w:lang w:val="en-US"/>
-        </w:rPr>
-        <w:t xml:space="preserve"> across time points for each joint.</w:t>
-      </w:r>
-      <w:r>
-        <w:rPr>
-          <w:lang w:val="en-US"/>
-        </w:rPr>
-        <w:t xml:space="preserve"> Data from both the Chair and lower limb kinematics are needed for calculating this PI.</w:t>
+        <w:t xml:space="preserve">autocorrelation of the kinematics. </w:t>
+      </w:r>
+      <w:proofErr w:type="gramStart"/>
+      <w:r>
+        <w:rPr>
+          <w:lang w:val="en-US"/>
+        </w:rPr>
+        <w:t>In particular, for</w:t>
+      </w:r>
+      <w:proofErr w:type="gramEnd"/>
+      <w:r>
+        <w:rPr>
+          <w:lang w:val="en-US"/>
+        </w:rPr>
+        <w:t xml:space="preserve"> knee and hip </w:t>
+      </w:r>
+      <w:r>
+        <w:rPr>
+          <w:lang w:val="en-US"/>
+        </w:rPr>
+        <w:t>t</w:t>
+      </w:r>
+      <w:r>
+        <w:rPr>
+          <w:lang w:val="en-US"/>
+        </w:rPr>
+        <w:t>he</w:t>
+      </w:r>
+      <w:r>
+        <w:rPr>
+          <w:lang w:val="en-US"/>
+        </w:rPr>
+        <w:t xml:space="preserve"> </w:t>
+      </w:r>
+      <w:r>
+        <w:rPr>
+          <w:lang w:val="en-US"/>
+        </w:rPr>
+        <w:t>regularity corresponds to amplitude of the first peak of the normalized</w:t>
+      </w:r>
+      <w:r>
+        <w:rPr>
+          <w:lang w:val="en-US"/>
+        </w:rPr>
+        <w:t xml:space="preserve"> </w:t>
+      </w:r>
+      <w:r>
+        <w:rPr>
+          <w:lang w:val="en-US"/>
+        </w:rPr>
+        <w:t>auto-correlation function at lag different from zero, while for the ankle</w:t>
+      </w:r>
+      <w:r>
+        <w:rPr>
+          <w:lang w:val="en-US"/>
+        </w:rPr>
+        <w:t xml:space="preserve"> </w:t>
+      </w:r>
+      <w:r>
+        <w:rPr>
+          <w:lang w:val="en-US"/>
+        </w:rPr>
+        <w:t xml:space="preserve">and trunk it corresponds to the second peak. </w:t>
+      </w:r>
+      <w:r>
+        <w:rPr>
+          <w:lang w:val="en-US"/>
+        </w:rPr>
+        <w:t>Only kinematic data are needed for calculating this PI</w:t>
       </w:r>
     </w:p>
     <w:p>
@@ -1969,6 +2091,7 @@
         </w:rPr>
         <w:t xml:space="preserve">Corresponding function: </w:t>
       </w:r>
+      <w:proofErr w:type="spellStart"/>
       <w:r>
         <w:rPr>
           <w:i/>
@@ -1977,6 +2100,7 @@
         </w:rPr>
         <w:t>kinematics_repeatability.m</w:t>
       </w:r>
+      <w:proofErr w:type="spellEnd"/>
     </w:p>
     <w:p>
       <w:pPr>
@@ -2035,7 +2159,35 @@
         <w:rPr>
           <w:lang w:val="en-US"/>
         </w:rPr>
-        <w:t>: total mechanical power – this PI consists of a scalar indicating the total mechanical work done by the Center of mass. The CoM work is calculated as the scalar product between the CoM velocity and the force plates resultant force</w:t>
+        <w:t xml:space="preserve">: total mechanical power – this PI consists of a scalar indicating the total mechanical work done by the Center of mass. The </w:t>
+      </w:r>
+      <w:proofErr w:type="spellStart"/>
+      <w:r>
+        <w:rPr>
+          <w:lang w:val="en-US"/>
+        </w:rPr>
+        <w:t>CoM</w:t>
+      </w:r>
+      <w:proofErr w:type="spellEnd"/>
+      <w:r>
+        <w:rPr>
+          <w:lang w:val="en-US"/>
+        </w:rPr>
+        <w:t xml:space="preserve"> work is calculated as the scalar product between the </w:t>
+      </w:r>
+      <w:proofErr w:type="spellStart"/>
+      <w:r>
+        <w:rPr>
+          <w:lang w:val="en-US"/>
+        </w:rPr>
+        <w:t>CoM</w:t>
+      </w:r>
+      <w:proofErr w:type="spellEnd"/>
+      <w:r>
+        <w:rPr>
+          <w:lang w:val="en-US"/>
+        </w:rPr>
+        <w:t xml:space="preserve"> velocity and the force plates resultant force</w:t>
       </w:r>
     </w:p>
     <w:p>
@@ -2050,6 +2202,7 @@
         </w:rPr>
         <w:t xml:space="preserve">Corresponding function: </w:t>
       </w:r>
+      <w:proofErr w:type="spellStart"/>
       <w:r>
         <w:rPr>
           <w:i/>
@@ -2058,6 +2211,7 @@
         </w:rPr>
         <w:t>tot_mech_pwr.m</w:t>
       </w:r>
+      <w:proofErr w:type="spellEnd"/>
     </w:p>
     <w:p>
       <w:pPr>
@@ -2071,6 +2225,7 @@
         </w:rPr>
         <w:t xml:space="preserve">Recalled functions: </w:t>
       </w:r>
+      <w:proofErr w:type="spellStart"/>
       <w:r>
         <w:rPr>
           <w:i/>
@@ -2079,6 +2234,7 @@
         </w:rPr>
         <w:t>sts_CoM.m</w:t>
       </w:r>
+      <w:proofErr w:type="spellEnd"/>
     </w:p>
     <w:p>
       <w:pPr>
@@ -2910,6 +3066,7 @@
         </w:rPr>
         <w:t xml:space="preserve">Corresponding function: </w:t>
       </w:r>
+      <w:proofErr w:type="spellStart"/>
       <w:r>
         <w:rPr>
           <w:i/>
@@ -2918,6 +3075,7 @@
         </w:rPr>
         <w:t>segment_sts.m</w:t>
       </w:r>
+      <w:proofErr w:type="spellEnd"/>
     </w:p>
     <w:p>
       <w:pPr>
@@ -3022,6 +3180,7 @@
         </w:rPr>
         <w:t xml:space="preserve">Corresponding function: </w:t>
       </w:r>
+      <w:proofErr w:type="spellStart"/>
       <w:r>
         <w:rPr>
           <w:i/>
@@ -3030,6 +3189,7 @@
         </w:rPr>
         <w:t>sts_CoP_stability.m</w:t>
       </w:r>
+      <w:proofErr w:type="spellEnd"/>
     </w:p>
     <w:p>
       <w:pPr>
@@ -3088,7 +3248,49 @@
         <w:rPr>
           <w:lang w:val="en-US"/>
         </w:rPr>
-        <w:t>_alternative -  STS CoP stability – this PI consists of a 2 elements array of scalars indicating the dynamic margin of stability during the execution of STS. MoS is calculated as the distance between the extrapolated center of mass xCoM and the center of pressure CoP both in the AP and ML directions.</w:t>
+        <w:t xml:space="preserve">_alternative </w:t>
+      </w:r>
+      <w:proofErr w:type="gramStart"/>
+      <w:r>
+        <w:rPr>
+          <w:lang w:val="en-US"/>
+        </w:rPr>
+        <w:t>-  STS</w:t>
+      </w:r>
+      <w:proofErr w:type="gramEnd"/>
+      <w:r>
+        <w:rPr>
+          <w:lang w:val="en-US"/>
+        </w:rPr>
+        <w:t xml:space="preserve"> CoP stability – this PI consists of a 2 elements array of scalars indicating the dynamic margin of stability during the execution of STS. </w:t>
+      </w:r>
+      <w:proofErr w:type="spellStart"/>
+      <w:r>
+        <w:rPr>
+          <w:lang w:val="en-US"/>
+        </w:rPr>
+        <w:t>MoS</w:t>
+      </w:r>
+      <w:proofErr w:type="spellEnd"/>
+      <w:r>
+        <w:rPr>
+          <w:lang w:val="en-US"/>
+        </w:rPr>
+        <w:t xml:space="preserve"> is calculated as the distance between the extrapolated center of mass </w:t>
+      </w:r>
+      <w:proofErr w:type="spellStart"/>
+      <w:r>
+        <w:rPr>
+          <w:lang w:val="en-US"/>
+        </w:rPr>
+        <w:t>xCoM</w:t>
+      </w:r>
+      <w:proofErr w:type="spellEnd"/>
+      <w:r>
+        <w:rPr>
+          <w:lang w:val="en-US"/>
+        </w:rPr>
+        <w:t xml:space="preserve"> and the center of pressure CoP both in the AP and ML directions.</w:t>
       </w:r>
     </w:p>
     <w:p>
@@ -3124,6 +3326,7 @@
         </w:rPr>
         <w:t xml:space="preserve">Recalled functions: </w:t>
       </w:r>
+      <w:proofErr w:type="spellStart"/>
       <w:r>
         <w:rPr>
           <w:i/>
@@ -3132,6 +3335,7 @@
         </w:rPr>
         <w:t>sts_CoM.m</w:t>
       </w:r>
+      <w:proofErr w:type="spellEnd"/>
     </w:p>
     <w:p>
       <w:pPr>
@@ -3175,31 +3379,7 @@
         <w:rPr>
           <w:lang w:val="en-US"/>
         </w:rPr>
-        <w:t>this PI is an two elements array of scalars indicating the AP and ML unidirectional load transfer overshoot</w:t>
-      </w:r>
-      <w:r>
-        <w:rPr>
-          <w:lang w:val="en-US"/>
-        </w:rPr>
-        <w:t xml:space="preserve"> times, corresponding to</w:t>
-      </w:r>
-      <w:r>
-        <w:rPr>
-          <w:lang w:val="en-US"/>
-        </w:rPr>
-        <w:t xml:space="preserve"> the</w:t>
-      </w:r>
-      <w:r>
-        <w:rPr>
-          <w:lang w:val="en-US"/>
-        </w:rPr>
-        <w:t xml:space="preserve"> time at which the</w:t>
-      </w:r>
-      <w:r>
-        <w:rPr>
-          <w:lang w:val="en-US"/>
-        </w:rPr>
-        <w:t xml:space="preserve"> d</w:t>
+        <w:t>this PI is an two elements array of scalars indicating the AP and ML unidirectional load transfer overshoot times, corresponding to the time at which the d</w:t>
       </w:r>
       <w:r>
         <w:rPr>
@@ -3219,11 +3399,19 @@
         </w:rPr>
         <w:t xml:space="preserve">-lateral CoP during </w:t>
       </w:r>
-      <w:r>
-        <w:rPr>
-          <w:lang w:val="en-US"/>
-        </w:rPr>
-        <w:t xml:space="preserve">sts </w:t>
+      <w:proofErr w:type="spellStart"/>
+      <w:r>
+        <w:rPr>
+          <w:lang w:val="en-US"/>
+        </w:rPr>
+        <w:t>sts</w:t>
+      </w:r>
+      <w:proofErr w:type="spellEnd"/>
+      <w:r>
+        <w:rPr>
+          <w:lang w:val="en-US"/>
+        </w:rPr>
+        <w:t xml:space="preserve"> </w:t>
       </w:r>
       <w:r>
         <w:rPr>
@@ -3298,6 +3486,7 @@
         </w:rPr>
         <w:t xml:space="preserve">Corresponding function: </w:t>
       </w:r>
+      <w:proofErr w:type="spellStart"/>
       <w:r>
         <w:rPr>
           <w:i/>
@@ -3314,6 +3503,7 @@
         </w:rPr>
         <w:t>.m</w:t>
       </w:r>
+      <w:proofErr w:type="spellEnd"/>
     </w:p>
     <w:p>
       <w:pPr>
@@ -3393,11 +3583,19 @@
         </w:rPr>
         <w:t xml:space="preserve">-lateral CoP during </w:t>
       </w:r>
-      <w:r>
-        <w:rPr>
-          <w:lang w:val="en-US"/>
-        </w:rPr>
-        <w:t xml:space="preserve">sts </w:t>
+      <w:proofErr w:type="spellStart"/>
+      <w:r>
+        <w:rPr>
+          <w:lang w:val="en-US"/>
+        </w:rPr>
+        <w:t>sts</w:t>
+      </w:r>
+      <w:proofErr w:type="spellEnd"/>
+      <w:r>
+        <w:rPr>
+          <w:lang w:val="en-US"/>
+        </w:rPr>
+        <w:t xml:space="preserve"> </w:t>
       </w:r>
       <w:r>
         <w:rPr>
@@ -3460,6 +3658,7 @@
         </w:rPr>
         <w:t xml:space="preserve">Corresponding function: </w:t>
       </w:r>
+      <w:proofErr w:type="spellStart"/>
       <w:r>
         <w:rPr>
           <w:i/>
@@ -3476,6 +3675,7 @@
         </w:rPr>
         <w:t>.m</w:t>
       </w:r>
+      <w:proofErr w:type="spellEnd"/>
     </w:p>
     <w:p>
       <w:pPr>
@@ -3534,7 +3734,89 @@
         <w:rPr>
           <w:lang w:val="en-US"/>
         </w:rPr>
-        <w:t>: kinematic repeatability – this PI is a four elements array of scalars indicating the coefficient of variation of the ankle, knee, hip and trunk kinematics, respectively. CV are calculated point-by-point starting from a fixed number of points resampling of the kinematics data in each sts cycle. The output is the average of the CV across time points for each joint. Data from both the Chair and lower limb kinematics are needed for calculating this PI.</w:t>
+        <w:t xml:space="preserve">: kinematic repeatability – </w:t>
+      </w:r>
+      <w:r>
+        <w:rPr>
+          <w:lang w:val="en-US"/>
+        </w:rPr>
+        <w:t xml:space="preserve">this PI is a four elements array of scalars indicating the regularity of the ankle, knee, </w:t>
+      </w:r>
+      <w:proofErr w:type="gramStart"/>
+      <w:r>
+        <w:rPr>
+          <w:lang w:val="en-US"/>
+        </w:rPr>
+        <w:t>hip</w:t>
+      </w:r>
+      <w:proofErr w:type="gramEnd"/>
+      <w:r>
+        <w:rPr>
+          <w:lang w:val="en-US"/>
+        </w:rPr>
+        <w:t xml:space="preserve"> and trunk kinematics, respectively. Regularity is calculated through the normalized</w:t>
+      </w:r>
+      <w:r>
+        <w:rPr>
+          <w:lang w:val="en-US"/>
+        </w:rPr>
+        <w:t xml:space="preserve"> </w:t>
+      </w:r>
+      <w:r>
+        <w:rPr>
+          <w:lang w:val="en-US"/>
+        </w:rPr>
+        <w:t xml:space="preserve">autocorrelation of the kinematics. In particular, for knee and hip </w:t>
+      </w:r>
+      <w:proofErr w:type="gramStart"/>
+      <w:r>
+        <w:rPr>
+          <w:lang w:val="en-US"/>
+        </w:rPr>
+        <w:t>he</w:t>
+      </w:r>
+      <w:proofErr w:type="gramEnd"/>
+      <w:r>
+        <w:rPr>
+          <w:lang w:val="en-US"/>
+        </w:rPr>
+        <w:t xml:space="preserve"> </w:t>
+      </w:r>
+      <w:r>
+        <w:rPr>
+          <w:lang w:val="en-US"/>
+        </w:rPr>
+        <w:t>regularity corresponds to amplitude of the first peak of the normalized</w:t>
+      </w:r>
+      <w:r>
+        <w:rPr>
+          <w:lang w:val="en-US"/>
+        </w:rPr>
+        <w:t xml:space="preserve"> </w:t>
+      </w:r>
+      <w:r>
+        <w:rPr>
+          <w:lang w:val="en-US"/>
+        </w:rPr>
+        <w:t>auto-correlation function at lag different from zero, while for the ankle</w:t>
+      </w:r>
+      <w:r>
+        <w:rPr>
+          <w:lang w:val="en-US"/>
+        </w:rPr>
+        <w:t xml:space="preserve"> </w:t>
+      </w:r>
+      <w:r>
+        <w:rPr>
+          <w:lang w:val="en-US"/>
+        </w:rPr>
+        <w:t xml:space="preserve">and trunk it corresponds to the second peak. </w:t>
+      </w:r>
+      <w:r>
+        <w:rPr>
+          <w:lang w:val="en-US"/>
+        </w:rPr>
+        <w:t>Only kinematic data are needed for calculating this PI</w:t>
       </w:r>
     </w:p>
     <w:p>
@@ -3549,6 +3831,7 @@
         </w:rPr>
         <w:t xml:space="preserve">Corresponding function: </w:t>
       </w:r>
+      <w:proofErr w:type="spellStart"/>
       <w:r>
         <w:rPr>
           <w:i/>
@@ -3557,6 +3840,7 @@
         </w:rPr>
         <w:t>kinematics_repeatability.m</w:t>
       </w:r>
+      <w:proofErr w:type="spellEnd"/>
     </w:p>
     <w:p>
       <w:pPr>
@@ -3645,7 +3929,35 @@
         <w:rPr>
           <w:lang w:val="en-US"/>
         </w:rPr>
-        <w:t>. The CoM work is calculated as the scalar product between the CoM velocity and the force plates resultant force</w:t>
+        <w:t xml:space="preserve">. The </w:t>
+      </w:r>
+      <w:proofErr w:type="spellStart"/>
+      <w:r>
+        <w:rPr>
+          <w:lang w:val="en-US"/>
+        </w:rPr>
+        <w:t>CoM</w:t>
+      </w:r>
+      <w:proofErr w:type="spellEnd"/>
+      <w:r>
+        <w:rPr>
+          <w:lang w:val="en-US"/>
+        </w:rPr>
+        <w:t xml:space="preserve"> work is calculated as the scalar product between the </w:t>
+      </w:r>
+      <w:proofErr w:type="spellStart"/>
+      <w:r>
+        <w:rPr>
+          <w:lang w:val="en-US"/>
+        </w:rPr>
+        <w:t>CoM</w:t>
+      </w:r>
+      <w:proofErr w:type="spellEnd"/>
+      <w:r>
+        <w:rPr>
+          <w:lang w:val="en-US"/>
+        </w:rPr>
+        <w:t xml:space="preserve"> velocity and the force plates resultant force</w:t>
       </w:r>
     </w:p>
     <w:p>
@@ -3660,6 +3972,7 @@
         </w:rPr>
         <w:t xml:space="preserve">Corresponding function: </w:t>
       </w:r>
+      <w:proofErr w:type="spellStart"/>
       <w:r>
         <w:rPr>
           <w:i/>
@@ -3668,6 +3981,7 @@
         </w:rPr>
         <w:t>tot_mech_pwr.m</w:t>
       </w:r>
+      <w:proofErr w:type="spellEnd"/>
     </w:p>
     <w:p>
       <w:pPr>
@@ -3681,6 +3995,7 @@
         </w:rPr>
         <w:t xml:space="preserve">Recalled functions: </w:t>
       </w:r>
+      <w:proofErr w:type="spellStart"/>
       <w:r>
         <w:rPr>
           <w:i/>
@@ -3689,6 +4004,7 @@
         </w:rPr>
         <w:t>sts_CoM.m</w:t>
       </w:r>
+      <w:proofErr w:type="spellEnd"/>
     </w:p>
     <w:p>
       <w:pPr>

</xml_diff>

<commit_message>
modifief ult codes, redefinition of the metrics
</commit_message>
<xml_diff>
--- a/processing code project/PIs Codes/Protocols.docx
+++ b/processing code project/PIs Codes/Protocols.docx
@@ -122,33 +122,19 @@
         <w:rPr>
           <w:lang w:val="en-US"/>
         </w:rPr>
+        <w:t xml:space="preserve"> and </w:t>
+      </w:r>
+      <w:r>
+        <w:rPr>
+          <w:lang w:val="en-US"/>
+        </w:rPr>
         <w:t xml:space="preserve"> </w:t>
       </w:r>
-      <w:proofErr w:type="gramStart"/>
-      <w:r>
-        <w:rPr>
-          <w:lang w:val="en-US"/>
-        </w:rPr>
-        <w:t xml:space="preserve">and </w:t>
-      </w:r>
-      <w:r>
-        <w:rPr>
-          <w:lang w:val="en-US"/>
-        </w:rPr>
-        <w:t xml:space="preserve"> </w:t>
-      </w:r>
-      <w:r>
-        <w:rPr>
-          <w:lang w:val="en-US"/>
-        </w:rPr>
-        <w:t>have</w:t>
-      </w:r>
-      <w:proofErr w:type="gramEnd"/>
-      <w:r>
-        <w:rPr>
-          <w:lang w:val="en-US"/>
-        </w:rPr>
-        <w:t xml:space="preserve"> been shown to be correlated to the </w:t>
+      <w:r>
+        <w:rPr>
+          <w:lang w:val="en-US"/>
+        </w:rPr>
+        <w:t xml:space="preserve">have been shown to be correlated to the </w:t>
       </w:r>
       <w:r>
         <w:rPr>
@@ -1199,7 +1185,6 @@
         </w:rPr>
         <w:t xml:space="preserve">Corresponding function: </w:t>
       </w:r>
-      <w:proofErr w:type="spellStart"/>
       <w:r>
         <w:rPr>
           <w:i/>
@@ -1208,7 +1193,6 @@
         </w:rPr>
         <w:t>segment_sts.m</w:t>
       </w:r>
-      <w:proofErr w:type="spellEnd"/>
     </w:p>
     <w:p>
       <w:pPr>
@@ -1312,7 +1296,6 @@
         </w:rPr>
         <w:t xml:space="preserve">Corresponding function: </w:t>
       </w:r>
-      <w:proofErr w:type="spellStart"/>
       <w:r>
         <w:rPr>
           <w:i/>
@@ -1321,7 +1304,6 @@
         </w:rPr>
         <w:t>sts_CoP_stability.m</w:t>
       </w:r>
-      <w:proofErr w:type="spellEnd"/>
     </w:p>
     <w:p>
       <w:pPr>
@@ -1386,27 +1368,13 @@
         <w:rPr>
           <w:lang w:val="en-US"/>
         </w:rPr>
-        <w:t xml:space="preserve"> </w:t>
-      </w:r>
-      <w:proofErr w:type="gramStart"/>
-      <w:r>
-        <w:rPr>
-          <w:lang w:val="en-US"/>
-        </w:rPr>
-        <w:t xml:space="preserve">- </w:t>
-      </w:r>
-      <w:r>
-        <w:rPr>
-          <w:lang w:val="en-US"/>
-        </w:rPr>
-        <w:t xml:space="preserve"> STS</w:t>
-      </w:r>
-      <w:proofErr w:type="gramEnd"/>
-      <w:r>
-        <w:rPr>
-          <w:lang w:val="en-US"/>
-        </w:rPr>
-        <w:t xml:space="preserve"> CoP stability </w:t>
+        <w:t xml:space="preserve"> - </w:t>
+      </w:r>
+      <w:r>
+        <w:rPr>
+          <w:lang w:val="en-US"/>
+        </w:rPr>
+        <w:t xml:space="preserve"> STS CoP stability </w:t>
       </w:r>
       <w:r>
         <w:rPr>
@@ -1426,39 +1394,17 @@
         </w:rPr>
         <w:t xml:space="preserve">dynamic margin of stability during the execution of STS. </w:t>
       </w:r>
-      <w:proofErr w:type="spellStart"/>
-      <w:r>
-        <w:rPr>
-          <w:lang w:val="en-US"/>
-        </w:rPr>
-        <w:t>MoS</w:t>
-      </w:r>
-      <w:proofErr w:type="spellEnd"/>
-      <w:r>
-        <w:rPr>
-          <w:lang w:val="en-US"/>
-        </w:rPr>
-        <w:t xml:space="preserve"> is calculated as the distance between the </w:t>
-      </w:r>
-      <w:r>
-        <w:rPr>
-          <w:lang w:val="en-US"/>
-        </w:rPr>
-        <w:t xml:space="preserve">extrapolated center of mass </w:t>
-      </w:r>
-      <w:proofErr w:type="spellStart"/>
-      <w:r>
-        <w:rPr>
-          <w:lang w:val="en-US"/>
-        </w:rPr>
-        <w:t>xCoM</w:t>
-      </w:r>
-      <w:proofErr w:type="spellEnd"/>
-      <w:r>
-        <w:rPr>
-          <w:lang w:val="en-US"/>
-        </w:rPr>
-        <w:t xml:space="preserve"> and the center of pressure CoP</w:t>
+      <w:r>
+        <w:rPr>
+          <w:lang w:val="en-US"/>
+        </w:rPr>
+        <w:t xml:space="preserve">MoS is calculated as the distance between the </w:t>
+      </w:r>
+      <w:r>
+        <w:rPr>
+          <w:lang w:val="en-US"/>
+        </w:rPr>
+        <w:t>extrapolated center of mass xCoM and the center of pressure CoP</w:t>
       </w:r>
       <w:r>
         <w:rPr>
@@ -1508,7 +1454,6 @@
         </w:rPr>
         <w:t xml:space="preserve">Recalled functions: </w:t>
       </w:r>
-      <w:proofErr w:type="spellStart"/>
       <w:r>
         <w:rPr>
           <w:i/>
@@ -1517,7 +1462,6 @@
         </w:rPr>
         <w:t>sts_CoM.m</w:t>
       </w:r>
-      <w:proofErr w:type="spellEnd"/>
     </w:p>
     <w:p>
       <w:pPr>
@@ -1561,120 +1505,99 @@
         <w:rPr>
           <w:lang w:val="en-US"/>
         </w:rPr>
-        <w:t>Time needed for unidirectional load transfer – this PI is an two elements array of scalars indicating the AP and ML unidirectional load transfer overshoot times, corresponding to the time at which the d</w:t>
-      </w:r>
-      <w:r>
-        <w:rPr>
-          <w:lang w:val="en-US"/>
-        </w:rPr>
-        <w:t xml:space="preserve">istance between the quiet standing CoP position and the local maxima of anteroposterior and </w:t>
-      </w:r>
-      <w:r>
-        <w:rPr>
-          <w:lang w:val="en-US"/>
-        </w:rPr>
-        <w:t>medio</w:t>
-      </w:r>
-      <w:r>
-        <w:rPr>
-          <w:lang w:val="en-US"/>
-        </w:rPr>
-        <w:t xml:space="preserve">-lateral CoP during </w:t>
-      </w:r>
-      <w:proofErr w:type="spellStart"/>
-      <w:r>
-        <w:rPr>
-          <w:lang w:val="en-US"/>
-        </w:rPr>
-        <w:t>sts</w:t>
-      </w:r>
-      <w:proofErr w:type="spellEnd"/>
+        <w:t xml:space="preserve">Time needed for unidirectional load transfer – this PI is an two elements array of scalars indicating the the time at which </w:t>
+      </w:r>
+      <w:r>
+        <w:rPr>
+          <w:lang w:val="en-US"/>
+        </w:rPr>
+        <w:t xml:space="preserve">the quiet standing CoP position </w:t>
+      </w:r>
+      <w:r>
+        <w:rPr>
+          <w:lang w:val="en-US"/>
+        </w:rPr>
+        <w:t xml:space="preserve">is reached during each </w:t>
+      </w:r>
+      <w:r>
+        <w:rPr>
+          <w:lang w:val="en-US"/>
+        </w:rPr>
+        <w:t xml:space="preserve">sts </w:t>
+      </w:r>
+      <w:r>
+        <w:rPr>
+          <w:lang w:val="en-US"/>
+        </w:rPr>
+        <w:t xml:space="preserve">dynamic </w:t>
+      </w:r>
+      <w:r>
+        <w:rPr>
+          <w:lang w:val="en-US"/>
+        </w:rPr>
+        <w:t xml:space="preserve">transition. </w:t>
+      </w:r>
+      <w:r>
+        <w:rPr>
+          <w:lang w:val="en-US"/>
+        </w:rPr>
+        <w:t xml:space="preserve">The data is </w:t>
+      </w:r>
+      <w:r>
+        <w:rPr>
+          <w:lang w:val="en-US"/>
+        </w:rPr>
+        <w:t>average</w:t>
+      </w:r>
+      <w:r>
+        <w:rPr>
+          <w:lang w:val="en-US"/>
+        </w:rPr>
+        <w:t>d</w:t>
+      </w:r>
+      <w:r>
+        <w:rPr>
+          <w:lang w:val="en-US"/>
+        </w:rPr>
+        <w:t xml:space="preserve"> across </w:t>
+      </w:r>
+      <w:r>
+        <w:rPr>
+          <w:lang w:val="en-US"/>
+        </w:rPr>
+        <w:t xml:space="preserve">5 </w:t>
+      </w:r>
+      <w:r>
+        <w:rPr>
+          <w:lang w:val="en-US"/>
+        </w:rPr>
+        <w:t>STS cycles</w:t>
+      </w:r>
+      <w:r>
+        <w:rPr>
+          <w:lang w:val="en-US"/>
+        </w:rPr>
+        <w:t>. Data from both the Chair and lower limb kinematics are needed for calculating this PI.</w:t>
+      </w:r>
+    </w:p>
+    <w:p>
+      <w:pPr>
+        <w:rPr>
+          <w:lang w:val="en-US"/>
+        </w:rPr>
+      </w:pPr>
+      <w:r>
+        <w:rPr>
+          <w:lang w:val="en-US"/>
+        </w:rPr>
+        <w:t>Corresponding function:</w:t>
+      </w:r>
       <w:r>
         <w:rPr>
           <w:lang w:val="en-US"/>
         </w:rPr>
         <w:t xml:space="preserve"> </w:t>
       </w:r>
-      <w:r>
-        <w:rPr>
-          <w:lang w:val="en-US"/>
-        </w:rPr>
-        <w:t>transition</w:t>
-      </w:r>
-      <w:r>
-        <w:rPr>
-          <w:lang w:val="en-US"/>
-        </w:rPr>
-        <w:t xml:space="preserve"> are reached</w:t>
-      </w:r>
-      <w:r>
-        <w:rPr>
-          <w:lang w:val="en-US"/>
-        </w:rPr>
-        <w:t xml:space="preserve">. </w:t>
-      </w:r>
-      <w:r>
-        <w:rPr>
-          <w:lang w:val="en-US"/>
-        </w:rPr>
-        <w:t xml:space="preserve">The data is </w:t>
-      </w:r>
-      <w:r>
-        <w:rPr>
-          <w:lang w:val="en-US"/>
-        </w:rPr>
-        <w:t>average</w:t>
-      </w:r>
-      <w:r>
-        <w:rPr>
-          <w:lang w:val="en-US"/>
-        </w:rPr>
-        <w:t>d</w:t>
-      </w:r>
-      <w:r>
-        <w:rPr>
-          <w:lang w:val="en-US"/>
-        </w:rPr>
-        <w:t xml:space="preserve"> across </w:t>
-      </w:r>
-      <w:r>
-        <w:rPr>
-          <w:lang w:val="en-US"/>
-        </w:rPr>
-        <w:t xml:space="preserve">5 </w:t>
-      </w:r>
-      <w:r>
-        <w:rPr>
-          <w:lang w:val="en-US"/>
-        </w:rPr>
-        <w:t>STS cycles</w:t>
-      </w:r>
-      <w:r>
-        <w:rPr>
-          <w:lang w:val="en-US"/>
-        </w:rPr>
-        <w:t>. Data from both the Chair and lower limb kinematics are needed for calculating this PI.</w:t>
-      </w:r>
-    </w:p>
-    <w:p>
-      <w:pPr>
-        <w:rPr>
-          <w:lang w:val="en-US"/>
-        </w:rPr>
-      </w:pPr>
-      <w:r>
-        <w:rPr>
-          <w:lang w:val="en-US"/>
-        </w:rPr>
-        <w:t>Corresponding function:</w:t>
-      </w:r>
-      <w:r>
-        <w:rPr>
-          <w:lang w:val="en-US"/>
-        </w:rPr>
-        <w:t xml:space="preserve"> </w:t>
-      </w:r>
-      <w:proofErr w:type="spellStart"/>
       <w:r>
         <w:rPr>
           <w:i/>
@@ -1691,19 +1614,17 @@
         </w:rPr>
         <w:t>.m</w:t>
       </w:r>
-      <w:proofErr w:type="spellEnd"/>
-    </w:p>
-    <w:p>
-      <w:pPr>
-        <w:rPr>
-          <w:lang w:val="en-US"/>
-        </w:rPr>
-      </w:pPr>
-      <w:r>
-        <w:rPr>
-          <w:lang w:val="en-US"/>
-        </w:rPr>
-        <w:lastRenderedPageBreak/>
+    </w:p>
+    <w:p>
+      <w:pPr>
+        <w:rPr>
+          <w:lang w:val="en-US"/>
+        </w:rPr>
+      </w:pPr>
+      <w:r>
+        <w:rPr>
+          <w:lang w:val="en-US"/>
+        </w:rPr>
         <w:t>Recalled functions:</w:t>
       </w:r>
       <w:r>
@@ -1731,6 +1652,7 @@
         <w:rPr>
           <w:lang w:val="en-US"/>
         </w:rPr>
+        <w:lastRenderedPageBreak/>
         <w:t>---------------------------------------------------------------------------------------------------------------------------------------------</w:t>
       </w:r>
     </w:p>
@@ -1807,94 +1729,85 @@
         </w:rPr>
         <w:t xml:space="preserve">-lateral CoP during </w:t>
       </w:r>
-      <w:proofErr w:type="spellStart"/>
-      <w:r>
-        <w:rPr>
-          <w:lang w:val="en-US"/>
-        </w:rPr>
-        <w:t>sts</w:t>
-      </w:r>
-      <w:proofErr w:type="spellEnd"/>
+      <w:r>
+        <w:rPr>
+          <w:lang w:val="en-US"/>
+        </w:rPr>
+        <w:t xml:space="preserve">sts </w:t>
+      </w:r>
+      <w:r>
+        <w:rPr>
+          <w:lang w:val="en-US"/>
+        </w:rPr>
+        <w:t xml:space="preserve">transition. </w:t>
+      </w:r>
+      <w:r>
+        <w:rPr>
+          <w:lang w:val="en-US"/>
+        </w:rPr>
+        <w:t xml:space="preserve">The data is </w:t>
+      </w:r>
+      <w:r>
+        <w:rPr>
+          <w:lang w:val="en-US"/>
+        </w:rPr>
+        <w:t>average</w:t>
+      </w:r>
+      <w:r>
+        <w:rPr>
+          <w:lang w:val="en-US"/>
+        </w:rPr>
+        <w:t>d</w:t>
+      </w:r>
+      <w:r>
+        <w:rPr>
+          <w:lang w:val="en-US"/>
+        </w:rPr>
+        <w:t xml:space="preserve"> across </w:t>
+      </w:r>
+      <w:r>
+        <w:rPr>
+          <w:lang w:val="en-US"/>
+        </w:rPr>
+        <w:t xml:space="preserve">5 </w:t>
+      </w:r>
+      <w:r>
+        <w:rPr>
+          <w:lang w:val="en-US"/>
+        </w:rPr>
+        <w:t>STS cycles</w:t>
+      </w:r>
+      <w:r>
+        <w:rPr>
+          <w:lang w:val="en-US"/>
+        </w:rPr>
+        <w:t xml:space="preserve">. </w:t>
+      </w:r>
+      <w:r>
+        <w:rPr>
+          <w:lang w:val="en-US"/>
+        </w:rPr>
+        <w:t>Data from both the Chair and lower limb kinematics are needed for calculating this PI.</w:t>
+      </w:r>
+    </w:p>
+    <w:p>
+      <w:pPr>
+        <w:rPr>
+          <w:lang w:val="en-US"/>
+        </w:rPr>
+      </w:pPr>
+      <w:r>
+        <w:rPr>
+          <w:lang w:val="en-US"/>
+        </w:rPr>
+        <w:t>Corresponding function:</w:t>
+      </w:r>
       <w:r>
         <w:rPr>
           <w:lang w:val="en-US"/>
         </w:rPr>
         <w:t xml:space="preserve"> </w:t>
       </w:r>
-      <w:r>
-        <w:rPr>
-          <w:lang w:val="en-US"/>
-        </w:rPr>
-        <w:t xml:space="preserve">transition. </w:t>
-      </w:r>
-      <w:r>
-        <w:rPr>
-          <w:lang w:val="en-US"/>
-        </w:rPr>
-        <w:t xml:space="preserve">The data is </w:t>
-      </w:r>
-      <w:r>
-        <w:rPr>
-          <w:lang w:val="en-US"/>
-        </w:rPr>
-        <w:t>average</w:t>
-      </w:r>
-      <w:r>
-        <w:rPr>
-          <w:lang w:val="en-US"/>
-        </w:rPr>
-        <w:t>d</w:t>
-      </w:r>
-      <w:r>
-        <w:rPr>
-          <w:lang w:val="en-US"/>
-        </w:rPr>
-        <w:t xml:space="preserve"> across </w:t>
-      </w:r>
-      <w:r>
-        <w:rPr>
-          <w:lang w:val="en-US"/>
-        </w:rPr>
-        <w:t xml:space="preserve">5 </w:t>
-      </w:r>
-      <w:r>
-        <w:rPr>
-          <w:lang w:val="en-US"/>
-        </w:rPr>
-        <w:t>STS cycles</w:t>
-      </w:r>
-      <w:r>
-        <w:rPr>
-          <w:lang w:val="en-US"/>
-        </w:rPr>
-        <w:t xml:space="preserve">. </w:t>
-      </w:r>
-      <w:r>
-        <w:rPr>
-          <w:lang w:val="en-US"/>
-        </w:rPr>
-        <w:t>Data from both the Chair and lower limb kinematics are needed for calculating this PI.</w:t>
-      </w:r>
-    </w:p>
-    <w:p>
-      <w:pPr>
-        <w:rPr>
-          <w:lang w:val="en-US"/>
-        </w:rPr>
-      </w:pPr>
-      <w:r>
-        <w:rPr>
-          <w:lang w:val="en-US"/>
-        </w:rPr>
-        <w:t>Corresponding function:</w:t>
-      </w:r>
-      <w:r>
-        <w:rPr>
-          <w:lang w:val="en-US"/>
-        </w:rPr>
-        <w:t xml:space="preserve"> </w:t>
-      </w:r>
-      <w:proofErr w:type="spellStart"/>
       <w:r>
         <w:rPr>
           <w:i/>
@@ -1911,7 +1824,6 @@
         </w:rPr>
         <w:t>.m</w:t>
       </w:r>
-      <w:proofErr w:type="spellEnd"/>
     </w:p>
     <w:p>
       <w:pPr>
@@ -1982,21 +1894,7 @@
         <w:rPr>
           <w:lang w:val="en-US"/>
         </w:rPr>
-        <w:t xml:space="preserve">– this PI is a four elements array of scalars indicating the regularity of the ankle, knee, </w:t>
-      </w:r>
-      <w:proofErr w:type="gramStart"/>
-      <w:r>
-        <w:rPr>
-          <w:lang w:val="en-US"/>
-        </w:rPr>
-        <w:t>hip</w:t>
-      </w:r>
-      <w:proofErr w:type="gramEnd"/>
-      <w:r>
-        <w:rPr>
-          <w:lang w:val="en-US"/>
-        </w:rPr>
-        <w:t xml:space="preserve"> and trunk kinematics, respectively. Regularity is calculated through the normalized</w:t>
+        <w:t>– this PI is a four elements array of scalars indicating the regularity of the ankle, knee, hip and trunk kinematics, respectively. Regularity is calculated through the normalized</w:t>
       </w:r>
       <w:r>
         <w:rPr>
@@ -2008,21 +1906,7 @@
         <w:rPr>
           <w:lang w:val="en-US"/>
         </w:rPr>
-        <w:t xml:space="preserve">autocorrelation of the kinematics. </w:t>
-      </w:r>
-      <w:proofErr w:type="gramStart"/>
-      <w:r>
-        <w:rPr>
-          <w:lang w:val="en-US"/>
-        </w:rPr>
-        <w:t>In particular, for</w:t>
-      </w:r>
-      <w:proofErr w:type="gramEnd"/>
-      <w:r>
-        <w:rPr>
-          <w:lang w:val="en-US"/>
-        </w:rPr>
-        <w:t xml:space="preserve"> knee and hip </w:t>
+        <w:t xml:space="preserve">autocorrelation of the kinematics. In particular, for knee and hip </w:t>
       </w:r>
       <w:r>
         <w:rPr>
@@ -2091,7 +1975,6 @@
         </w:rPr>
         <w:t xml:space="preserve">Corresponding function: </w:t>
       </w:r>
-      <w:proofErr w:type="spellStart"/>
       <w:r>
         <w:rPr>
           <w:i/>
@@ -2100,7 +1983,6 @@
         </w:rPr>
         <w:t>kinematics_repeatability.m</w:t>
       </w:r>
-      <w:proofErr w:type="spellEnd"/>
     </w:p>
     <w:p>
       <w:pPr>
@@ -2159,35 +2041,7 @@
         <w:rPr>
           <w:lang w:val="en-US"/>
         </w:rPr>
-        <w:t xml:space="preserve">: total mechanical power – this PI consists of a scalar indicating the total mechanical work done by the Center of mass. The </w:t>
-      </w:r>
-      <w:proofErr w:type="spellStart"/>
-      <w:r>
-        <w:rPr>
-          <w:lang w:val="en-US"/>
-        </w:rPr>
-        <w:t>CoM</w:t>
-      </w:r>
-      <w:proofErr w:type="spellEnd"/>
-      <w:r>
-        <w:rPr>
-          <w:lang w:val="en-US"/>
-        </w:rPr>
-        <w:t xml:space="preserve"> work is calculated as the scalar product between the </w:t>
-      </w:r>
-      <w:proofErr w:type="spellStart"/>
-      <w:r>
-        <w:rPr>
-          <w:lang w:val="en-US"/>
-        </w:rPr>
-        <w:t>CoM</w:t>
-      </w:r>
-      <w:proofErr w:type="spellEnd"/>
-      <w:r>
-        <w:rPr>
-          <w:lang w:val="en-US"/>
-        </w:rPr>
-        <w:t xml:space="preserve"> velocity and the force plates resultant force</w:t>
+        <w:t>: total mechanical power – this PI consists of a scalar indicating the total mechanical work done by the Center of mass. The CoM work is calculated as the scalar product between the CoM velocity and the force plates resultant force</w:t>
       </w:r>
     </w:p>
     <w:p>
@@ -2202,7 +2056,6 @@
         </w:rPr>
         <w:t xml:space="preserve">Corresponding function: </w:t>
       </w:r>
-      <w:proofErr w:type="spellStart"/>
       <w:r>
         <w:rPr>
           <w:i/>
@@ -2211,7 +2064,6 @@
         </w:rPr>
         <w:t>tot_mech_pwr.m</w:t>
       </w:r>
-      <w:proofErr w:type="spellEnd"/>
     </w:p>
     <w:p>
       <w:pPr>
@@ -2225,7 +2077,6 @@
         </w:rPr>
         <w:t xml:space="preserve">Recalled functions: </w:t>
       </w:r>
-      <w:proofErr w:type="spellStart"/>
       <w:r>
         <w:rPr>
           <w:i/>
@@ -2234,7 +2085,6 @@
         </w:rPr>
         <w:t>sts_CoM.m</w:t>
       </w:r>
-      <w:proofErr w:type="spellEnd"/>
     </w:p>
     <w:p>
       <w:pPr>
@@ -2352,6 +2202,7 @@
           <w:szCs w:val="32"/>
           <w:lang w:val="en-US"/>
         </w:rPr>
+        <w:lastRenderedPageBreak/>
         <w:t>30s</w:t>
       </w:r>
       <w:r>
@@ -3066,7 +2917,6 @@
         </w:rPr>
         <w:t xml:space="preserve">Corresponding function: </w:t>
       </w:r>
-      <w:proofErr w:type="spellStart"/>
       <w:r>
         <w:rPr>
           <w:i/>
@@ -3075,7 +2925,6 @@
         </w:rPr>
         <w:t>segment_sts.m</w:t>
       </w:r>
-      <w:proofErr w:type="spellEnd"/>
     </w:p>
     <w:p>
       <w:pPr>
@@ -3180,7 +3029,6 @@
         </w:rPr>
         <w:t xml:space="preserve">Corresponding function: </w:t>
       </w:r>
-      <w:proofErr w:type="spellStart"/>
       <w:r>
         <w:rPr>
           <w:i/>
@@ -3189,7 +3037,6 @@
         </w:rPr>
         <w:t>sts_CoP_stability.m</w:t>
       </w:r>
-      <w:proofErr w:type="spellEnd"/>
     </w:p>
     <w:p>
       <w:pPr>
@@ -3248,49 +3095,7 @@
         <w:rPr>
           <w:lang w:val="en-US"/>
         </w:rPr>
-        <w:t xml:space="preserve">_alternative </w:t>
-      </w:r>
-      <w:proofErr w:type="gramStart"/>
-      <w:r>
-        <w:rPr>
-          <w:lang w:val="en-US"/>
-        </w:rPr>
-        <w:t>-  STS</w:t>
-      </w:r>
-      <w:proofErr w:type="gramEnd"/>
-      <w:r>
-        <w:rPr>
-          <w:lang w:val="en-US"/>
-        </w:rPr>
-        <w:t xml:space="preserve"> CoP stability – this PI consists of a 2 elements array of scalars indicating the dynamic margin of stability during the execution of STS. </w:t>
-      </w:r>
-      <w:proofErr w:type="spellStart"/>
-      <w:r>
-        <w:rPr>
-          <w:lang w:val="en-US"/>
-        </w:rPr>
-        <w:t>MoS</w:t>
-      </w:r>
-      <w:proofErr w:type="spellEnd"/>
-      <w:r>
-        <w:rPr>
-          <w:lang w:val="en-US"/>
-        </w:rPr>
-        <w:t xml:space="preserve"> is calculated as the distance between the extrapolated center of mass </w:t>
-      </w:r>
-      <w:proofErr w:type="spellStart"/>
-      <w:r>
-        <w:rPr>
-          <w:lang w:val="en-US"/>
-        </w:rPr>
-        <w:t>xCoM</w:t>
-      </w:r>
-      <w:proofErr w:type="spellEnd"/>
-      <w:r>
-        <w:rPr>
-          <w:lang w:val="en-US"/>
-        </w:rPr>
-        <w:t xml:space="preserve"> and the center of pressure CoP both in the AP and ML directions.</w:t>
+        <w:t>_alternative -  STS CoP stability – this PI consists of a 2 elements array of scalars indicating the dynamic margin of stability during the execution of STS. MoS is calculated as the distance between the extrapolated center of mass xCoM and the center of pressure CoP both in the AP and ML directions.</w:t>
       </w:r>
     </w:p>
     <w:p>
@@ -3326,7 +3131,6 @@
         </w:rPr>
         <w:t xml:space="preserve">Recalled functions: </w:t>
       </w:r>
-      <w:proofErr w:type="spellStart"/>
       <w:r>
         <w:rPr>
           <w:i/>
@@ -3335,7 +3139,6 @@
         </w:rPr>
         <w:t>sts_CoM.m</w:t>
       </w:r>
-      <w:proofErr w:type="spellEnd"/>
     </w:p>
     <w:p>
       <w:pPr>
@@ -3373,63 +3176,31 @@
         <w:rPr>
           <w:lang w:val="en-US"/>
         </w:rPr>
-        <w:t xml:space="preserve">: Time needed for unidirectional load transfer – </w:t>
-      </w:r>
-      <w:r>
-        <w:rPr>
-          <w:lang w:val="en-US"/>
-        </w:rPr>
-        <w:t>this PI is an two elements array of scalars indicating the AP and ML unidirectional load transfer overshoot times, corresponding to the time at which the d</w:t>
-      </w:r>
-      <w:r>
-        <w:rPr>
-          <w:lang w:val="en-US"/>
-        </w:rPr>
-        <w:t xml:space="preserve">istance between the quiet standing CoP position and the local maxima of anteroposterior and </w:t>
-      </w:r>
-      <w:r>
-        <w:rPr>
-          <w:lang w:val="en-US"/>
-        </w:rPr>
-        <w:t>medio</w:t>
-      </w:r>
-      <w:r>
-        <w:rPr>
-          <w:lang w:val="en-US"/>
-        </w:rPr>
-        <w:t xml:space="preserve">-lateral CoP during </w:t>
-      </w:r>
-      <w:proofErr w:type="spellStart"/>
-      <w:r>
-        <w:rPr>
-          <w:lang w:val="en-US"/>
-        </w:rPr>
-        <w:t>sts</w:t>
-      </w:r>
-      <w:proofErr w:type="spellEnd"/>
-      <w:r>
-        <w:rPr>
-          <w:lang w:val="en-US"/>
-        </w:rPr>
-        <w:t xml:space="preserve"> </w:t>
-      </w:r>
-      <w:r>
-        <w:rPr>
-          <w:lang w:val="en-US"/>
-        </w:rPr>
-        <w:t>transition</w:t>
-      </w:r>
-      <w:r>
-        <w:rPr>
-          <w:lang w:val="en-US"/>
-        </w:rPr>
-        <w:t xml:space="preserve"> are reached</w:t>
-      </w:r>
-      <w:r>
-        <w:rPr>
-          <w:lang w:val="en-US"/>
-        </w:rPr>
-        <w:t xml:space="preserve">. </w:t>
+        <w:t xml:space="preserve">: Time needed for unidirectional load transfer </w:t>
+      </w:r>
+      <w:r>
+        <w:rPr>
+          <w:lang w:val="en-US"/>
+        </w:rPr>
+        <w:t xml:space="preserve">this PI is an two elements array of scalars indicating the the time at which </w:t>
+      </w:r>
+      <w:r>
+        <w:rPr>
+          <w:lang w:val="en-US"/>
+        </w:rPr>
+        <w:t xml:space="preserve">the quiet standing CoP position </w:t>
+      </w:r>
+      <w:r>
+        <w:rPr>
+          <w:lang w:val="en-US"/>
+        </w:rPr>
+        <w:t xml:space="preserve">is reached during each sts dynamic </w:t>
+      </w:r>
+      <w:r>
+        <w:rPr>
+          <w:lang w:val="en-US"/>
+        </w:rPr>
+        <w:t xml:space="preserve">transition. </w:t>
       </w:r>
       <w:r>
         <w:rPr>
@@ -3486,7 +3257,6 @@
         </w:rPr>
         <w:t xml:space="preserve">Corresponding function: </w:t>
       </w:r>
-      <w:proofErr w:type="spellStart"/>
       <w:r>
         <w:rPr>
           <w:i/>
@@ -3503,7 +3273,6 @@
         </w:rPr>
         <w:t>.m</w:t>
       </w:r>
-      <w:proofErr w:type="spellEnd"/>
     </w:p>
     <w:p>
       <w:pPr>
@@ -3583,19 +3352,11 @@
         </w:rPr>
         <w:t xml:space="preserve">-lateral CoP during </w:t>
       </w:r>
-      <w:proofErr w:type="spellStart"/>
-      <w:r>
-        <w:rPr>
-          <w:lang w:val="en-US"/>
-        </w:rPr>
-        <w:t>sts</w:t>
-      </w:r>
-      <w:proofErr w:type="spellEnd"/>
-      <w:r>
-        <w:rPr>
-          <w:lang w:val="en-US"/>
-        </w:rPr>
-        <w:t xml:space="preserve"> </w:t>
+      <w:r>
+        <w:rPr>
+          <w:lang w:val="en-US"/>
+        </w:rPr>
+        <w:t xml:space="preserve">sts </w:t>
       </w:r>
       <w:r>
         <w:rPr>
@@ -3658,7 +3419,6 @@
         </w:rPr>
         <w:t xml:space="preserve">Corresponding function: </w:t>
       </w:r>
-      <w:proofErr w:type="spellStart"/>
       <w:r>
         <w:rPr>
           <w:i/>
@@ -3675,7 +3435,6 @@
         </w:rPr>
         <w:t>.m</w:t>
       </w:r>
-      <w:proofErr w:type="spellEnd"/>
     </w:p>
     <w:p>
       <w:pPr>
@@ -3740,21 +3499,7 @@
         <w:rPr>
           <w:lang w:val="en-US"/>
         </w:rPr>
-        <w:t xml:space="preserve">this PI is a four elements array of scalars indicating the regularity of the ankle, knee, </w:t>
-      </w:r>
-      <w:proofErr w:type="gramStart"/>
-      <w:r>
-        <w:rPr>
-          <w:lang w:val="en-US"/>
-        </w:rPr>
-        <w:t>hip</w:t>
-      </w:r>
-      <w:proofErr w:type="gramEnd"/>
-      <w:r>
-        <w:rPr>
-          <w:lang w:val="en-US"/>
-        </w:rPr>
-        <w:t xml:space="preserve"> and trunk kinematics, respectively. Regularity is calculated through the normalized</w:t>
+        <w:t>this PI is a four elements array of scalars indicating the regularity of the ankle, knee, hip and trunk kinematics, respectively. Regularity is calculated through the normalized</w:t>
       </w:r>
       <w:r>
         <w:rPr>
@@ -3766,16 +3511,8 @@
         <w:rPr>
           <w:lang w:val="en-US"/>
         </w:rPr>
-        <w:t xml:space="preserve">autocorrelation of the kinematics. In particular, for knee and hip </w:t>
-      </w:r>
-      <w:proofErr w:type="gramStart"/>
-      <w:r>
-        <w:rPr>
-          <w:lang w:val="en-US"/>
-        </w:rPr>
-        <w:t>he</w:t>
-      </w:r>
-      <w:proofErr w:type="gramEnd"/>
+        <w:t>autocorrelation of the kinematics. In particular, for knee and hip he</w:t>
+      </w:r>
       <w:r>
         <w:rPr>
           <w:lang w:val="en-US"/>
@@ -3831,7 +3568,6 @@
         </w:rPr>
         <w:t xml:space="preserve">Corresponding function: </w:t>
       </w:r>
-      <w:proofErr w:type="spellStart"/>
       <w:r>
         <w:rPr>
           <w:i/>
@@ -3840,7 +3576,6 @@
         </w:rPr>
         <w:t>kinematics_repeatability.m</w:t>
       </w:r>
-      <w:proofErr w:type="spellEnd"/>
     </w:p>
     <w:p>
       <w:pPr>
@@ -3929,35 +3664,7 @@
         <w:rPr>
           <w:lang w:val="en-US"/>
         </w:rPr>
-        <w:t xml:space="preserve">. The </w:t>
-      </w:r>
-      <w:proofErr w:type="spellStart"/>
-      <w:r>
-        <w:rPr>
-          <w:lang w:val="en-US"/>
-        </w:rPr>
-        <w:t>CoM</w:t>
-      </w:r>
-      <w:proofErr w:type="spellEnd"/>
-      <w:r>
-        <w:rPr>
-          <w:lang w:val="en-US"/>
-        </w:rPr>
-        <w:t xml:space="preserve"> work is calculated as the scalar product between the </w:t>
-      </w:r>
-      <w:proofErr w:type="spellStart"/>
-      <w:r>
-        <w:rPr>
-          <w:lang w:val="en-US"/>
-        </w:rPr>
-        <w:t>CoM</w:t>
-      </w:r>
-      <w:proofErr w:type="spellEnd"/>
-      <w:r>
-        <w:rPr>
-          <w:lang w:val="en-US"/>
-        </w:rPr>
-        <w:t xml:space="preserve"> velocity and the force plates resultant force</w:t>
+        <w:t>. The CoM work is calculated as the scalar product between the CoM velocity and the force plates resultant force</w:t>
       </w:r>
     </w:p>
     <w:p>
@@ -3972,7 +3679,6 @@
         </w:rPr>
         <w:t xml:space="preserve">Corresponding function: </w:t>
       </w:r>
-      <w:proofErr w:type="spellStart"/>
       <w:r>
         <w:rPr>
           <w:i/>
@@ -3981,7 +3687,6 @@
         </w:rPr>
         <w:t>tot_mech_pwr.m</w:t>
       </w:r>
-      <w:proofErr w:type="spellEnd"/>
     </w:p>
     <w:p>
       <w:pPr>
@@ -3995,7 +3700,6 @@
         </w:rPr>
         <w:t xml:space="preserve">Recalled functions: </w:t>
       </w:r>
-      <w:proofErr w:type="spellStart"/>
       <w:r>
         <w:rPr>
           <w:i/>
@@ -4004,7 +3708,6 @@
         </w:rPr>
         <w:t>sts_CoM.m</w:t>
       </w:r>
-      <w:proofErr w:type="spellEnd"/>
     </w:p>
     <w:p>
       <w:pPr>

</xml_diff>

<commit_message>
added changes from Cri
</commit_message>
<xml_diff>
--- a/processing code project/PIs Codes/Protocols.docx
+++ b/processing code project/PIs Codes/Protocols.docx
@@ -122,33 +122,19 @@
         <w:rPr>
           <w:lang w:val="en-US"/>
         </w:rPr>
+        <w:t xml:space="preserve"> and </w:t>
+      </w:r>
+      <w:r>
+        <w:rPr>
+          <w:lang w:val="en-US"/>
+        </w:rPr>
         <w:t xml:space="preserve"> </w:t>
       </w:r>
-      <w:proofErr w:type="gramStart"/>
-      <w:r>
-        <w:rPr>
-          <w:lang w:val="en-US"/>
-        </w:rPr>
-        <w:t xml:space="preserve">and </w:t>
-      </w:r>
-      <w:r>
-        <w:rPr>
-          <w:lang w:val="en-US"/>
-        </w:rPr>
-        <w:t xml:space="preserve"> </w:t>
-      </w:r>
-      <w:r>
-        <w:rPr>
-          <w:lang w:val="en-US"/>
-        </w:rPr>
-        <w:t>have</w:t>
-      </w:r>
-      <w:proofErr w:type="gramEnd"/>
-      <w:r>
-        <w:rPr>
-          <w:lang w:val="en-US"/>
-        </w:rPr>
-        <w:t xml:space="preserve"> been shown to be correlated to the </w:t>
+      <w:r>
+        <w:rPr>
+          <w:lang w:val="en-US"/>
+        </w:rPr>
+        <w:t xml:space="preserve">have been shown to be correlated to the </w:t>
       </w:r>
       <w:r>
         <w:rPr>
@@ -1199,7 +1185,6 @@
         </w:rPr>
         <w:t xml:space="preserve">Corresponding function: </w:t>
       </w:r>
-      <w:proofErr w:type="spellStart"/>
       <w:r>
         <w:rPr>
           <w:i/>
@@ -1208,7 +1193,6 @@
         </w:rPr>
         <w:t>segment_sts.m</w:t>
       </w:r>
-      <w:proofErr w:type="spellEnd"/>
     </w:p>
     <w:p>
       <w:pPr>
@@ -1312,7 +1296,6 @@
         </w:rPr>
         <w:t xml:space="preserve">Corresponding function: </w:t>
       </w:r>
-      <w:proofErr w:type="spellStart"/>
       <w:r>
         <w:rPr>
           <w:i/>
@@ -1321,7 +1304,6 @@
         </w:rPr>
         <w:t>sts_CoP_stability.m</w:t>
       </w:r>
-      <w:proofErr w:type="spellEnd"/>
     </w:p>
     <w:p>
       <w:pPr>
@@ -1374,110 +1356,134 @@
           <w:vertAlign w:val="subscript"/>
           <w:lang w:val="en-US"/>
         </w:rPr>
-        <w:t>3</w:t>
-      </w:r>
-      <w:r>
-        <w:rPr>
-          <w:lang w:val="en-US"/>
-        </w:rPr>
-        <w:t>_alternative</w:t>
+        <w:t>4</w:t>
+      </w:r>
+      <w:r>
+        <w:rPr>
+          <w:lang w:val="en-US"/>
+        </w:rPr>
+        <w:t xml:space="preserve">: </w:t>
+      </w:r>
+      <w:r>
+        <w:rPr>
+          <w:lang w:val="en-US"/>
+        </w:rPr>
+        <w:t>Time needed for unidirectional load transfer – this PI is a</w:t>
+      </w:r>
+      <w:r>
+        <w:rPr>
+          <w:lang w:val="en-US"/>
+        </w:rPr>
+        <w:t xml:space="preserve"> single </w:t>
+      </w:r>
+      <w:r>
+        <w:rPr>
+          <w:lang w:val="en-US"/>
+        </w:rPr>
+        <w:t xml:space="preserve">scalar indicating the time at which </w:t>
+      </w:r>
+      <w:r>
+        <w:rPr>
+          <w:lang w:val="en-US"/>
+        </w:rPr>
+        <w:t xml:space="preserve">the quiet standing CoP position </w:t>
+      </w:r>
+      <w:r>
+        <w:rPr>
+          <w:lang w:val="en-US"/>
+        </w:rPr>
+        <w:t xml:space="preserve">is reached during each </w:t>
+      </w:r>
+      <w:r>
+        <w:rPr>
+          <w:lang w:val="en-US"/>
+        </w:rPr>
+        <w:t xml:space="preserve">sts </w:t>
+      </w:r>
+      <w:r>
+        <w:rPr>
+          <w:lang w:val="en-US"/>
+        </w:rPr>
+        <w:t xml:space="preserve">dynamic </w:t>
+      </w:r>
+      <w:r>
+        <w:rPr>
+          <w:lang w:val="en-US"/>
+        </w:rPr>
+        <w:t>transition</w:t>
+      </w:r>
+      <w:r>
+        <w:rPr>
+          <w:lang w:val="en-US"/>
+        </w:rPr>
+        <w:t xml:space="preserve"> (i.e. the lowest distance between the quiet standing CoP and the dynamic ground CoP)</w:t>
+      </w:r>
+      <w:r>
+        <w:rPr>
+          <w:lang w:val="en-US"/>
+        </w:rPr>
+        <w:t xml:space="preserve">. </w:t>
+      </w:r>
+      <w:r>
+        <w:rPr>
+          <w:lang w:val="en-US"/>
+        </w:rPr>
+        <w:t xml:space="preserve">The data is </w:t>
+      </w:r>
+      <w:r>
+        <w:rPr>
+          <w:lang w:val="en-US"/>
+        </w:rPr>
+        <w:t>average</w:t>
+      </w:r>
+      <w:r>
+        <w:rPr>
+          <w:lang w:val="en-US"/>
+        </w:rPr>
+        <w:t>d</w:t>
+      </w:r>
+      <w:r>
+        <w:rPr>
+          <w:lang w:val="en-US"/>
+        </w:rPr>
+        <w:t xml:space="preserve"> across </w:t>
+      </w:r>
+      <w:r>
+        <w:rPr>
+          <w:lang w:val="en-US"/>
+        </w:rPr>
+        <w:t xml:space="preserve">5 </w:t>
+      </w:r>
+      <w:r>
+        <w:rPr>
+          <w:lang w:val="en-US"/>
+        </w:rPr>
+        <w:t>STS cycles</w:t>
+      </w:r>
+      <w:r>
+        <w:rPr>
+          <w:lang w:val="en-US"/>
+        </w:rPr>
+        <w:t>. Data from both the Chair and lower limb kinematics are needed for calculating this PI.</w:t>
+      </w:r>
+    </w:p>
+    <w:p>
+      <w:pPr>
+        <w:rPr>
+          <w:lang w:val="en-US"/>
+        </w:rPr>
+      </w:pPr>
+      <w:r>
+        <w:rPr>
+          <w:lang w:val="en-US"/>
+        </w:rPr>
+        <w:t>Corresponding function:</w:t>
       </w:r>
       <w:r>
         <w:rPr>
           <w:lang w:val="en-US"/>
         </w:rPr>
         <w:t xml:space="preserve"> </w:t>
-      </w:r>
-      <w:proofErr w:type="gramStart"/>
-      <w:r>
-        <w:rPr>
-          <w:lang w:val="en-US"/>
-        </w:rPr>
-        <w:t xml:space="preserve">- </w:t>
-      </w:r>
-      <w:r>
-        <w:rPr>
-          <w:lang w:val="en-US"/>
-        </w:rPr>
-        <w:t xml:space="preserve"> STS</w:t>
-      </w:r>
-      <w:proofErr w:type="gramEnd"/>
-      <w:r>
-        <w:rPr>
-          <w:lang w:val="en-US"/>
-        </w:rPr>
-        <w:t xml:space="preserve"> CoP stability </w:t>
-      </w:r>
-      <w:r>
-        <w:rPr>
-          <w:lang w:val="en-US"/>
-        </w:rPr>
-        <w:t>–</w:t>
-      </w:r>
-      <w:r>
-        <w:rPr>
-          <w:lang w:val="en-US"/>
-        </w:rPr>
-        <w:t xml:space="preserve"> this PI consists of a 2 elements array of scalars indicating the </w:t>
-      </w:r>
-      <w:r>
-        <w:rPr>
-          <w:lang w:val="en-US"/>
-        </w:rPr>
-        <w:t xml:space="preserve">dynamic margin of stability during the execution of STS. </w:t>
-      </w:r>
-      <w:proofErr w:type="spellStart"/>
-      <w:r>
-        <w:rPr>
-          <w:lang w:val="en-US"/>
-        </w:rPr>
-        <w:t>MoS</w:t>
-      </w:r>
-      <w:proofErr w:type="spellEnd"/>
-      <w:r>
-        <w:rPr>
-          <w:lang w:val="en-US"/>
-        </w:rPr>
-        <w:t xml:space="preserve"> is calculated as the distance between the </w:t>
-      </w:r>
-      <w:r>
-        <w:rPr>
-          <w:lang w:val="en-US"/>
-        </w:rPr>
-        <w:t xml:space="preserve">extrapolated center of mass </w:t>
-      </w:r>
-      <w:proofErr w:type="spellStart"/>
-      <w:r>
-        <w:rPr>
-          <w:lang w:val="en-US"/>
-        </w:rPr>
-        <w:t>xCoM</w:t>
-      </w:r>
-      <w:proofErr w:type="spellEnd"/>
-      <w:r>
-        <w:rPr>
-          <w:lang w:val="en-US"/>
-        </w:rPr>
-        <w:t xml:space="preserve"> and the center of pressure CoP</w:t>
-      </w:r>
-      <w:r>
-        <w:rPr>
-          <w:lang w:val="en-US"/>
-        </w:rPr>
-        <w:t xml:space="preserve"> both in the AP and ML directions.</w:t>
-      </w:r>
-    </w:p>
-    <w:p>
-      <w:pPr>
-        <w:rPr>
-          <w:lang w:val="en-US"/>
-        </w:rPr>
-      </w:pPr>
-      <w:r>
-        <w:rPr>
-          <w:lang w:val="en-US"/>
-        </w:rPr>
-        <w:t xml:space="preserve">Corresponding function: </w:t>
       </w:r>
       <w:r>
         <w:rPr>
@@ -1485,7 +1491,7 @@
           <w:iCs/>
           <w:lang w:val="en-US"/>
         </w:rPr>
-        <w:t>sts_CoP_stability2</w:t>
+        <w:t>unidirectional_load_transfer</w:t>
       </w:r>
       <w:r>
         <w:rPr>
@@ -1506,18 +1512,22 @@
         <w:rPr>
           <w:lang w:val="en-US"/>
         </w:rPr>
-        <w:t xml:space="preserve">Recalled functions: </w:t>
-      </w:r>
-      <w:proofErr w:type="spellStart"/>
+        <w:t>Recalled functions:</w:t>
+      </w:r>
+      <w:r>
+        <w:rPr>
+          <w:lang w:val="en-US"/>
+        </w:rPr>
+        <w:t xml:space="preserve"> </w:t>
+      </w:r>
       <w:r>
         <w:rPr>
           <w:i/>
           <w:iCs/>
           <w:lang w:val="en-US"/>
         </w:rPr>
-        <w:t>sts_CoM.m</w:t>
-      </w:r>
-      <w:proofErr w:type="spellEnd"/>
+        <w:t>none</w:t>
+      </w:r>
     </w:p>
     <w:p>
       <w:pPr>
@@ -1549,144 +1559,141 @@
           <w:vertAlign w:val="subscript"/>
           <w:lang w:val="en-US"/>
         </w:rPr>
-        <w:t>4</w:t>
-      </w:r>
-      <w:r>
-        <w:rPr>
-          <w:lang w:val="en-US"/>
-        </w:rPr>
-        <w:t xml:space="preserve">: </w:t>
-      </w:r>
-      <w:r>
-        <w:rPr>
-          <w:lang w:val="en-US"/>
-        </w:rPr>
-        <w:t>Time needed for unidirectional load transfer – this PI is a</w:t>
-      </w:r>
-      <w:r>
-        <w:rPr>
-          <w:lang w:val="en-US"/>
-        </w:rPr>
-        <w:t xml:space="preserve"> single </w:t>
-      </w:r>
-      <w:r>
-        <w:rPr>
-          <w:lang w:val="en-US"/>
-        </w:rPr>
-        <w:t xml:space="preserve">scalar indicating the time at which </w:t>
-      </w:r>
-      <w:r>
-        <w:rPr>
-          <w:lang w:val="en-US"/>
-        </w:rPr>
-        <w:t xml:space="preserve">the quiet standing CoP position </w:t>
-      </w:r>
-      <w:r>
-        <w:rPr>
-          <w:lang w:val="en-US"/>
-        </w:rPr>
-        <w:t xml:space="preserve">is reached during each </w:t>
-      </w:r>
-      <w:proofErr w:type="spellStart"/>
-      <w:r>
-        <w:rPr>
-          <w:lang w:val="en-US"/>
-        </w:rPr>
-        <w:t>sts</w:t>
-      </w:r>
-      <w:proofErr w:type="spellEnd"/>
+        <w:t>5</w:t>
+      </w:r>
+      <w:r>
+        <w:rPr>
+          <w:lang w:val="en-US"/>
+        </w:rPr>
+        <w:t xml:space="preserve">: Unidirectional load transfer overshoot – </w:t>
+      </w:r>
+      <w:r>
+        <w:rPr>
+          <w:lang w:val="en-US"/>
+        </w:rPr>
+        <w:t xml:space="preserve">this PI </w:t>
+      </w:r>
+      <w:r>
+        <w:rPr>
+          <w:lang w:val="en-US"/>
+        </w:rPr>
+        <w:t xml:space="preserve">is an two elements array of scalars indicating the </w:t>
+      </w:r>
+      <w:r>
+        <w:rPr>
+          <w:lang w:val="en-US"/>
+        </w:rPr>
+        <w:t xml:space="preserve">AP and ML </w:t>
+      </w:r>
+      <w:r>
+        <w:rPr>
+          <w:lang w:val="en-US"/>
+        </w:rPr>
+        <w:t>unidirectional load transfer overshoot</w:t>
+      </w:r>
+      <w:r>
+        <w:rPr>
+          <w:lang w:val="en-US"/>
+        </w:rPr>
+        <w:t xml:space="preserve"> as the d</w:t>
+      </w:r>
+      <w:r>
+        <w:rPr>
+          <w:lang w:val="en-US"/>
+        </w:rPr>
+        <w:t xml:space="preserve">istance between the quiet standing CoP position and the local maxima of anteroposterior and </w:t>
+      </w:r>
+      <w:r>
+        <w:rPr>
+          <w:lang w:val="en-US"/>
+        </w:rPr>
+        <w:t>medio</w:t>
+      </w:r>
+      <w:r>
+        <w:rPr>
+          <w:lang w:val="en-US"/>
+        </w:rPr>
+        <w:t xml:space="preserve">-lateral CoP during </w:t>
+      </w:r>
+      <w:r>
+        <w:rPr>
+          <w:lang w:val="en-US"/>
+        </w:rPr>
+        <w:t xml:space="preserve">sts </w:t>
+      </w:r>
+      <w:r>
+        <w:rPr>
+          <w:lang w:val="en-US"/>
+        </w:rPr>
+        <w:t xml:space="preserve">transition. </w:t>
+      </w:r>
+      <w:r>
+        <w:rPr>
+          <w:lang w:val="en-US"/>
+        </w:rPr>
+        <w:t xml:space="preserve">The data is </w:t>
+      </w:r>
+      <w:r>
+        <w:rPr>
+          <w:lang w:val="en-US"/>
+        </w:rPr>
+        <w:t>average</w:t>
+      </w:r>
+      <w:r>
+        <w:rPr>
+          <w:lang w:val="en-US"/>
+        </w:rPr>
+        <w:t>d</w:t>
+      </w:r>
+      <w:r>
+        <w:rPr>
+          <w:lang w:val="en-US"/>
+        </w:rPr>
+        <w:t xml:space="preserve"> across </w:t>
+      </w:r>
+      <w:r>
+        <w:rPr>
+          <w:lang w:val="en-US"/>
+        </w:rPr>
+        <w:t xml:space="preserve">5 </w:t>
+      </w:r>
+      <w:r>
+        <w:rPr>
+          <w:lang w:val="en-US"/>
+        </w:rPr>
+        <w:t>STS cycles</w:t>
+      </w:r>
+      <w:r>
+        <w:rPr>
+          <w:lang w:val="en-US"/>
+        </w:rPr>
+        <w:t xml:space="preserve">. </w:t>
+      </w:r>
+      <w:r>
+        <w:rPr>
+          <w:lang w:val="en-US"/>
+        </w:rPr>
+        <w:t>Data from both the Chair and lower limb kinematics are needed for calculating this PI.</w:t>
+      </w:r>
+    </w:p>
+    <w:p>
+      <w:pPr>
+        <w:rPr>
+          <w:lang w:val="en-US"/>
+        </w:rPr>
+      </w:pPr>
+      <w:r>
+        <w:rPr>
+          <w:lang w:val="en-US"/>
+        </w:rPr>
+        <w:t>Corresponding function:</w:t>
+      </w:r>
       <w:r>
         <w:rPr>
           <w:lang w:val="en-US"/>
         </w:rPr>
         <w:t xml:space="preserve"> </w:t>
       </w:r>
-      <w:r>
-        <w:rPr>
-          <w:lang w:val="en-US"/>
-        </w:rPr>
-        <w:t xml:space="preserve">dynamic </w:t>
-      </w:r>
-      <w:r>
-        <w:rPr>
-          <w:lang w:val="en-US"/>
-        </w:rPr>
-        <w:t>transition</w:t>
-      </w:r>
-      <w:r>
-        <w:rPr>
-          <w:lang w:val="en-US"/>
-        </w:rPr>
-        <w:t xml:space="preserve"> (i.e. the lowest distance between the quiet standing CoP and the dynamic ground CoP)</w:t>
-      </w:r>
-      <w:r>
-        <w:rPr>
-          <w:lang w:val="en-US"/>
-        </w:rPr>
-        <w:t xml:space="preserve">. </w:t>
-      </w:r>
-      <w:r>
-        <w:rPr>
-          <w:lang w:val="en-US"/>
-        </w:rPr>
-        <w:t xml:space="preserve">The data is </w:t>
-      </w:r>
-      <w:r>
-        <w:rPr>
-          <w:lang w:val="en-US"/>
-        </w:rPr>
-        <w:t>average</w:t>
-      </w:r>
-      <w:r>
-        <w:rPr>
-          <w:lang w:val="en-US"/>
-        </w:rPr>
-        <w:t>d</w:t>
-      </w:r>
-      <w:r>
-        <w:rPr>
-          <w:lang w:val="en-US"/>
-        </w:rPr>
-        <w:t xml:space="preserve"> across </w:t>
-      </w:r>
-      <w:r>
-        <w:rPr>
-          <w:lang w:val="en-US"/>
-        </w:rPr>
-        <w:t xml:space="preserve">5 </w:t>
-      </w:r>
-      <w:r>
-        <w:rPr>
-          <w:lang w:val="en-US"/>
-        </w:rPr>
-        <w:t>STS cycles</w:t>
-      </w:r>
-      <w:r>
-        <w:rPr>
-          <w:lang w:val="en-US"/>
-        </w:rPr>
-        <w:t>. Data from both the Chair and lower limb kinematics are needed for calculating this PI.</w:t>
-      </w:r>
-    </w:p>
-    <w:p>
-      <w:pPr>
-        <w:rPr>
-          <w:lang w:val="en-US"/>
-        </w:rPr>
-      </w:pPr>
-      <w:r>
-        <w:rPr>
-          <w:lang w:val="en-US"/>
-        </w:rPr>
-        <w:t>Corresponding function:</w:t>
-      </w:r>
-      <w:r>
-        <w:rPr>
-          <w:lang w:val="en-US"/>
-        </w:rPr>
-        <w:t xml:space="preserve"> </w:t>
-      </w:r>
-      <w:proofErr w:type="spellStart"/>
       <w:r>
         <w:rPr>
           <w:i/>
@@ -1703,18 +1710,18 @@
         </w:rPr>
         <w:t>.m</w:t>
       </w:r>
-      <w:proofErr w:type="spellEnd"/>
-    </w:p>
-    <w:p>
-      <w:pPr>
-        <w:rPr>
-          <w:lang w:val="en-US"/>
-        </w:rPr>
-      </w:pPr>
-      <w:r>
-        <w:rPr>
-          <w:lang w:val="en-US"/>
-        </w:rPr>
+    </w:p>
+    <w:p>
+      <w:pPr>
+        <w:rPr>
+          <w:lang w:val="en-US"/>
+        </w:rPr>
+      </w:pPr>
+      <w:r>
+        <w:rPr>
+          <w:lang w:val="en-US"/>
+        </w:rPr>
+        <w:lastRenderedPageBreak/>
         <w:t>Recalled functions:</w:t>
       </w:r>
       <w:r>
@@ -1742,7 +1749,6 @@
         <w:rPr>
           <w:lang w:val="en-US"/>
         </w:rPr>
-        <w:lastRenderedPageBreak/>
         <w:t>---------------------------------------------------------------------------------------------------------------------------------------------</w:t>
       </w:r>
     </w:p>
@@ -1763,70 +1769,20 @@
           <w:vertAlign w:val="subscript"/>
           <w:lang w:val="en-US"/>
         </w:rPr>
-        <w:t>5</w:t>
-      </w:r>
-      <w:r>
-        <w:rPr>
-          <w:lang w:val="en-US"/>
-        </w:rPr>
-        <w:t xml:space="preserve">: Unidirectional load transfer overshoot – </w:t>
-      </w:r>
-      <w:r>
-        <w:rPr>
-          <w:lang w:val="en-US"/>
-        </w:rPr>
-        <w:t xml:space="preserve">this PI </w:t>
-      </w:r>
-      <w:r>
-        <w:rPr>
-          <w:lang w:val="en-US"/>
-        </w:rPr>
-        <w:t xml:space="preserve">is an two elements array of scalars indicating the </w:t>
-      </w:r>
-      <w:r>
-        <w:rPr>
-          <w:lang w:val="en-US"/>
-        </w:rPr>
-        <w:t xml:space="preserve">AP and ML </w:t>
-      </w:r>
-      <w:r>
-        <w:rPr>
-          <w:lang w:val="en-US"/>
-        </w:rPr>
-        <w:t>unidirectional load transfer overshoot</w:t>
-      </w:r>
-      <w:r>
-        <w:rPr>
-          <w:lang w:val="en-US"/>
-        </w:rPr>
-        <w:t xml:space="preserve"> as the d</w:t>
-      </w:r>
-      <w:r>
-        <w:rPr>
-          <w:lang w:val="en-US"/>
-        </w:rPr>
-        <w:t xml:space="preserve">istance between the quiet standing CoP position and the local maxima of anteroposterior and </w:t>
-      </w:r>
-      <w:r>
-        <w:rPr>
-          <w:lang w:val="en-US"/>
-        </w:rPr>
-        <w:t>medio</w:t>
-      </w:r>
-      <w:r>
-        <w:rPr>
-          <w:lang w:val="en-US"/>
-        </w:rPr>
-        <w:t xml:space="preserve">-lateral CoP during </w:t>
-      </w:r>
-      <w:proofErr w:type="spellStart"/>
-      <w:r>
-        <w:rPr>
-          <w:lang w:val="en-US"/>
-        </w:rPr>
-        <w:t>sts</w:t>
-      </w:r>
-      <w:proofErr w:type="spellEnd"/>
+        <w:t>6</w:t>
+      </w:r>
+      <w:r>
+        <w:rPr>
+          <w:lang w:val="en-US"/>
+        </w:rPr>
+        <w:t xml:space="preserve">: kinematic repeatability </w:t>
+      </w:r>
+      <w:r>
+        <w:rPr>
+          <w:lang w:val="en-US"/>
+        </w:rPr>
+        <w:t>– this PI is a four elements array of scalars indicating the regularity of the ankle, knee, hip and trunk kinematics, respectively. Regularity is calculated through the normalized</w:t>
+      </w:r>
       <w:r>
         <w:rPr>
           <w:lang w:val="en-US"/>
@@ -1837,68 +1793,19 @@
         <w:rPr>
           <w:lang w:val="en-US"/>
         </w:rPr>
-        <w:t xml:space="preserve">transition. </w:t>
-      </w:r>
-      <w:r>
-        <w:rPr>
-          <w:lang w:val="en-US"/>
-        </w:rPr>
-        <w:t xml:space="preserve">The data is </w:t>
-      </w:r>
-      <w:r>
-        <w:rPr>
-          <w:lang w:val="en-US"/>
-        </w:rPr>
-        <w:t>average</w:t>
-      </w:r>
-      <w:r>
-        <w:rPr>
-          <w:lang w:val="en-US"/>
-        </w:rPr>
-        <w:t>d</w:t>
-      </w:r>
-      <w:r>
-        <w:rPr>
-          <w:lang w:val="en-US"/>
-        </w:rPr>
-        <w:t xml:space="preserve"> across </w:t>
-      </w:r>
-      <w:r>
-        <w:rPr>
-          <w:lang w:val="en-US"/>
-        </w:rPr>
-        <w:t xml:space="preserve">5 </w:t>
-      </w:r>
-      <w:r>
-        <w:rPr>
-          <w:lang w:val="en-US"/>
-        </w:rPr>
-        <w:t>STS cycles</w:t>
-      </w:r>
-      <w:r>
-        <w:rPr>
-          <w:lang w:val="en-US"/>
-        </w:rPr>
-        <w:t xml:space="preserve">. </w:t>
-      </w:r>
-      <w:r>
-        <w:rPr>
-          <w:lang w:val="en-US"/>
-        </w:rPr>
-        <w:t>Data from both the Chair and lower limb kinematics are needed for calculating this PI.</w:t>
-      </w:r>
-    </w:p>
-    <w:p>
-      <w:pPr>
-        <w:rPr>
-          <w:lang w:val="en-US"/>
-        </w:rPr>
-      </w:pPr>
-      <w:r>
-        <w:rPr>
-          <w:lang w:val="en-US"/>
-        </w:rPr>
-        <w:t>Corresponding function:</w:t>
+        <w:t xml:space="preserve">autocorrelation of the kinematics. In particular, for knee and hip </w:t>
+      </w:r>
+      <w:r>
+        <w:rPr>
+          <w:lang w:val="en-US"/>
+        </w:rPr>
+        <w:t>t</w:t>
+      </w:r>
+      <w:r>
+        <w:rPr>
+          <w:lang w:val="en-US"/>
+        </w:rPr>
+        <w:t>he</w:t>
       </w:r>
       <w:r>
         <w:rPr>
@@ -1906,14 +1813,75 @@
         </w:rPr>
         <w:t xml:space="preserve"> </w:t>
       </w:r>
-      <w:proofErr w:type="spellStart"/>
+      <w:r>
+        <w:rPr>
+          <w:lang w:val="en-US"/>
+        </w:rPr>
+        <w:t>regularity corresponds to amplitude of the first peak of the normalized</w:t>
+      </w:r>
+      <w:r>
+        <w:rPr>
+          <w:lang w:val="en-US"/>
+        </w:rPr>
+        <w:t xml:space="preserve"> </w:t>
+      </w:r>
+      <w:r>
+        <w:rPr>
+          <w:lang w:val="en-US"/>
+        </w:rPr>
+        <w:t>auto-correlation function at lag different from zero, while for the ankle</w:t>
+      </w:r>
+      <w:r>
+        <w:rPr>
+          <w:lang w:val="en-US"/>
+        </w:rPr>
+        <w:t xml:space="preserve"> </w:t>
+      </w:r>
+      <w:r>
+        <w:rPr>
+          <w:lang w:val="en-US"/>
+        </w:rPr>
+        <w:t xml:space="preserve">and trunk it corresponds to the second peak. </w:t>
+      </w:r>
+      <w:r>
+        <w:rPr>
+          <w:lang w:val="en-US"/>
+        </w:rPr>
+        <w:t>Only kinematic data are needed for calculating this PI</w:t>
+      </w:r>
+    </w:p>
+    <w:p>
+      <w:pPr>
+        <w:rPr>
+          <w:lang w:val="en-US"/>
+        </w:rPr>
+      </w:pPr>
+      <w:r>
+        <w:rPr>
+          <w:lang w:val="en-US"/>
+        </w:rPr>
+        <w:t xml:space="preserve">Corresponding function: </w:t>
+      </w:r>
       <w:r>
         <w:rPr>
           <w:i/>
           <w:iCs/>
           <w:lang w:val="en-US"/>
         </w:rPr>
-        <w:t>unidirectional_load_transfer</w:t>
+        <w:t>kinematics_repeatability.m</w:t>
+      </w:r>
+    </w:p>
+    <w:p>
+      <w:pPr>
+        <w:rPr>
+          <w:lang w:val="en-US"/>
+        </w:rPr>
+      </w:pPr>
+      <w:r>
+        <w:rPr>
+          <w:lang w:val="en-US"/>
+        </w:rPr>
+        <w:t xml:space="preserve">Recalled functions: </w:t>
       </w:r>
       <w:r>
         <w:rPr>
@@ -1921,27 +1889,59 @@
           <w:iCs/>
           <w:lang w:val="en-US"/>
         </w:rPr>
-        <w:t>.m</w:t>
-      </w:r>
-      <w:proofErr w:type="spellEnd"/>
-    </w:p>
-    <w:p>
-      <w:pPr>
-        <w:rPr>
-          <w:lang w:val="en-US"/>
-        </w:rPr>
-      </w:pPr>
-      <w:r>
-        <w:rPr>
-          <w:lang w:val="en-US"/>
-        </w:rPr>
-        <w:t>Recalled functions:</w:t>
-      </w:r>
-      <w:r>
-        <w:rPr>
-          <w:lang w:val="en-US"/>
-        </w:rPr>
-        <w:t xml:space="preserve"> </w:t>
+        <w:t>none</w:t>
+      </w:r>
+    </w:p>
+    <w:p>
+      <w:pPr>
+        <w:rPr>
+          <w:lang w:val="en-US"/>
+        </w:rPr>
+      </w:pPr>
+      <w:r>
+        <w:rPr>
+          <w:lang w:val="en-US"/>
+        </w:rPr>
+        <w:t>---------------------------------------------------------------------------------------------------------------------------------------------</w:t>
+      </w:r>
+    </w:p>
+    <w:p>
+      <w:pPr>
+        <w:rPr>
+          <w:lang w:val="en-US"/>
+        </w:rPr>
+      </w:pPr>
+      <w:r>
+        <w:rPr>
+          <w:lang w:val="en-US"/>
+        </w:rPr>
+        <w:t>PI</w:t>
+      </w:r>
+      <w:r>
+        <w:rPr>
+          <w:vertAlign w:val="subscript"/>
+          <w:lang w:val="en-US"/>
+        </w:rPr>
+        <w:t>7</w:t>
+      </w:r>
+      <w:r>
+        <w:rPr>
+          <w:lang w:val="en-US"/>
+        </w:rPr>
+        <w:t>: total mechanical power – this PI consists of a scalar indicating the total mechanical work done by the Center of mass. The CoM work is calculated as the scalar product between the CoM velocity and the force plates resultant force</w:t>
+      </w:r>
+    </w:p>
+    <w:p>
+      <w:pPr>
+        <w:rPr>
+          <w:lang w:val="en-US"/>
+        </w:rPr>
+      </w:pPr>
+      <w:r>
+        <w:rPr>
+          <w:lang w:val="en-US"/>
+        </w:rPr>
+        <w:t xml:space="preserve">Corresponding function: </w:t>
       </w:r>
       <w:r>
         <w:rPr>
@@ -1949,304 +1949,29 @@
           <w:iCs/>
           <w:lang w:val="en-US"/>
         </w:rPr>
-        <w:t>none</w:t>
-      </w:r>
-    </w:p>
-    <w:p>
-      <w:pPr>
-        <w:rPr>
-          <w:lang w:val="en-US"/>
-        </w:rPr>
-      </w:pPr>
-      <w:r>
-        <w:rPr>
-          <w:lang w:val="en-US"/>
-        </w:rPr>
-        <w:t>---------------------------------------------------------------------------------------------------------------------------------------------</w:t>
-      </w:r>
-    </w:p>
-    <w:p>
-      <w:pPr>
-        <w:rPr>
-          <w:lang w:val="en-US"/>
-        </w:rPr>
-      </w:pPr>
-      <w:r>
-        <w:rPr>
-          <w:lang w:val="en-US"/>
-        </w:rPr>
-        <w:t>PI</w:t>
-      </w:r>
-      <w:r>
-        <w:rPr>
-          <w:vertAlign w:val="subscript"/>
-          <w:lang w:val="en-US"/>
-        </w:rPr>
-        <w:t>6</w:t>
-      </w:r>
-      <w:r>
-        <w:rPr>
-          <w:lang w:val="en-US"/>
-        </w:rPr>
-        <w:t xml:space="preserve">: kinematic repeatability </w:t>
-      </w:r>
-      <w:r>
-        <w:rPr>
-          <w:lang w:val="en-US"/>
-        </w:rPr>
-        <w:t xml:space="preserve">– this PI is a four elements array of scalars indicating the regularity of the ankle, knee, </w:t>
-      </w:r>
-      <w:proofErr w:type="gramStart"/>
-      <w:r>
-        <w:rPr>
-          <w:lang w:val="en-US"/>
-        </w:rPr>
-        <w:t>hip</w:t>
-      </w:r>
-      <w:proofErr w:type="gramEnd"/>
-      <w:r>
-        <w:rPr>
-          <w:lang w:val="en-US"/>
-        </w:rPr>
-        <w:t xml:space="preserve"> and trunk kinematics, respectively. Regularity is calculated through the normalized</w:t>
-      </w:r>
-      <w:r>
-        <w:rPr>
-          <w:lang w:val="en-US"/>
-        </w:rPr>
-        <w:t xml:space="preserve"> </w:t>
-      </w:r>
-      <w:r>
-        <w:rPr>
-          <w:lang w:val="en-US"/>
-        </w:rPr>
-        <w:t xml:space="preserve">autocorrelation of the kinematics. </w:t>
-      </w:r>
-      <w:proofErr w:type="gramStart"/>
-      <w:r>
-        <w:rPr>
-          <w:lang w:val="en-US"/>
-        </w:rPr>
-        <w:t>In particular, for</w:t>
-      </w:r>
-      <w:proofErr w:type="gramEnd"/>
-      <w:r>
-        <w:rPr>
-          <w:lang w:val="en-US"/>
-        </w:rPr>
-        <w:t xml:space="preserve"> knee and hip </w:t>
-      </w:r>
-      <w:r>
-        <w:rPr>
-          <w:lang w:val="en-US"/>
-        </w:rPr>
-        <w:t>t</w:t>
-      </w:r>
-      <w:r>
-        <w:rPr>
-          <w:lang w:val="en-US"/>
-        </w:rPr>
-        <w:t>he</w:t>
-      </w:r>
-      <w:r>
-        <w:rPr>
-          <w:lang w:val="en-US"/>
-        </w:rPr>
-        <w:t xml:space="preserve"> </w:t>
-      </w:r>
-      <w:r>
-        <w:rPr>
-          <w:lang w:val="en-US"/>
-        </w:rPr>
-        <w:t>regularity corresponds to amplitude of the first peak of the normalized</w:t>
-      </w:r>
-      <w:r>
-        <w:rPr>
-          <w:lang w:val="en-US"/>
-        </w:rPr>
-        <w:t xml:space="preserve"> </w:t>
-      </w:r>
-      <w:r>
-        <w:rPr>
-          <w:lang w:val="en-US"/>
-        </w:rPr>
-        <w:t>auto-correlation function at lag different from zero, while for the ankle</w:t>
-      </w:r>
-      <w:r>
-        <w:rPr>
-          <w:lang w:val="en-US"/>
-        </w:rPr>
-        <w:t xml:space="preserve"> </w:t>
-      </w:r>
-      <w:r>
-        <w:rPr>
-          <w:lang w:val="en-US"/>
-        </w:rPr>
-        <w:t xml:space="preserve">and trunk it corresponds to the second peak. </w:t>
-      </w:r>
-      <w:r>
-        <w:rPr>
-          <w:lang w:val="en-US"/>
-        </w:rPr>
-        <w:t>Only kinematic data are needed for calculating this PI</w:t>
-      </w:r>
-    </w:p>
-    <w:p>
-      <w:pPr>
-        <w:rPr>
-          <w:lang w:val="en-US"/>
-        </w:rPr>
-      </w:pPr>
-      <w:r>
-        <w:rPr>
-          <w:lang w:val="en-US"/>
-        </w:rPr>
-        <w:t xml:space="preserve">Corresponding function: </w:t>
-      </w:r>
-      <w:proofErr w:type="spellStart"/>
+        <w:t>tot_mech_pwr.m</w:t>
+      </w:r>
+    </w:p>
+    <w:p>
+      <w:pPr>
+        <w:rPr>
+          <w:lang w:val="en-US"/>
+        </w:rPr>
+      </w:pPr>
+      <w:r>
+        <w:rPr>
+          <w:lang w:val="en-US"/>
+        </w:rPr>
+        <w:t xml:space="preserve">Recalled functions: </w:t>
+      </w:r>
       <w:r>
         <w:rPr>
           <w:i/>
           <w:iCs/>
           <w:lang w:val="en-US"/>
         </w:rPr>
-        <w:t>kinematics_repeatability.m</w:t>
-      </w:r>
-      <w:proofErr w:type="spellEnd"/>
-    </w:p>
-    <w:p>
-      <w:pPr>
-        <w:rPr>
-          <w:lang w:val="en-US"/>
-        </w:rPr>
-      </w:pPr>
-      <w:r>
-        <w:rPr>
-          <w:lang w:val="en-US"/>
-        </w:rPr>
-        <w:t xml:space="preserve">Recalled functions: </w:t>
-      </w:r>
-      <w:r>
-        <w:rPr>
-          <w:i/>
-          <w:iCs/>
-          <w:lang w:val="en-US"/>
-        </w:rPr>
-        <w:t>none</w:t>
-      </w:r>
-    </w:p>
-    <w:p>
-      <w:pPr>
-        <w:rPr>
-          <w:lang w:val="en-US"/>
-        </w:rPr>
-      </w:pPr>
-      <w:r>
-        <w:rPr>
-          <w:lang w:val="en-US"/>
-        </w:rPr>
-        <w:t>---------------------------------------------------------------------------------------------------------------------------------------------</w:t>
-      </w:r>
-    </w:p>
-    <w:p>
-      <w:pPr>
-        <w:rPr>
-          <w:lang w:val="en-US"/>
-        </w:rPr>
-      </w:pPr>
-      <w:r>
-        <w:rPr>
-          <w:lang w:val="en-US"/>
-        </w:rPr>
-        <w:t>PI</w:t>
-      </w:r>
-      <w:r>
-        <w:rPr>
-          <w:vertAlign w:val="subscript"/>
-          <w:lang w:val="en-US"/>
-        </w:rPr>
-        <w:t>7</w:t>
-      </w:r>
-      <w:r>
-        <w:rPr>
-          <w:lang w:val="en-US"/>
-        </w:rPr>
-        <w:t xml:space="preserve">: total mechanical power – this PI consists of a scalar indicating the total mechanical work done by the Center of mass. The </w:t>
-      </w:r>
-      <w:proofErr w:type="spellStart"/>
-      <w:r>
-        <w:rPr>
-          <w:lang w:val="en-US"/>
-        </w:rPr>
-        <w:t>CoM</w:t>
-      </w:r>
-      <w:proofErr w:type="spellEnd"/>
-      <w:r>
-        <w:rPr>
-          <w:lang w:val="en-US"/>
-        </w:rPr>
-        <w:t xml:space="preserve"> work is calculated as the scalar product between the </w:t>
-      </w:r>
-      <w:proofErr w:type="spellStart"/>
-      <w:r>
-        <w:rPr>
-          <w:lang w:val="en-US"/>
-        </w:rPr>
-        <w:t>CoM</w:t>
-      </w:r>
-      <w:proofErr w:type="spellEnd"/>
-      <w:r>
-        <w:rPr>
-          <w:lang w:val="en-US"/>
-        </w:rPr>
-        <w:t xml:space="preserve"> velocity and the force plates resultant force</w:t>
-      </w:r>
-    </w:p>
-    <w:p>
-      <w:pPr>
-        <w:rPr>
-          <w:lang w:val="en-US"/>
-        </w:rPr>
-      </w:pPr>
-      <w:r>
-        <w:rPr>
-          <w:lang w:val="en-US"/>
-        </w:rPr>
-        <w:t xml:space="preserve">Corresponding function: </w:t>
-      </w:r>
-      <w:proofErr w:type="spellStart"/>
-      <w:r>
-        <w:rPr>
-          <w:i/>
-          <w:iCs/>
-          <w:lang w:val="en-US"/>
-        </w:rPr>
-        <w:t>tot_mech_pwr.m</w:t>
-      </w:r>
-      <w:proofErr w:type="spellEnd"/>
-    </w:p>
-    <w:p>
-      <w:pPr>
-        <w:rPr>
-          <w:lang w:val="en-US"/>
-        </w:rPr>
-      </w:pPr>
-      <w:r>
-        <w:rPr>
-          <w:lang w:val="en-US"/>
-        </w:rPr>
-        <w:t xml:space="preserve">Recalled functions: </w:t>
-      </w:r>
-      <w:proofErr w:type="spellStart"/>
-      <w:r>
-        <w:rPr>
-          <w:i/>
-          <w:iCs/>
-          <w:lang w:val="en-US"/>
-        </w:rPr>
         <w:t>sts_CoM.m</w:t>
       </w:r>
-      <w:proofErr w:type="spellEnd"/>
     </w:p>
     <w:p>
       <w:pPr>
@@ -2364,7 +2089,6 @@
           <w:szCs w:val="32"/>
           <w:lang w:val="en-US"/>
         </w:rPr>
-        <w:lastRenderedPageBreak/>
         <w:t>30s</w:t>
       </w:r>
       <w:r>
@@ -2856,7 +2580,6 @@
         <w:rPr>
           <w:lang w:val="en-US"/>
         </w:rPr>
-        <w:lastRenderedPageBreak/>
         <w:t>PI</w:t>
       </w:r>
       <w:r>
@@ -2997,6 +2720,7 @@
         <w:rPr>
           <w:lang w:val="en-US"/>
         </w:rPr>
+        <w:lastRenderedPageBreak/>
         <w:t>These 4 points in each cycle lead to the following 3 subphases:</w:t>
       </w:r>
     </w:p>
@@ -3079,7 +2803,6 @@
         </w:rPr>
         <w:t xml:space="preserve">Corresponding function: </w:t>
       </w:r>
-      <w:proofErr w:type="spellStart"/>
       <w:r>
         <w:rPr>
           <w:i/>
@@ -3088,7 +2811,6 @@
         </w:rPr>
         <w:t>segment_sts.m</w:t>
       </w:r>
-      <w:proofErr w:type="spellEnd"/>
     </w:p>
     <w:p>
       <w:pPr>
@@ -3193,7 +2915,6 @@
         </w:rPr>
         <w:t xml:space="preserve">Corresponding function: </w:t>
       </w:r>
-      <w:proofErr w:type="spellStart"/>
       <w:r>
         <w:rPr>
           <w:i/>
@@ -3202,7 +2923,6 @@
         </w:rPr>
         <w:t>sts_CoP_stability.m</w:t>
       </w:r>
-      <w:proofErr w:type="spellEnd"/>
     </w:p>
     <w:p>
       <w:pPr>
@@ -3235,7 +2955,7 @@
         <w:rPr>
           <w:lang w:val="en-US"/>
         </w:rPr>
-        <w:t>---------------------------------------------------------------------------------------------------------------------------------------------</w:t>
+        <w:t>----------------------------------------------------------------------------------------------------------------------------------------------</w:t>
       </w:r>
     </w:p>
     <w:p>
@@ -3255,55 +2975,103 @@
           <w:vertAlign w:val="subscript"/>
           <w:lang w:val="en-US"/>
         </w:rPr>
-        <w:t>3</w:t>
-      </w:r>
-      <w:r>
-        <w:rPr>
-          <w:lang w:val="en-US"/>
-        </w:rPr>
-        <w:t xml:space="preserve">_alternative </w:t>
-      </w:r>
-      <w:proofErr w:type="gramStart"/>
-      <w:r>
-        <w:rPr>
-          <w:lang w:val="en-US"/>
-        </w:rPr>
-        <w:t>-  STS</w:t>
-      </w:r>
-      <w:proofErr w:type="gramEnd"/>
-      <w:r>
-        <w:rPr>
-          <w:lang w:val="en-US"/>
-        </w:rPr>
-        <w:t xml:space="preserve"> CoP stability – this PI consists of a 2 elements array of scalars indicating the dynamic margin of stability during the execution of STS. </w:t>
-      </w:r>
-      <w:proofErr w:type="spellStart"/>
-      <w:r>
-        <w:rPr>
-          <w:lang w:val="en-US"/>
-        </w:rPr>
-        <w:t>MoS</w:t>
-      </w:r>
-      <w:proofErr w:type="spellEnd"/>
-      <w:r>
-        <w:rPr>
-          <w:lang w:val="en-US"/>
-        </w:rPr>
-        <w:t xml:space="preserve"> is calculated as the distance between the extrapolated center of mass </w:t>
-      </w:r>
-      <w:proofErr w:type="spellStart"/>
-      <w:r>
-        <w:rPr>
-          <w:lang w:val="en-US"/>
-        </w:rPr>
-        <w:t>xCoM</w:t>
-      </w:r>
-      <w:proofErr w:type="spellEnd"/>
-      <w:r>
-        <w:rPr>
-          <w:lang w:val="en-US"/>
-        </w:rPr>
-        <w:t xml:space="preserve"> and the center of pressure CoP both in the AP and ML directions.</w:t>
+        <w:t>4</w:t>
+      </w:r>
+      <w:r>
+        <w:rPr>
+          <w:lang w:val="en-US"/>
+        </w:rPr>
+        <w:t>: Time needed for unidirectional load transfer</w:t>
+      </w:r>
+      <w:r>
+        <w:rPr>
+          <w:lang w:val="en-US"/>
+        </w:rPr>
+        <w:t xml:space="preserve"> -</w:t>
+      </w:r>
+      <w:r>
+        <w:rPr>
+          <w:lang w:val="en-US"/>
+        </w:rPr>
+        <w:t xml:space="preserve"> </w:t>
+      </w:r>
+      <w:r>
+        <w:rPr>
+          <w:lang w:val="en-US"/>
+        </w:rPr>
+        <w:t xml:space="preserve">this PI is a single scalar indicating the time at which </w:t>
+      </w:r>
+      <w:r>
+        <w:rPr>
+          <w:lang w:val="en-US"/>
+        </w:rPr>
+        <w:t xml:space="preserve">the quiet standing CoP position </w:t>
+      </w:r>
+      <w:r>
+        <w:rPr>
+          <w:lang w:val="en-US"/>
+        </w:rPr>
+        <w:t xml:space="preserve">is reached during each sts dynamic </w:t>
+      </w:r>
+      <w:r>
+        <w:rPr>
+          <w:lang w:val="en-US"/>
+        </w:rPr>
+        <w:t>transition</w:t>
+      </w:r>
+      <w:r>
+        <w:rPr>
+          <w:lang w:val="en-US"/>
+        </w:rPr>
+        <w:t xml:space="preserve"> (i.e. the lowest distance between the quiet standing CoP and the dynamic ground CoP)</w:t>
+      </w:r>
+      <w:r>
+        <w:rPr>
+          <w:lang w:val="en-US"/>
+        </w:rPr>
+        <w:t xml:space="preserve">. </w:t>
+      </w:r>
+      <w:r>
+        <w:rPr>
+          <w:lang w:val="en-US"/>
+        </w:rPr>
+        <w:t xml:space="preserve">The data is </w:t>
+      </w:r>
+      <w:r>
+        <w:rPr>
+          <w:lang w:val="en-US"/>
+        </w:rPr>
+        <w:t>average</w:t>
+      </w:r>
+      <w:r>
+        <w:rPr>
+          <w:lang w:val="en-US"/>
+        </w:rPr>
+        <w:t>d</w:t>
+      </w:r>
+      <w:r>
+        <w:rPr>
+          <w:lang w:val="en-US"/>
+        </w:rPr>
+        <w:t xml:space="preserve"> across </w:t>
+      </w:r>
+      <w:r>
+        <w:rPr>
+          <w:lang w:val="en-US"/>
+        </w:rPr>
+        <w:t xml:space="preserve">5 </w:t>
+      </w:r>
+      <w:r>
+        <w:rPr>
+          <w:lang w:val="en-US"/>
+        </w:rPr>
+        <w:t>STS cycles</w:t>
+      </w:r>
+      <w:r>
+        <w:rPr>
+          <w:lang w:val="en-US"/>
+        </w:rPr>
+        <w:t>. Data from both the Chair and lower limb kinematics are needed for calculating this PI.</w:t>
       </w:r>
     </w:p>
     <w:p>
@@ -3324,195 +3092,160 @@
           <w:iCs/>
           <w:lang w:val="en-US"/>
         </w:rPr>
-        <w:t>sts_CoP_stability2.m</w:t>
-      </w:r>
-    </w:p>
-    <w:p>
-      <w:pPr>
-        <w:rPr>
-          <w:lang w:val="en-US"/>
-        </w:rPr>
-      </w:pPr>
-      <w:r>
-        <w:rPr>
-          <w:lang w:val="en-US"/>
-        </w:rPr>
-        <w:t xml:space="preserve">Recalled functions: </w:t>
-      </w:r>
-      <w:proofErr w:type="spellStart"/>
+        <w:t>unidirectional_load_transfer</w:t>
+      </w:r>
       <w:r>
         <w:rPr>
           <w:i/>
           <w:iCs/>
           <w:lang w:val="en-US"/>
         </w:rPr>
-        <w:t>sts_CoM.m</w:t>
-      </w:r>
-      <w:proofErr w:type="spellEnd"/>
-    </w:p>
-    <w:p>
-      <w:pPr>
-        <w:rPr>
-          <w:lang w:val="en-US"/>
-        </w:rPr>
-      </w:pPr>
-      <w:r>
-        <w:rPr>
-          <w:lang w:val="en-US"/>
-        </w:rPr>
-        <w:t>---------------------------------------------------------------------------------------------------------------------------------------------</w:t>
-      </w:r>
-    </w:p>
-    <w:p>
-      <w:pPr>
-        <w:rPr>
-          <w:lang w:val="en-US"/>
-        </w:rPr>
-      </w:pPr>
-      <w:r>
-        <w:rPr>
-          <w:lang w:val="en-US"/>
-        </w:rPr>
-        <w:t>PI</w:t>
-      </w:r>
-      <w:r>
-        <w:rPr>
-          <w:vertAlign w:val="subscript"/>
-          <w:lang w:val="en-US"/>
-        </w:rPr>
-        <w:t>4</w:t>
-      </w:r>
-      <w:r>
-        <w:rPr>
-          <w:lang w:val="en-US"/>
-        </w:rPr>
-        <w:t>: Time needed for unidirectional load transfer</w:t>
-      </w:r>
-      <w:r>
-        <w:rPr>
-          <w:lang w:val="en-US"/>
-        </w:rPr>
-        <w:t xml:space="preserve"> -</w:t>
-      </w:r>
-      <w:r>
-        <w:rPr>
-          <w:lang w:val="en-US"/>
-        </w:rPr>
-        <w:t xml:space="preserve"> </w:t>
-      </w:r>
-      <w:r>
-        <w:rPr>
-          <w:lang w:val="en-US"/>
-        </w:rPr>
-        <w:t xml:space="preserve">this PI is a single scalar indicating the time at which </w:t>
-      </w:r>
-      <w:r>
-        <w:rPr>
-          <w:lang w:val="en-US"/>
-        </w:rPr>
-        <w:t xml:space="preserve">the quiet standing CoP position </w:t>
-      </w:r>
-      <w:r>
-        <w:rPr>
-          <w:lang w:val="en-US"/>
-        </w:rPr>
-        <w:t xml:space="preserve">is reached during each </w:t>
-      </w:r>
-      <w:proofErr w:type="spellStart"/>
-      <w:r>
-        <w:rPr>
-          <w:lang w:val="en-US"/>
-        </w:rPr>
-        <w:t>sts</w:t>
-      </w:r>
-      <w:proofErr w:type="spellEnd"/>
-      <w:r>
-        <w:rPr>
-          <w:lang w:val="en-US"/>
-        </w:rPr>
-        <w:t xml:space="preserve"> dynamic </w:t>
-      </w:r>
-      <w:r>
-        <w:rPr>
-          <w:lang w:val="en-US"/>
-        </w:rPr>
-        <w:t>transition</w:t>
-      </w:r>
-      <w:r>
-        <w:rPr>
-          <w:lang w:val="en-US"/>
-        </w:rPr>
-        <w:t xml:space="preserve"> (i.e. the lowest distance between the quiet standing CoP and the dynamic ground CoP)</w:t>
-      </w:r>
-      <w:r>
-        <w:rPr>
-          <w:lang w:val="en-US"/>
-        </w:rPr>
-        <w:t xml:space="preserve">. </w:t>
-      </w:r>
-      <w:r>
-        <w:rPr>
-          <w:lang w:val="en-US"/>
-        </w:rPr>
-        <w:t xml:space="preserve">The data is </w:t>
-      </w:r>
-      <w:r>
-        <w:rPr>
-          <w:lang w:val="en-US"/>
-        </w:rPr>
-        <w:t>average</w:t>
-      </w:r>
-      <w:r>
-        <w:rPr>
-          <w:lang w:val="en-US"/>
-        </w:rPr>
-        <w:t>d</w:t>
-      </w:r>
-      <w:r>
-        <w:rPr>
-          <w:lang w:val="en-US"/>
-        </w:rPr>
-        <w:t xml:space="preserve"> across </w:t>
-      </w:r>
-      <w:r>
-        <w:rPr>
-          <w:lang w:val="en-US"/>
-        </w:rPr>
-        <w:t xml:space="preserve">5 </w:t>
-      </w:r>
-      <w:r>
-        <w:rPr>
-          <w:lang w:val="en-US"/>
-        </w:rPr>
-        <w:t>STS cycles</w:t>
-      </w:r>
-      <w:r>
-        <w:rPr>
-          <w:lang w:val="en-US"/>
-        </w:rPr>
-        <w:t>. Data from both the Chair and lower limb kinematics are needed for calculating this PI.</w:t>
-      </w:r>
-    </w:p>
-    <w:p>
-      <w:pPr>
-        <w:rPr>
-          <w:lang w:val="en-US"/>
-        </w:rPr>
-      </w:pPr>
-      <w:r>
-        <w:rPr>
-          <w:lang w:val="en-US"/>
-        </w:rPr>
-        <w:t xml:space="preserve">Corresponding function: </w:t>
-      </w:r>
-      <w:proofErr w:type="spellStart"/>
+        <w:t>.m</w:t>
+      </w:r>
+    </w:p>
+    <w:p>
+      <w:pPr>
+        <w:rPr>
+          <w:lang w:val="en-US"/>
+        </w:rPr>
+      </w:pPr>
+      <w:r>
+        <w:rPr>
+          <w:lang w:val="en-US"/>
+        </w:rPr>
+        <w:t xml:space="preserve">Recalled functions: </w:t>
+      </w:r>
       <w:r>
         <w:rPr>
           <w:i/>
           <w:iCs/>
           <w:lang w:val="en-US"/>
         </w:rPr>
-        <w:t>unidirectional_load_transfer</w:t>
+        <w:t>none</w:t>
+      </w:r>
+    </w:p>
+    <w:p>
+      <w:pPr>
+        <w:rPr>
+          <w:lang w:val="en-US"/>
+        </w:rPr>
+      </w:pPr>
+      <w:r>
+        <w:rPr>
+          <w:lang w:val="en-US"/>
+        </w:rPr>
+        <w:t>---------------------------------------------------------------------------------------------------------------------------------------------</w:t>
+      </w:r>
+    </w:p>
+    <w:p>
+      <w:pPr>
+        <w:rPr>
+          <w:lang w:val="en-US"/>
+        </w:rPr>
+      </w:pPr>
+      <w:r>
+        <w:rPr>
+          <w:lang w:val="en-US"/>
+        </w:rPr>
+        <w:t>PI</w:t>
+      </w:r>
+      <w:r>
+        <w:rPr>
+          <w:vertAlign w:val="subscript"/>
+          <w:lang w:val="en-US"/>
+        </w:rPr>
+        <w:t>5</w:t>
+      </w:r>
+      <w:r>
+        <w:rPr>
+          <w:lang w:val="en-US"/>
+        </w:rPr>
+        <w:t>: Unidirectional load transfer overshoot – this PI is an two elements array of scalars indicating the AP and ML unidirectional load transfer overshoot as the d</w:t>
+      </w:r>
+      <w:r>
+        <w:rPr>
+          <w:lang w:val="en-US"/>
+        </w:rPr>
+        <w:t xml:space="preserve">istance between the quiet standing CoP position and the local maxima of anteroposterior and </w:t>
+      </w:r>
+      <w:r>
+        <w:rPr>
+          <w:lang w:val="en-US"/>
+        </w:rPr>
+        <w:t>medio</w:t>
+      </w:r>
+      <w:r>
+        <w:rPr>
+          <w:lang w:val="en-US"/>
+        </w:rPr>
+        <w:t xml:space="preserve">-lateral CoP during </w:t>
+      </w:r>
+      <w:r>
+        <w:rPr>
+          <w:lang w:val="en-US"/>
+        </w:rPr>
+        <w:t xml:space="preserve">sts </w:t>
+      </w:r>
+      <w:r>
+        <w:rPr>
+          <w:lang w:val="en-US"/>
+        </w:rPr>
+        <w:t xml:space="preserve">transition. </w:t>
+      </w:r>
+      <w:r>
+        <w:rPr>
+          <w:lang w:val="en-US"/>
+        </w:rPr>
+        <w:t xml:space="preserve">The data is </w:t>
+      </w:r>
+      <w:r>
+        <w:rPr>
+          <w:lang w:val="en-US"/>
+        </w:rPr>
+        <w:t>average</w:t>
+      </w:r>
+      <w:r>
+        <w:rPr>
+          <w:lang w:val="en-US"/>
+        </w:rPr>
+        <w:t>d</w:t>
+      </w:r>
+      <w:r>
+        <w:rPr>
+          <w:lang w:val="en-US"/>
+        </w:rPr>
+        <w:t xml:space="preserve"> across </w:t>
+      </w:r>
+      <w:r>
+        <w:rPr>
+          <w:lang w:val="en-US"/>
+        </w:rPr>
+        <w:t xml:space="preserve">5 </w:t>
+      </w:r>
+      <w:r>
+        <w:rPr>
+          <w:lang w:val="en-US"/>
+        </w:rPr>
+        <w:t>STS cycles</w:t>
+      </w:r>
+      <w:r>
+        <w:rPr>
+          <w:lang w:val="en-US"/>
+        </w:rPr>
+        <w:t>. Data from both the Chair and lower limb kinematics are needed for calculating this PI.</w:t>
+      </w:r>
+    </w:p>
+    <w:p>
+      <w:pPr>
+        <w:rPr>
+          <w:lang w:val="en-US"/>
+        </w:rPr>
+      </w:pPr>
+      <w:r>
+        <w:rPr>
+          <w:lang w:val="en-US"/>
+        </w:rPr>
+        <w:t xml:space="preserve">Corresponding function: </w:t>
       </w:r>
       <w:r>
         <w:rPr>
@@ -3520,21 +3253,7 @@
           <w:iCs/>
           <w:lang w:val="en-US"/>
         </w:rPr>
-        <w:t>.m</w:t>
-      </w:r>
-      <w:proofErr w:type="spellEnd"/>
-    </w:p>
-    <w:p>
-      <w:pPr>
-        <w:rPr>
-          <w:lang w:val="en-US"/>
-        </w:rPr>
-      </w:pPr>
-      <w:r>
-        <w:rPr>
-          <w:lang w:val="en-US"/>
-        </w:rPr>
-        <w:t xml:space="preserve">Recalled functions: </w:t>
+        <w:t>unidirectional_load_transfer</w:t>
       </w:r>
       <w:r>
         <w:rPr>
@@ -3542,6 +3261,168 @@
           <w:iCs/>
           <w:lang w:val="en-US"/>
         </w:rPr>
+        <w:t>.m</w:t>
+      </w:r>
+    </w:p>
+    <w:p>
+      <w:pPr>
+        <w:rPr>
+          <w:lang w:val="en-US"/>
+        </w:rPr>
+      </w:pPr>
+      <w:r>
+        <w:rPr>
+          <w:lang w:val="en-US"/>
+        </w:rPr>
+        <w:t xml:space="preserve">Recalled functions: </w:t>
+      </w:r>
+      <w:r>
+        <w:rPr>
+          <w:i/>
+          <w:iCs/>
+          <w:lang w:val="en-US"/>
+        </w:rPr>
+        <w:t>none</w:t>
+      </w:r>
+    </w:p>
+    <w:p>
+      <w:pPr>
+        <w:rPr>
+          <w:lang w:val="en-US"/>
+        </w:rPr>
+      </w:pPr>
+      <w:r>
+        <w:rPr>
+          <w:lang w:val="en-US"/>
+        </w:rPr>
+        <w:t>---------------------------------------------------------------------------------------------------------------------------------------------</w:t>
+      </w:r>
+    </w:p>
+    <w:p>
+      <w:pPr>
+        <w:rPr>
+          <w:lang w:val="en-US"/>
+        </w:rPr>
+      </w:pPr>
+      <w:r>
+        <w:rPr>
+          <w:lang w:val="en-US"/>
+        </w:rPr>
+        <w:t>PI</w:t>
+      </w:r>
+      <w:r>
+        <w:rPr>
+          <w:vertAlign w:val="subscript"/>
+          <w:lang w:val="en-US"/>
+        </w:rPr>
+        <w:t>6</w:t>
+      </w:r>
+      <w:r>
+        <w:rPr>
+          <w:lang w:val="en-US"/>
+        </w:rPr>
+        <w:t xml:space="preserve">: kinematic repeatability – </w:t>
+      </w:r>
+      <w:r>
+        <w:rPr>
+          <w:lang w:val="en-US"/>
+        </w:rPr>
+        <w:t>this PI is a four elements array of scalars indicating the regularity of the ankle, knee, hip and trunk kinematics, respectively. Regularity is calculated through the normalized</w:t>
+      </w:r>
+      <w:r>
+        <w:rPr>
+          <w:lang w:val="en-US"/>
+        </w:rPr>
+        <w:t xml:space="preserve"> </w:t>
+      </w:r>
+      <w:r>
+        <w:rPr>
+          <w:lang w:val="en-US"/>
+        </w:rPr>
+        <w:t>autocorrelation of the kinematics. In particular, for knee and hip he</w:t>
+      </w:r>
+      <w:r>
+        <w:rPr>
+          <w:lang w:val="en-US"/>
+        </w:rPr>
+        <w:t xml:space="preserve"> </w:t>
+      </w:r>
+      <w:r>
+        <w:rPr>
+          <w:lang w:val="en-US"/>
+        </w:rPr>
+        <w:t>regularity corresponds to amplitude of the first peak of the normalized</w:t>
+      </w:r>
+      <w:r>
+        <w:rPr>
+          <w:lang w:val="en-US"/>
+        </w:rPr>
+        <w:t xml:space="preserve"> </w:t>
+      </w:r>
+      <w:r>
+        <w:rPr>
+          <w:lang w:val="en-US"/>
+        </w:rPr>
+        <w:t>auto-correlation function at lag different from zero, while for the ankle</w:t>
+      </w:r>
+      <w:r>
+        <w:rPr>
+          <w:lang w:val="en-US"/>
+        </w:rPr>
+        <w:t xml:space="preserve"> </w:t>
+      </w:r>
+      <w:r>
+        <w:rPr>
+          <w:lang w:val="en-US"/>
+        </w:rPr>
+        <w:t xml:space="preserve">and trunk it corresponds to the second peak. </w:t>
+      </w:r>
+      <w:r>
+        <w:rPr>
+          <w:lang w:val="en-US"/>
+        </w:rPr>
+        <w:t>Only kinematic data are needed for calculating this PI</w:t>
+      </w:r>
+    </w:p>
+    <w:p>
+      <w:pPr>
+        <w:rPr>
+          <w:lang w:val="en-US"/>
+        </w:rPr>
+      </w:pPr>
+      <w:r>
+        <w:rPr>
+          <w:lang w:val="en-US"/>
+        </w:rPr>
+        <w:t xml:space="preserve">Corresponding function: </w:t>
+      </w:r>
+      <w:r>
+        <w:rPr>
+          <w:i/>
+          <w:iCs/>
+          <w:lang w:val="en-US"/>
+        </w:rPr>
+        <w:t>kinematics_repeatability.m</w:t>
+      </w:r>
+    </w:p>
+    <w:p>
+      <w:pPr>
+        <w:rPr>
+          <w:lang w:val="en-US"/>
+        </w:rPr>
+      </w:pPr>
+      <w:r>
+        <w:rPr>
+          <w:lang w:val="en-US"/>
+        </w:rPr>
+        <w:t xml:space="preserve">Recalled functions: </w:t>
+      </w:r>
+      <w:r>
+        <w:rPr>
+          <w:i/>
+          <w:iCs/>
+          <w:lang w:val="en-US"/>
+        </w:rPr>
         <w:t>none</w:t>
       </w:r>
     </w:p>
@@ -3576,40 +3457,20 @@
           <w:vertAlign w:val="subscript"/>
           <w:lang w:val="en-US"/>
         </w:rPr>
-        <w:t>5</w:t>
-      </w:r>
-      <w:r>
-        <w:rPr>
-          <w:lang w:val="en-US"/>
-        </w:rPr>
-        <w:t>: Unidirectional load transfer overshoot – this PI is an two elements array of scalars indicating the AP and ML unidirectional load transfer overshoot as the d</w:t>
-      </w:r>
-      <w:r>
-        <w:rPr>
-          <w:lang w:val="en-US"/>
-        </w:rPr>
-        <w:t xml:space="preserve">istance between the quiet standing CoP position and the local maxima of anteroposterior and </w:t>
-      </w:r>
-      <w:r>
-        <w:rPr>
-          <w:lang w:val="en-US"/>
-        </w:rPr>
-        <w:t>medio</w:t>
-      </w:r>
-      <w:r>
-        <w:rPr>
-          <w:lang w:val="en-US"/>
-        </w:rPr>
-        <w:t xml:space="preserve">-lateral CoP during </w:t>
-      </w:r>
-      <w:proofErr w:type="spellStart"/>
-      <w:r>
-        <w:rPr>
-          <w:lang w:val="en-US"/>
-        </w:rPr>
-        <w:t>sts</w:t>
-      </w:r>
-      <w:proofErr w:type="spellEnd"/>
+        <w:t>7</w:t>
+      </w:r>
+      <w:r>
+        <w:rPr>
+          <w:lang w:val="en-US"/>
+        </w:rPr>
+        <w:t xml:space="preserve">: total mechanical power </w:t>
+      </w:r>
+      <w:r>
+        <w:rPr>
+          <w:lang w:val="en-US"/>
+        </w:rPr>
+        <w:t>–</w:t>
+      </w:r>
       <w:r>
         <w:rPr>
           <w:lang w:val="en-US"/>
@@ -3620,49 +3481,19 @@
         <w:rPr>
           <w:lang w:val="en-US"/>
         </w:rPr>
-        <w:t xml:space="preserve">transition. </w:t>
-      </w:r>
-      <w:r>
-        <w:rPr>
-          <w:lang w:val="en-US"/>
-        </w:rPr>
-        <w:t xml:space="preserve">The data is </w:t>
-      </w:r>
-      <w:r>
-        <w:rPr>
-          <w:lang w:val="en-US"/>
-        </w:rPr>
-        <w:t>average</w:t>
-      </w:r>
-      <w:r>
-        <w:rPr>
-          <w:lang w:val="en-US"/>
-        </w:rPr>
-        <w:t>d</w:t>
-      </w:r>
-      <w:r>
-        <w:rPr>
-          <w:lang w:val="en-US"/>
-        </w:rPr>
-        <w:t xml:space="preserve"> across </w:t>
-      </w:r>
-      <w:r>
-        <w:rPr>
-          <w:lang w:val="en-US"/>
-        </w:rPr>
-        <w:t xml:space="preserve">5 </w:t>
-      </w:r>
-      <w:r>
-        <w:rPr>
-          <w:lang w:val="en-US"/>
-        </w:rPr>
-        <w:t>STS cycles</w:t>
-      </w:r>
-      <w:r>
-        <w:rPr>
-          <w:lang w:val="en-US"/>
-        </w:rPr>
-        <w:t>. Data from both the Chair and lower limb kinematics are needed for calculating this PI.</w:t>
+        <w:t xml:space="preserve">this PI consists of a </w:t>
+      </w:r>
+      <w:r>
+        <w:rPr>
+          <w:lang w:val="en-US"/>
+        </w:rPr>
+        <w:t>scalar indicating the total mechanical work done by the Center of mass</w:t>
+      </w:r>
+      <w:r>
+        <w:rPr>
+          <w:lang w:val="en-US"/>
+        </w:rPr>
+        <w:t>. The CoM work is calculated as the scalar product between the CoM velocity and the force plates resultant force</w:t>
       </w:r>
     </w:p>
     <w:p>
@@ -3677,14 +3508,26 @@
         </w:rPr>
         <w:t xml:space="preserve">Corresponding function: </w:t>
       </w:r>
-      <w:proofErr w:type="spellStart"/>
       <w:r>
         <w:rPr>
           <w:i/>
           <w:iCs/>
           <w:lang w:val="en-US"/>
         </w:rPr>
-        <w:t>unidirectional_load_transfer</w:t>
+        <w:t>tot_mech_pwr.m</w:t>
+      </w:r>
+    </w:p>
+    <w:p>
+      <w:pPr>
+        <w:rPr>
+          <w:lang w:val="en-US"/>
+        </w:rPr>
+      </w:pPr>
+      <w:r>
+        <w:rPr>
+          <w:lang w:val="en-US"/>
+        </w:rPr>
+        <w:t xml:space="preserve">Recalled functions: </w:t>
       </w:r>
       <w:r>
         <w:rPr>
@@ -3692,338 +3535,8 @@
           <w:iCs/>
           <w:lang w:val="en-US"/>
         </w:rPr>
-        <w:t>.m</w:t>
-      </w:r>
-      <w:proofErr w:type="spellEnd"/>
-    </w:p>
-    <w:p>
-      <w:pPr>
-        <w:rPr>
-          <w:lang w:val="en-US"/>
-        </w:rPr>
-      </w:pPr>
-      <w:r>
-        <w:rPr>
-          <w:lang w:val="en-US"/>
-        </w:rPr>
-        <w:t xml:space="preserve">Recalled functions: </w:t>
-      </w:r>
-      <w:r>
-        <w:rPr>
-          <w:i/>
-          <w:iCs/>
-          <w:lang w:val="en-US"/>
-        </w:rPr>
-        <w:t>none</w:t>
-      </w:r>
-    </w:p>
-    <w:p>
-      <w:pPr>
-        <w:rPr>
-          <w:lang w:val="en-US"/>
-        </w:rPr>
-      </w:pPr>
-      <w:r>
-        <w:rPr>
-          <w:lang w:val="en-US"/>
-        </w:rPr>
-        <w:t>---------------------------------------------------------------------------------------------------------------------------------------------</w:t>
-      </w:r>
-    </w:p>
-    <w:p>
-      <w:pPr>
-        <w:rPr>
-          <w:lang w:val="en-US"/>
-        </w:rPr>
-      </w:pPr>
-      <w:r>
-        <w:rPr>
-          <w:lang w:val="en-US"/>
-        </w:rPr>
-        <w:t>PI</w:t>
-      </w:r>
-      <w:r>
-        <w:rPr>
-          <w:vertAlign w:val="subscript"/>
-          <w:lang w:val="en-US"/>
-        </w:rPr>
-        <w:t>6</w:t>
-      </w:r>
-      <w:r>
-        <w:rPr>
-          <w:lang w:val="en-US"/>
-        </w:rPr>
-        <w:t xml:space="preserve">: kinematic repeatability – </w:t>
-      </w:r>
-      <w:r>
-        <w:rPr>
-          <w:lang w:val="en-US"/>
-        </w:rPr>
-        <w:t xml:space="preserve">this PI is a four elements array of scalars indicating the regularity of the ankle, knee, </w:t>
-      </w:r>
-      <w:proofErr w:type="gramStart"/>
-      <w:r>
-        <w:rPr>
-          <w:lang w:val="en-US"/>
-        </w:rPr>
-        <w:t>hip</w:t>
-      </w:r>
-      <w:proofErr w:type="gramEnd"/>
-      <w:r>
-        <w:rPr>
-          <w:lang w:val="en-US"/>
-        </w:rPr>
-        <w:t xml:space="preserve"> and trunk kinematics, respectively. Regularity is calculated through the normalized</w:t>
-      </w:r>
-      <w:r>
-        <w:rPr>
-          <w:lang w:val="en-US"/>
-        </w:rPr>
-        <w:t xml:space="preserve"> </w:t>
-      </w:r>
-      <w:r>
-        <w:rPr>
-          <w:lang w:val="en-US"/>
-        </w:rPr>
-        <w:t xml:space="preserve">autocorrelation of the kinematics. In particular, for knee and hip </w:t>
-      </w:r>
-      <w:proofErr w:type="gramStart"/>
-      <w:r>
-        <w:rPr>
-          <w:lang w:val="en-US"/>
-        </w:rPr>
-        <w:t>he</w:t>
-      </w:r>
-      <w:proofErr w:type="gramEnd"/>
-      <w:r>
-        <w:rPr>
-          <w:lang w:val="en-US"/>
-        </w:rPr>
-        <w:t xml:space="preserve"> </w:t>
-      </w:r>
-      <w:r>
-        <w:rPr>
-          <w:lang w:val="en-US"/>
-        </w:rPr>
-        <w:t>regularity corresponds to amplitude of the first peak of the normalized</w:t>
-      </w:r>
-      <w:r>
-        <w:rPr>
-          <w:lang w:val="en-US"/>
-        </w:rPr>
-        <w:t xml:space="preserve"> </w:t>
-      </w:r>
-      <w:r>
-        <w:rPr>
-          <w:lang w:val="en-US"/>
-        </w:rPr>
-        <w:t>auto-correlation function at lag different from zero, while for the ankle</w:t>
-      </w:r>
-      <w:r>
-        <w:rPr>
-          <w:lang w:val="en-US"/>
-        </w:rPr>
-        <w:t xml:space="preserve"> </w:t>
-      </w:r>
-      <w:r>
-        <w:rPr>
-          <w:lang w:val="en-US"/>
-        </w:rPr>
-        <w:t xml:space="preserve">and trunk it corresponds to the second peak. </w:t>
-      </w:r>
-      <w:r>
-        <w:rPr>
-          <w:lang w:val="en-US"/>
-        </w:rPr>
-        <w:t>Only kinematic data are needed for calculating this PI</w:t>
-      </w:r>
-    </w:p>
-    <w:p>
-      <w:pPr>
-        <w:rPr>
-          <w:lang w:val="en-US"/>
-        </w:rPr>
-      </w:pPr>
-      <w:r>
-        <w:rPr>
-          <w:lang w:val="en-US"/>
-        </w:rPr>
-        <w:t xml:space="preserve">Corresponding function: </w:t>
-      </w:r>
-      <w:proofErr w:type="spellStart"/>
-      <w:r>
-        <w:rPr>
-          <w:i/>
-          <w:iCs/>
-          <w:lang w:val="en-US"/>
-        </w:rPr>
-        <w:t>kinematics_repeatability.m</w:t>
-      </w:r>
-      <w:proofErr w:type="spellEnd"/>
-    </w:p>
-    <w:p>
-      <w:pPr>
-        <w:rPr>
-          <w:lang w:val="en-US"/>
-        </w:rPr>
-      </w:pPr>
-      <w:r>
-        <w:rPr>
-          <w:lang w:val="en-US"/>
-        </w:rPr>
-        <w:t xml:space="preserve">Recalled functions: </w:t>
-      </w:r>
-      <w:r>
-        <w:rPr>
-          <w:i/>
-          <w:iCs/>
-          <w:lang w:val="en-US"/>
-        </w:rPr>
-        <w:t>none</w:t>
-      </w:r>
-    </w:p>
-    <w:p>
-      <w:pPr>
-        <w:rPr>
-          <w:lang w:val="en-US"/>
-        </w:rPr>
-      </w:pPr>
-      <w:r>
-        <w:rPr>
-          <w:lang w:val="en-US"/>
-        </w:rPr>
-        <w:t>---------------------------------------------------------------------------------------------------------------------------------------------</w:t>
-      </w:r>
-    </w:p>
-    <w:p>
-      <w:pPr>
-        <w:rPr>
-          <w:lang w:val="en-US"/>
-        </w:rPr>
-      </w:pPr>
-      <w:r>
-        <w:rPr>
-          <w:lang w:val="en-US"/>
-        </w:rPr>
-        <w:t>PI</w:t>
-      </w:r>
-      <w:r>
-        <w:rPr>
-          <w:vertAlign w:val="subscript"/>
-          <w:lang w:val="en-US"/>
-        </w:rPr>
-        <w:t>7</w:t>
-      </w:r>
-      <w:r>
-        <w:rPr>
-          <w:lang w:val="en-US"/>
-        </w:rPr>
-        <w:t xml:space="preserve">: total mechanical power </w:t>
-      </w:r>
-      <w:r>
-        <w:rPr>
-          <w:lang w:val="en-US"/>
-        </w:rPr>
-        <w:t>–</w:t>
-      </w:r>
-      <w:r>
-        <w:rPr>
-          <w:lang w:val="en-US"/>
-        </w:rPr>
-        <w:t xml:space="preserve"> </w:t>
-      </w:r>
-      <w:r>
-        <w:rPr>
-          <w:lang w:val="en-US"/>
-        </w:rPr>
-        <w:t xml:space="preserve">this PI consists of a </w:t>
-      </w:r>
-      <w:r>
-        <w:rPr>
-          <w:lang w:val="en-US"/>
-        </w:rPr>
-        <w:t>scalar indicating the total mechanical work done by the Center of mass</w:t>
-      </w:r>
-      <w:r>
-        <w:rPr>
-          <w:lang w:val="en-US"/>
-        </w:rPr>
-        <w:t xml:space="preserve">. The </w:t>
-      </w:r>
-      <w:proofErr w:type="spellStart"/>
-      <w:r>
-        <w:rPr>
-          <w:lang w:val="en-US"/>
-        </w:rPr>
-        <w:t>CoM</w:t>
-      </w:r>
-      <w:proofErr w:type="spellEnd"/>
-      <w:r>
-        <w:rPr>
-          <w:lang w:val="en-US"/>
-        </w:rPr>
-        <w:t xml:space="preserve"> work is calculated as the scalar product between the </w:t>
-      </w:r>
-      <w:proofErr w:type="spellStart"/>
-      <w:r>
-        <w:rPr>
-          <w:lang w:val="en-US"/>
-        </w:rPr>
-        <w:t>CoM</w:t>
-      </w:r>
-      <w:proofErr w:type="spellEnd"/>
-      <w:r>
-        <w:rPr>
-          <w:lang w:val="en-US"/>
-        </w:rPr>
-        <w:t xml:space="preserve"> velocity and the force plates resultant force</w:t>
-      </w:r>
-    </w:p>
-    <w:p>
-      <w:pPr>
-        <w:rPr>
-          <w:lang w:val="en-US"/>
-        </w:rPr>
-      </w:pPr>
-      <w:r>
-        <w:rPr>
-          <w:lang w:val="en-US"/>
-        </w:rPr>
-        <w:t xml:space="preserve">Corresponding function: </w:t>
-      </w:r>
-      <w:proofErr w:type="spellStart"/>
-      <w:r>
-        <w:rPr>
-          <w:i/>
-          <w:iCs/>
-          <w:lang w:val="en-US"/>
-        </w:rPr>
-        <w:t>tot_mech_pwr.m</w:t>
-      </w:r>
-      <w:proofErr w:type="spellEnd"/>
-    </w:p>
-    <w:p>
-      <w:pPr>
-        <w:rPr>
-          <w:lang w:val="en-US"/>
-        </w:rPr>
-      </w:pPr>
-      <w:r>
-        <w:rPr>
-          <w:lang w:val="en-US"/>
-        </w:rPr>
-        <w:t xml:space="preserve">Recalled functions: </w:t>
-      </w:r>
-      <w:proofErr w:type="spellStart"/>
-      <w:r>
-        <w:rPr>
-          <w:i/>
-          <w:iCs/>
-          <w:lang w:val="en-US"/>
-        </w:rPr>
         <w:t>sts_CoM.m</w:t>
       </w:r>
-      <w:proofErr w:type="spellEnd"/>
     </w:p>
     <w:p>
       <w:pPr>

</xml_diff>